<commit_message>
add use case diagram, math section and update requirements in docs
</commit_message>
<xml_diff>
--- a/Dokumentacja.docx
+++ b/Dokumentacja.docx
@@ -498,23 +498,13 @@
                                     <w:szCs w:val="36"/>
                                   </w:rPr>
                                 </w:pPr>
-                                <w:proofErr w:type="spellStart"/>
                                 <w:r>
                                   <w:rPr>
                                     <w:color w:val="404040" w:themeColor="text1" w:themeTint="BF"/>
                                     <w:sz w:val="36"/>
                                     <w:szCs w:val="36"/>
                                   </w:rPr>
-                                  <w:t>Semestr</w:t>
-                                </w:r>
-                                <w:proofErr w:type="spellEnd"/>
-                                <w:r>
-                                  <w:rPr>
-                                    <w:color w:val="404040" w:themeColor="text1" w:themeTint="BF"/>
-                                    <w:sz w:val="36"/>
-                                    <w:szCs w:val="36"/>
-                                  </w:rPr>
-                                  <w:t xml:space="preserve"> </w:t>
+                                  <w:t xml:space="preserve">Semestr </w:t>
                                 </w:r>
                                 <w:r>
                                   <w:rPr>
@@ -706,23 +696,13 @@
                               <w:szCs w:val="36"/>
                             </w:rPr>
                           </w:pPr>
-                          <w:proofErr w:type="spellStart"/>
                           <w:r>
                             <w:rPr>
                               <w:color w:val="404040" w:themeColor="text1" w:themeTint="BF"/>
                               <w:sz w:val="36"/>
                               <w:szCs w:val="36"/>
                             </w:rPr>
-                            <w:t>Semestr</w:t>
-                          </w:r>
-                          <w:proofErr w:type="spellEnd"/>
-                          <w:r>
-                            <w:rPr>
-                              <w:color w:val="404040" w:themeColor="text1" w:themeTint="BF"/>
-                              <w:sz w:val="36"/>
-                              <w:szCs w:val="36"/>
-                            </w:rPr>
-                            <w:t xml:space="preserve"> </w:t>
+                            <w:t xml:space="preserve">Semestr </w:t>
                           </w:r>
                           <w:r>
                             <w:rPr>
@@ -889,7 +869,6 @@
                                     <w:lang w:val="pl-PL"/>
                                   </w:rPr>
                                 </w:pPr>
-                                <w:proofErr w:type="spellStart"/>
                                 <w:r>
                                   <w:rPr>
                                     <w:color w:val="595959" w:themeColor="text1" w:themeTint="A6"/>
@@ -897,29 +876,8 @@
                                     <w:szCs w:val="28"/>
                                     <w:lang w:val="pl-PL"/>
                                   </w:rPr>
-                                  <w:t>Andrii</w:t>
+                                  <w:t>Andrii Demydenko</w:t>
                                 </w:r>
-                                <w:proofErr w:type="spellEnd"/>
-                                <w:r>
-                                  <w:rPr>
-                                    <w:color w:val="595959" w:themeColor="text1" w:themeTint="A6"/>
-                                    <w:sz w:val="28"/>
-                                    <w:szCs w:val="28"/>
-                                    <w:lang w:val="pl-PL"/>
-                                  </w:rPr>
-                                  <w:t xml:space="preserve"> </w:t>
-                                </w:r>
-                                <w:proofErr w:type="spellStart"/>
-                                <w:r>
-                                  <w:rPr>
-                                    <w:color w:val="595959" w:themeColor="text1" w:themeTint="A6"/>
-                                    <w:sz w:val="28"/>
-                                    <w:szCs w:val="28"/>
-                                    <w:lang w:val="pl-PL"/>
-                                  </w:rPr>
-                                  <w:t>Demydenko</w:t>
-                                </w:r>
-                                <w:proofErr w:type="spellEnd"/>
                               </w:p>
                               <w:p>
                                 <w:pPr>
@@ -939,27 +897,7 @@
                                     <w:szCs w:val="28"/>
                                     <w:lang w:val="pl-PL"/>
                                   </w:rPr>
-                                  <w:t xml:space="preserve">Minh </w:t>
-                                </w:r>
-                                <w:proofErr w:type="spellStart"/>
-                                <w:r>
-                                  <w:rPr>
-                                    <w:color w:val="595959" w:themeColor="text1" w:themeTint="A6"/>
-                                    <w:sz w:val="28"/>
-                                    <w:szCs w:val="28"/>
-                                    <w:lang w:val="pl-PL"/>
-                                  </w:rPr>
-                                  <w:t>Nguyen</w:t>
-                                </w:r>
-                                <w:proofErr w:type="spellEnd"/>
-                                <w:r>
-                                  <w:rPr>
-                                    <w:color w:val="595959" w:themeColor="text1" w:themeTint="A6"/>
-                                    <w:sz w:val="28"/>
-                                    <w:szCs w:val="28"/>
-                                    <w:lang w:val="pl-PL"/>
-                                  </w:rPr>
-                                  <w:t xml:space="preserve"> Con</w:t>
+                                  <w:t>Minh Nguyen Con</w:t>
                                 </w:r>
                               </w:p>
                               <w:p>
@@ -1024,19 +962,8 @@
                                     <w:szCs w:val="28"/>
                                     <w:lang w:val="pl-PL"/>
                                   </w:rPr>
-                                  <w:t xml:space="preserve"> Krystian </w:t>
+                                  <w:t xml:space="preserve"> Krystian Radlak</w:t>
                                 </w:r>
-                                <w:proofErr w:type="spellStart"/>
-                                <w:r>
-                                  <w:rPr>
-                                    <w:color w:val="595959" w:themeColor="text1" w:themeTint="A6"/>
-                                    <w:sz w:val="28"/>
-                                    <w:szCs w:val="28"/>
-                                    <w:lang w:val="pl-PL"/>
-                                  </w:rPr>
-                                  <w:t>Radlak</w:t>
-                                </w:r>
-                                <w:proofErr w:type="spellEnd"/>
                               </w:p>
                             </w:txbxContent>
                           </wps:txbx>
@@ -1152,7 +1079,6 @@
                               <w:lang w:val="pl-PL"/>
                             </w:rPr>
                           </w:pPr>
-                          <w:proofErr w:type="spellStart"/>
                           <w:r>
                             <w:rPr>
                               <w:color w:val="595959" w:themeColor="text1" w:themeTint="A6"/>
@@ -1160,29 +1086,8 @@
                               <w:szCs w:val="28"/>
                               <w:lang w:val="pl-PL"/>
                             </w:rPr>
-                            <w:t>Andrii</w:t>
+                            <w:t>Andrii Demydenko</w:t>
                           </w:r>
-                          <w:proofErr w:type="spellEnd"/>
-                          <w:r>
-                            <w:rPr>
-                              <w:color w:val="595959" w:themeColor="text1" w:themeTint="A6"/>
-                              <w:sz w:val="28"/>
-                              <w:szCs w:val="28"/>
-                              <w:lang w:val="pl-PL"/>
-                            </w:rPr>
-                            <w:t xml:space="preserve"> </w:t>
-                          </w:r>
-                          <w:proofErr w:type="spellStart"/>
-                          <w:r>
-                            <w:rPr>
-                              <w:color w:val="595959" w:themeColor="text1" w:themeTint="A6"/>
-                              <w:sz w:val="28"/>
-                              <w:szCs w:val="28"/>
-                              <w:lang w:val="pl-PL"/>
-                            </w:rPr>
-                            <w:t>Demydenko</w:t>
-                          </w:r>
-                          <w:proofErr w:type="spellEnd"/>
                         </w:p>
                         <w:p>
                           <w:pPr>
@@ -1202,27 +1107,7 @@
                               <w:szCs w:val="28"/>
                               <w:lang w:val="pl-PL"/>
                             </w:rPr>
-                            <w:t xml:space="preserve">Minh </w:t>
-                          </w:r>
-                          <w:proofErr w:type="spellStart"/>
-                          <w:r>
-                            <w:rPr>
-                              <w:color w:val="595959" w:themeColor="text1" w:themeTint="A6"/>
-                              <w:sz w:val="28"/>
-                              <w:szCs w:val="28"/>
-                              <w:lang w:val="pl-PL"/>
-                            </w:rPr>
-                            <w:t>Nguyen</w:t>
-                          </w:r>
-                          <w:proofErr w:type="spellEnd"/>
-                          <w:r>
-                            <w:rPr>
-                              <w:color w:val="595959" w:themeColor="text1" w:themeTint="A6"/>
-                              <w:sz w:val="28"/>
-                              <w:szCs w:val="28"/>
-                              <w:lang w:val="pl-PL"/>
-                            </w:rPr>
-                            <w:t xml:space="preserve"> Con</w:t>
+                            <w:t>Minh Nguyen Con</w:t>
                           </w:r>
                         </w:p>
                         <w:p>
@@ -1287,19 +1172,8 @@
                               <w:szCs w:val="28"/>
                               <w:lang w:val="pl-PL"/>
                             </w:rPr>
-                            <w:t xml:space="preserve"> Krystian </w:t>
+                            <w:t xml:space="preserve"> Krystian Radlak</w:t>
                           </w:r>
-                          <w:proofErr w:type="spellStart"/>
-                          <w:r>
-                            <w:rPr>
-                              <w:color w:val="595959" w:themeColor="text1" w:themeTint="A6"/>
-                              <w:sz w:val="28"/>
-                              <w:szCs w:val="28"/>
-                              <w:lang w:val="pl-PL"/>
-                            </w:rPr>
-                            <w:t>Radlak</w:t>
-                          </w:r>
-                          <w:proofErr w:type="spellEnd"/>
                         </w:p>
                       </w:txbxContent>
                     </v:textbox>
@@ -1342,19 +1216,9 @@
             <w:pStyle w:val="TOCHeading"/>
             <w:jc w:val="both"/>
           </w:pPr>
-          <w:proofErr w:type="spellStart"/>
           <w:r>
-            <w:t>Spis</w:t>
+            <w:t>Spis treści</w:t>
           </w:r>
-          <w:proofErr w:type="spellEnd"/>
-          <w:r>
-            <w:t xml:space="preserve"> </w:t>
-          </w:r>
-          <w:proofErr w:type="spellStart"/>
-          <w:r>
-            <w:t>treści</w:t>
-          </w:r>
-          <w:proofErr w:type="spellEnd"/>
         </w:p>
         <w:p>
           <w:pPr>
@@ -1363,10 +1227,12 @@
               <w:tab w:val="left" w:pos="440"/>
               <w:tab w:val="right" w:leader="dot" w:pos="9350"/>
             </w:tabs>
-            <w:jc w:val="both"/>
             <w:rPr>
               <w:rFonts w:eastAsiaTheme="minorEastAsia"/>
               <w:noProof/>
+              <w:kern w:val="2"/>
+              <w:lang w:val="pl-PL" w:eastAsia="pl-PL"/>
+              <w14:ligatures w14:val="standardContextual"/>
             </w:rPr>
           </w:pPr>
           <w:r>
@@ -1378,7 +1244,7 @@
           <w:r>
             <w:fldChar w:fldCharType="separate"/>
           </w:r>
-          <w:hyperlink w:anchor="_Toc126861746" w:history="1">
+          <w:hyperlink w:anchor="_Toc136612077" w:history="1">
             <w:r>
               <w:rPr>
                 <w:rStyle w:val="Hyperlink"/>
@@ -1390,6 +1256,9 @@
               <w:rPr>
                 <w:rFonts w:eastAsiaTheme="minorEastAsia"/>
                 <w:noProof/>
+                <w:kern w:val="2"/>
+                <w:lang w:val="pl-PL" w:eastAsia="pl-PL"/>
+                <w14:ligatures w14:val="standardContextual"/>
               </w:rPr>
               <w:tab/>
             </w:r>
@@ -1419,7 +1288,7 @@
                 <w:noProof/>
                 <w:webHidden/>
               </w:rPr>
-              <w:instrText xml:space="preserve"> PAGEREF _Toc126861746 \h </w:instrText>
+              <w:instrText xml:space="preserve"> PAGEREF _Toc136612077 \h </w:instrText>
             </w:r>
             <w:r>
               <w:rPr>
@@ -1439,7 +1308,7 @@
                 <w:noProof/>
                 <w:webHidden/>
               </w:rPr>
-              <w:t>1</w:t>
+              <w:t>2</w:t>
             </w:r>
             <w:r>
               <w:rPr>
@@ -1457,17 +1326,20 @@
               <w:tab w:val="left" w:pos="880"/>
               <w:tab w:val="right" w:leader="dot" w:pos="9350"/>
             </w:tabs>
-            <w:jc w:val="both"/>
             <w:rPr>
               <w:rFonts w:eastAsiaTheme="minorEastAsia"/>
               <w:noProof/>
+              <w:kern w:val="2"/>
+              <w:lang w:val="pl-PL" w:eastAsia="pl-PL"/>
+              <w14:ligatures w14:val="standardContextual"/>
             </w:rPr>
           </w:pPr>
-          <w:hyperlink w:anchor="_Toc126861747" w:history="1">
+          <w:hyperlink w:anchor="_Toc136612078" w:history="1">
             <w:r>
               <w:rPr>
                 <w:rStyle w:val="Hyperlink"/>
                 <w:noProof/>
+                <w:lang w:val="pl-PL"/>
               </w:rPr>
               <w:t>1.1</w:t>
             </w:r>
@@ -1475,6 +1347,9 @@
               <w:rPr>
                 <w:rFonts w:eastAsiaTheme="minorEastAsia"/>
                 <w:noProof/>
+                <w:kern w:val="2"/>
+                <w:lang w:val="pl-PL" w:eastAsia="pl-PL"/>
+                <w14:ligatures w14:val="standardContextual"/>
               </w:rPr>
               <w:tab/>
             </w:r>
@@ -1482,6 +1357,7 @@
               <w:rPr>
                 <w:rStyle w:val="Hyperlink"/>
                 <w:noProof/>
+                <w:lang w:val="pl-PL"/>
               </w:rPr>
               <w:t>Cel projektu</w:t>
             </w:r>
@@ -1504,7 +1380,7 @@
                 <w:noProof/>
                 <w:webHidden/>
               </w:rPr>
-              <w:instrText xml:space="preserve"> PAGEREF _Toc126861747 \h </w:instrText>
+              <w:instrText xml:space="preserve"> PAGEREF _Toc136612078 \h </w:instrText>
             </w:r>
             <w:r>
               <w:rPr>
@@ -1524,7 +1400,7 @@
                 <w:noProof/>
                 <w:webHidden/>
               </w:rPr>
-              <w:t>1</w:t>
+              <w:t>2</w:t>
             </w:r>
             <w:r>
               <w:rPr>
@@ -1542,17 +1418,20 @@
               <w:tab w:val="left" w:pos="880"/>
               <w:tab w:val="right" w:leader="dot" w:pos="9350"/>
             </w:tabs>
-            <w:jc w:val="both"/>
             <w:rPr>
               <w:rFonts w:eastAsiaTheme="minorEastAsia"/>
               <w:noProof/>
+              <w:kern w:val="2"/>
+              <w:lang w:val="pl-PL" w:eastAsia="pl-PL"/>
+              <w14:ligatures w14:val="standardContextual"/>
             </w:rPr>
           </w:pPr>
-          <w:hyperlink w:anchor="_Toc126861748" w:history="1">
+          <w:hyperlink w:anchor="_Toc136612079" w:history="1">
             <w:r>
               <w:rPr>
                 <w:rStyle w:val="Hyperlink"/>
                 <w:noProof/>
+                <w:lang w:val="pl-PL"/>
               </w:rPr>
               <w:t>1.2</w:t>
             </w:r>
@@ -1560,6 +1439,9 @@
               <w:rPr>
                 <w:rFonts w:eastAsiaTheme="minorEastAsia"/>
                 <w:noProof/>
+                <w:kern w:val="2"/>
+                <w:lang w:val="pl-PL" w:eastAsia="pl-PL"/>
+                <w14:ligatures w14:val="standardContextual"/>
               </w:rPr>
               <w:tab/>
             </w:r>
@@ -1589,7 +1471,7 @@
                 <w:noProof/>
                 <w:webHidden/>
               </w:rPr>
-              <w:instrText xml:space="preserve"> PAGEREF _Toc126861748 \h </w:instrText>
+              <w:instrText xml:space="preserve"> PAGEREF _Toc136612079 \h </w:instrText>
             </w:r>
             <w:r>
               <w:rPr>
@@ -1609,7 +1491,98 @@
                 <w:noProof/>
                 <w:webHidden/>
               </w:rPr>
-              <w:t>1</w:t>
+              <w:t>2</w:t>
+            </w:r>
+            <w:r>
+              <w:rPr>
+                <w:noProof/>
+                <w:webHidden/>
+              </w:rPr>
+              <w:fldChar w:fldCharType="end"/>
+            </w:r>
+          </w:hyperlink>
+        </w:p>
+        <w:p>
+          <w:pPr>
+            <w:pStyle w:val="TOC2"/>
+            <w:tabs>
+              <w:tab w:val="left" w:pos="880"/>
+              <w:tab w:val="right" w:leader="dot" w:pos="9350"/>
+            </w:tabs>
+            <w:rPr>
+              <w:rFonts w:eastAsiaTheme="minorEastAsia"/>
+              <w:noProof/>
+              <w:kern w:val="2"/>
+              <w:lang w:val="pl-PL" w:eastAsia="pl-PL"/>
+              <w14:ligatures w14:val="standardContextual"/>
+            </w:rPr>
+          </w:pPr>
+          <w:hyperlink w:anchor="_Toc136612080" w:history="1">
+            <w:r>
+              <w:rPr>
+                <w:rStyle w:val="Hyperlink"/>
+                <w:noProof/>
+                <w:lang w:val="pl-PL"/>
+              </w:rPr>
+              <w:t>1.3</w:t>
+            </w:r>
+            <w:r>
+              <w:rPr>
+                <w:rFonts w:eastAsiaTheme="minorEastAsia"/>
+                <w:noProof/>
+                <w:kern w:val="2"/>
+                <w:lang w:val="pl-PL" w:eastAsia="pl-PL"/>
+                <w14:ligatures w14:val="standardContextual"/>
+              </w:rPr>
+              <w:tab/>
+            </w:r>
+            <w:r>
+              <w:rPr>
+                <w:rStyle w:val="Hyperlink"/>
+                <w:noProof/>
+              </w:rPr>
+              <w:t>Problematyka problemu</w:t>
+            </w:r>
+            <w:r>
+              <w:rPr>
+                <w:noProof/>
+                <w:webHidden/>
+              </w:rPr>
+              <w:tab/>
+            </w:r>
+            <w:r>
+              <w:rPr>
+                <w:noProof/>
+                <w:webHidden/>
+              </w:rPr>
+              <w:fldChar w:fldCharType="begin"/>
+            </w:r>
+            <w:r>
+              <w:rPr>
+                <w:noProof/>
+                <w:webHidden/>
+              </w:rPr>
+              <w:instrText xml:space="preserve"> PAGEREF _Toc136612080 \h </w:instrText>
+            </w:r>
+            <w:r>
+              <w:rPr>
+                <w:noProof/>
+                <w:webHidden/>
+              </w:rPr>
+            </w:r>
+            <w:r>
+              <w:rPr>
+                <w:noProof/>
+                <w:webHidden/>
+              </w:rPr>
+              <w:fldChar w:fldCharType="separate"/>
+            </w:r>
+            <w:r>
+              <w:rPr>
+                <w:noProof/>
+                <w:webHidden/>
+              </w:rPr>
+              <w:t>2</w:t>
             </w:r>
             <w:r>
               <w:rPr>
@@ -1627,13 +1600,15 @@
               <w:tab w:val="left" w:pos="440"/>
               <w:tab w:val="right" w:leader="dot" w:pos="9350"/>
             </w:tabs>
-            <w:jc w:val="both"/>
             <w:rPr>
               <w:rFonts w:eastAsiaTheme="minorEastAsia"/>
               <w:noProof/>
+              <w:kern w:val="2"/>
+              <w:lang w:val="pl-PL" w:eastAsia="pl-PL"/>
+              <w14:ligatures w14:val="standardContextual"/>
             </w:rPr>
           </w:pPr>
-          <w:hyperlink w:anchor="_Toc126861749" w:history="1">
+          <w:hyperlink w:anchor="_Toc136612081" w:history="1">
             <w:r>
               <w:rPr>
                 <w:rStyle w:val="Hyperlink"/>
@@ -1645,6 +1620,9 @@
               <w:rPr>
                 <w:rFonts w:eastAsiaTheme="minorEastAsia"/>
                 <w:noProof/>
+                <w:kern w:val="2"/>
+                <w:lang w:val="pl-PL" w:eastAsia="pl-PL"/>
+                <w14:ligatures w14:val="standardContextual"/>
               </w:rPr>
               <w:tab/>
             </w:r>
@@ -1674,7 +1652,7 @@
                 <w:noProof/>
                 <w:webHidden/>
               </w:rPr>
-              <w:instrText xml:space="preserve"> PAGEREF _Toc126861749 \h </w:instrText>
+              <w:instrText xml:space="preserve"> PAGEREF _Toc136612081 \h </w:instrText>
             </w:r>
             <w:r>
               <w:rPr>
@@ -1694,7 +1672,7 @@
                 <w:noProof/>
                 <w:webHidden/>
               </w:rPr>
-              <w:t>1</w:t>
+              <w:t>2</w:t>
             </w:r>
             <w:r>
               <w:rPr>
@@ -1712,13 +1690,15 @@
               <w:tab w:val="left" w:pos="880"/>
               <w:tab w:val="right" w:leader="dot" w:pos="9350"/>
             </w:tabs>
-            <w:jc w:val="both"/>
             <w:rPr>
               <w:rFonts w:eastAsiaTheme="minorEastAsia"/>
               <w:noProof/>
+              <w:kern w:val="2"/>
+              <w:lang w:val="pl-PL" w:eastAsia="pl-PL"/>
+              <w14:ligatures w14:val="standardContextual"/>
             </w:rPr>
           </w:pPr>
-          <w:hyperlink w:anchor="_Toc126861750" w:history="1">
+          <w:hyperlink w:anchor="_Toc136612082" w:history="1">
             <w:r>
               <w:rPr>
                 <w:rStyle w:val="Hyperlink"/>
@@ -1730,6 +1710,9 @@
               <w:rPr>
                 <w:rFonts w:eastAsiaTheme="minorEastAsia"/>
                 <w:noProof/>
+                <w:kern w:val="2"/>
+                <w:lang w:val="pl-PL" w:eastAsia="pl-PL"/>
+                <w14:ligatures w14:val="standardContextual"/>
               </w:rPr>
               <w:tab/>
             </w:r>
@@ -1759,7 +1742,7 @@
                 <w:noProof/>
                 <w:webHidden/>
               </w:rPr>
-              <w:instrText xml:space="preserve"> PAGEREF _Toc126861750 \h </w:instrText>
+              <w:instrText xml:space="preserve"> PAGEREF _Toc136612082 \h </w:instrText>
             </w:r>
             <w:r>
               <w:rPr>
@@ -1779,7 +1762,7 @@
                 <w:noProof/>
                 <w:webHidden/>
               </w:rPr>
-              <w:t>1</w:t>
+              <w:t>2</w:t>
             </w:r>
             <w:r>
               <w:rPr>
@@ -1797,13 +1780,15 @@
               <w:tab w:val="left" w:pos="880"/>
               <w:tab w:val="right" w:leader="dot" w:pos="9350"/>
             </w:tabs>
-            <w:jc w:val="both"/>
             <w:rPr>
               <w:rFonts w:eastAsiaTheme="minorEastAsia"/>
               <w:noProof/>
+              <w:kern w:val="2"/>
+              <w:lang w:val="pl-PL" w:eastAsia="pl-PL"/>
+              <w14:ligatures w14:val="standardContextual"/>
             </w:rPr>
           </w:pPr>
-          <w:hyperlink w:anchor="_Toc126861751" w:history="1">
+          <w:hyperlink w:anchor="_Toc136612083" w:history="1">
             <w:r>
               <w:rPr>
                 <w:rStyle w:val="Hyperlink"/>
@@ -1815,6 +1800,9 @@
               <w:rPr>
                 <w:rFonts w:eastAsiaTheme="minorEastAsia"/>
                 <w:noProof/>
+                <w:kern w:val="2"/>
+                <w:lang w:val="pl-PL" w:eastAsia="pl-PL"/>
+                <w14:ligatures w14:val="standardContextual"/>
               </w:rPr>
               <w:tab/>
             </w:r>
@@ -1844,7 +1832,7 @@
                 <w:noProof/>
                 <w:webHidden/>
               </w:rPr>
-              <w:instrText xml:space="preserve"> PAGEREF _Toc126861751 \h </w:instrText>
+              <w:instrText xml:space="preserve"> PAGEREF _Toc136612083 \h </w:instrText>
             </w:r>
             <w:r>
               <w:rPr>
@@ -1864,7 +1852,7 @@
                 <w:noProof/>
                 <w:webHidden/>
               </w:rPr>
-              <w:t>1</w:t>
+              <w:t>2</w:t>
             </w:r>
             <w:r>
               <w:rPr>
@@ -1882,13 +1870,15 @@
               <w:tab w:val="left" w:pos="880"/>
               <w:tab w:val="right" w:leader="dot" w:pos="9350"/>
             </w:tabs>
-            <w:jc w:val="both"/>
             <w:rPr>
               <w:rFonts w:eastAsiaTheme="minorEastAsia"/>
               <w:noProof/>
+              <w:kern w:val="2"/>
+              <w:lang w:val="pl-PL" w:eastAsia="pl-PL"/>
+              <w14:ligatures w14:val="standardContextual"/>
             </w:rPr>
           </w:pPr>
-          <w:hyperlink w:anchor="_Toc126861752" w:history="1">
+          <w:hyperlink w:anchor="_Toc136612084" w:history="1">
             <w:r>
               <w:rPr>
                 <w:rStyle w:val="Hyperlink"/>
@@ -1900,6 +1890,9 @@
               <w:rPr>
                 <w:rFonts w:eastAsiaTheme="minorEastAsia"/>
                 <w:noProof/>
+                <w:kern w:val="2"/>
+                <w:lang w:val="pl-PL" w:eastAsia="pl-PL"/>
+                <w14:ligatures w14:val="standardContextual"/>
               </w:rPr>
               <w:tab/>
             </w:r>
@@ -1929,7 +1922,7 @@
                 <w:noProof/>
                 <w:webHidden/>
               </w:rPr>
-              <w:instrText xml:space="preserve"> PAGEREF _Toc126861752 \h </w:instrText>
+              <w:instrText xml:space="preserve"> PAGEREF _Toc136612084 \h </w:instrText>
             </w:r>
             <w:r>
               <w:rPr>
@@ -1949,7 +1942,7 @@
                 <w:noProof/>
                 <w:webHidden/>
               </w:rPr>
-              <w:t>1</w:t>
+              <w:t>3</w:t>
             </w:r>
             <w:r>
               <w:rPr>
@@ -1967,13 +1960,15 @@
               <w:tab w:val="left" w:pos="440"/>
               <w:tab w:val="right" w:leader="dot" w:pos="9350"/>
             </w:tabs>
-            <w:jc w:val="both"/>
             <w:rPr>
               <w:rFonts w:eastAsiaTheme="minorEastAsia"/>
               <w:noProof/>
+              <w:kern w:val="2"/>
+              <w:lang w:val="pl-PL" w:eastAsia="pl-PL"/>
+              <w14:ligatures w14:val="standardContextual"/>
             </w:rPr>
           </w:pPr>
-          <w:hyperlink w:anchor="_Toc126861753" w:history="1">
+          <w:hyperlink w:anchor="_Toc136612085" w:history="1">
             <w:r>
               <w:rPr>
                 <w:rStyle w:val="Hyperlink"/>
@@ -1986,6 +1981,9 @@
               <w:rPr>
                 <w:rFonts w:eastAsiaTheme="minorEastAsia"/>
                 <w:noProof/>
+                <w:kern w:val="2"/>
+                <w:lang w:val="pl-PL" w:eastAsia="pl-PL"/>
+                <w14:ligatures w14:val="standardContextual"/>
               </w:rPr>
               <w:tab/>
             </w:r>
@@ -2016,7 +2014,7 @@
                 <w:noProof/>
                 <w:webHidden/>
               </w:rPr>
-              <w:instrText xml:space="preserve"> PAGEREF _Toc126861753 \h </w:instrText>
+              <w:instrText xml:space="preserve"> PAGEREF _Toc136612085 \h </w:instrText>
             </w:r>
             <w:r>
               <w:rPr>
@@ -2036,7 +2034,7 @@
                 <w:noProof/>
                 <w:webHidden/>
               </w:rPr>
-              <w:t>1</w:t>
+              <w:t>3</w:t>
             </w:r>
             <w:r>
               <w:rPr>
@@ -2054,13 +2052,15 @@
               <w:tab w:val="left" w:pos="440"/>
               <w:tab w:val="right" w:leader="dot" w:pos="9350"/>
             </w:tabs>
-            <w:jc w:val="both"/>
             <w:rPr>
               <w:rFonts w:eastAsiaTheme="minorEastAsia"/>
               <w:noProof/>
+              <w:kern w:val="2"/>
+              <w:lang w:val="pl-PL" w:eastAsia="pl-PL"/>
+              <w14:ligatures w14:val="standardContextual"/>
             </w:rPr>
           </w:pPr>
-          <w:hyperlink w:anchor="_Toc126861754" w:history="1">
+          <w:hyperlink w:anchor="_Toc136612086" w:history="1">
             <w:r>
               <w:rPr>
                 <w:rStyle w:val="Hyperlink"/>
@@ -2073,6 +2073,9 @@
               <w:rPr>
                 <w:rFonts w:eastAsiaTheme="minorEastAsia"/>
                 <w:noProof/>
+                <w:kern w:val="2"/>
+                <w:lang w:val="pl-PL" w:eastAsia="pl-PL"/>
+                <w14:ligatures w14:val="standardContextual"/>
               </w:rPr>
               <w:tab/>
             </w:r>
@@ -2103,7 +2106,7 @@
                 <w:noProof/>
                 <w:webHidden/>
               </w:rPr>
-              <w:instrText xml:space="preserve"> PAGEREF _Toc126861754 \h </w:instrText>
+              <w:instrText xml:space="preserve"> PAGEREF _Toc136612086 \h </w:instrText>
             </w:r>
             <w:r>
               <w:rPr>
@@ -2123,181 +2126,7 @@
                 <w:noProof/>
                 <w:webHidden/>
               </w:rPr>
-              <w:t>2</w:t>
-            </w:r>
-            <w:r>
-              <w:rPr>
-                <w:noProof/>
-                <w:webHidden/>
-              </w:rPr>
-              <w:fldChar w:fldCharType="end"/>
-            </w:r>
-          </w:hyperlink>
-        </w:p>
-        <w:p>
-          <w:pPr>
-            <w:pStyle w:val="TOC2"/>
-            <w:tabs>
-              <w:tab w:val="left" w:pos="880"/>
-              <w:tab w:val="right" w:leader="dot" w:pos="9350"/>
-            </w:tabs>
-            <w:jc w:val="both"/>
-            <w:rPr>
-              <w:rFonts w:eastAsiaTheme="minorEastAsia"/>
-              <w:noProof/>
-            </w:rPr>
-          </w:pPr>
-          <w:hyperlink w:anchor="_Toc126861755" w:history="1">
-            <w:r>
-              <w:rPr>
-                <w:rStyle w:val="Hyperlink"/>
-                <w:noProof/>
-                <w:lang w:val="pl-PL"/>
-              </w:rPr>
-              <w:t>4.1</w:t>
-            </w:r>
-            <w:r>
-              <w:rPr>
-                <w:rFonts w:eastAsiaTheme="minorEastAsia"/>
-                <w:noProof/>
-              </w:rPr>
-              <w:tab/>
-            </w:r>
-            <w:r>
-              <w:rPr>
-                <w:rStyle w:val="Hyperlink"/>
-                <w:noProof/>
-                <w:lang w:val="pl-PL"/>
-              </w:rPr>
-              <w:t>Model logiczny danych</w:t>
-            </w:r>
-            <w:r>
-              <w:rPr>
-                <w:noProof/>
-                <w:webHidden/>
-              </w:rPr>
-              <w:tab/>
-            </w:r>
-            <w:r>
-              <w:rPr>
-                <w:noProof/>
-                <w:webHidden/>
-              </w:rPr>
-              <w:fldChar w:fldCharType="begin"/>
-            </w:r>
-            <w:r>
-              <w:rPr>
-                <w:noProof/>
-                <w:webHidden/>
-              </w:rPr>
-              <w:instrText xml:space="preserve"> PAGEREF _Toc126861755 \h </w:instrText>
-            </w:r>
-            <w:r>
-              <w:rPr>
-                <w:noProof/>
-                <w:webHidden/>
-              </w:rPr>
-            </w:r>
-            <w:r>
-              <w:rPr>
-                <w:noProof/>
-                <w:webHidden/>
-              </w:rPr>
-              <w:fldChar w:fldCharType="separate"/>
-            </w:r>
-            <w:r>
-              <w:rPr>
-                <w:noProof/>
-                <w:webHidden/>
-              </w:rPr>
-              <w:t>2</w:t>
-            </w:r>
-            <w:r>
-              <w:rPr>
-                <w:noProof/>
-                <w:webHidden/>
-              </w:rPr>
-              <w:fldChar w:fldCharType="end"/>
-            </w:r>
-          </w:hyperlink>
-        </w:p>
-        <w:p>
-          <w:pPr>
-            <w:pStyle w:val="TOC2"/>
-            <w:tabs>
-              <w:tab w:val="left" w:pos="880"/>
-              <w:tab w:val="right" w:leader="dot" w:pos="9350"/>
-            </w:tabs>
-            <w:jc w:val="both"/>
-            <w:rPr>
-              <w:rFonts w:eastAsiaTheme="minorEastAsia"/>
-              <w:noProof/>
-            </w:rPr>
-          </w:pPr>
-          <w:hyperlink w:anchor="_Toc126861756" w:history="1">
-            <w:r>
-              <w:rPr>
-                <w:rStyle w:val="Hyperlink"/>
-                <w:noProof/>
-                <w:lang w:val="pl-PL"/>
-              </w:rPr>
-              <w:t>4.2</w:t>
-            </w:r>
-            <w:r>
-              <w:rPr>
-                <w:rFonts w:eastAsiaTheme="minorEastAsia"/>
-                <w:noProof/>
-              </w:rPr>
-              <w:tab/>
-            </w:r>
-            <w:r>
-              <w:rPr>
-                <w:rStyle w:val="Hyperlink"/>
-                <w:noProof/>
-                <w:lang w:val="pl-PL"/>
-              </w:rPr>
-              <w:t>Przetwarzanie i przechowywanie danych</w:t>
-            </w:r>
-            <w:r>
-              <w:rPr>
-                <w:noProof/>
-                <w:webHidden/>
-              </w:rPr>
-              <w:tab/>
-            </w:r>
-            <w:r>
-              <w:rPr>
-                <w:noProof/>
-                <w:webHidden/>
-              </w:rPr>
-              <w:fldChar w:fldCharType="begin"/>
-            </w:r>
-            <w:r>
-              <w:rPr>
-                <w:noProof/>
-                <w:webHidden/>
-              </w:rPr>
-              <w:instrText xml:space="preserve"> PAGEREF _Toc126861756 \h </w:instrText>
-            </w:r>
-            <w:r>
-              <w:rPr>
-                <w:noProof/>
-                <w:webHidden/>
-              </w:rPr>
-            </w:r>
-            <w:r>
-              <w:rPr>
-                <w:noProof/>
-                <w:webHidden/>
-              </w:rPr>
-              <w:fldChar w:fldCharType="separate"/>
-            </w:r>
-            <w:r>
-              <w:rPr>
-                <w:noProof/>
-                <w:webHidden/>
-              </w:rPr>
-              <w:t>2</w:t>
+              <w:t>4</w:t>
             </w:r>
             <w:r>
               <w:rPr>
@@ -2315,13 +2144,15 @@
               <w:tab w:val="left" w:pos="440"/>
               <w:tab w:val="right" w:leader="dot" w:pos="9350"/>
             </w:tabs>
-            <w:jc w:val="both"/>
             <w:rPr>
               <w:rFonts w:eastAsiaTheme="minorEastAsia"/>
               <w:noProof/>
+              <w:kern w:val="2"/>
+              <w:lang w:val="pl-PL" w:eastAsia="pl-PL"/>
+              <w14:ligatures w14:val="standardContextual"/>
             </w:rPr>
           </w:pPr>
-          <w:hyperlink w:anchor="_Toc126861757" w:history="1">
+          <w:hyperlink w:anchor="_Toc136612087" w:history="1">
             <w:r>
               <w:rPr>
                 <w:rStyle w:val="Hyperlink"/>
@@ -2334,6 +2165,9 @@
               <w:rPr>
                 <w:rFonts w:eastAsiaTheme="minorEastAsia"/>
                 <w:noProof/>
+                <w:kern w:val="2"/>
+                <w:lang w:val="pl-PL" w:eastAsia="pl-PL"/>
+                <w14:ligatures w14:val="standardContextual"/>
               </w:rPr>
               <w:tab/>
             </w:r>
@@ -2364,7 +2198,7 @@
                 <w:noProof/>
                 <w:webHidden/>
               </w:rPr>
-              <w:instrText xml:space="preserve"> PAGEREF _Toc126861757 \h </w:instrText>
+              <w:instrText xml:space="preserve"> PAGEREF _Toc136612087 \h </w:instrText>
             </w:r>
             <w:r>
               <w:rPr>
@@ -2384,7 +2218,7 @@
                 <w:noProof/>
                 <w:webHidden/>
               </w:rPr>
-              <w:t>2</w:t>
+              <w:t>4</w:t>
             </w:r>
             <w:r>
               <w:rPr>
@@ -2402,13 +2236,15 @@
               <w:tab w:val="left" w:pos="440"/>
               <w:tab w:val="right" w:leader="dot" w:pos="9350"/>
             </w:tabs>
-            <w:jc w:val="both"/>
             <w:rPr>
               <w:rFonts w:eastAsiaTheme="minorEastAsia"/>
               <w:noProof/>
+              <w:kern w:val="2"/>
+              <w:lang w:val="pl-PL" w:eastAsia="pl-PL"/>
+              <w14:ligatures w14:val="standardContextual"/>
             </w:rPr>
           </w:pPr>
-          <w:hyperlink w:anchor="_Toc126861758" w:history="1">
+          <w:hyperlink w:anchor="_Toc136612088" w:history="1">
             <w:r>
               <w:rPr>
                 <w:rStyle w:val="Hyperlink"/>
@@ -2421,6 +2257,9 @@
               <w:rPr>
                 <w:rFonts w:eastAsiaTheme="minorEastAsia"/>
                 <w:noProof/>
+                <w:kern w:val="2"/>
+                <w:lang w:val="pl-PL" w:eastAsia="pl-PL"/>
+                <w14:ligatures w14:val="standardContextual"/>
               </w:rPr>
               <w:tab/>
             </w:r>
@@ -2451,7 +2290,7 @@
                 <w:noProof/>
                 <w:webHidden/>
               </w:rPr>
-              <w:instrText xml:space="preserve"> PAGEREF _Toc126861758 \h </w:instrText>
+              <w:instrText xml:space="preserve"> PAGEREF _Toc136612088 \h </w:instrText>
             </w:r>
             <w:r>
               <w:rPr>
@@ -2471,7 +2310,7 @@
                 <w:noProof/>
                 <w:webHidden/>
               </w:rPr>
-              <w:t>2</w:t>
+              <w:t>5</w:t>
             </w:r>
             <w:r>
               <w:rPr>
@@ -2489,13 +2328,15 @@
               <w:tab w:val="left" w:pos="440"/>
               <w:tab w:val="right" w:leader="dot" w:pos="9350"/>
             </w:tabs>
-            <w:jc w:val="both"/>
             <w:rPr>
               <w:rFonts w:eastAsiaTheme="minorEastAsia"/>
               <w:noProof/>
+              <w:kern w:val="2"/>
+              <w:lang w:val="pl-PL" w:eastAsia="pl-PL"/>
+              <w14:ligatures w14:val="standardContextual"/>
             </w:rPr>
           </w:pPr>
-          <w:hyperlink w:anchor="_Toc126861759" w:history="1">
+          <w:hyperlink w:anchor="_Toc136612089" w:history="1">
             <w:r>
               <w:rPr>
                 <w:rStyle w:val="Hyperlink"/>
@@ -2508,6 +2349,9 @@
               <w:rPr>
                 <w:rFonts w:eastAsiaTheme="minorEastAsia"/>
                 <w:noProof/>
+                <w:kern w:val="2"/>
+                <w:lang w:val="pl-PL" w:eastAsia="pl-PL"/>
+                <w14:ligatures w14:val="standardContextual"/>
               </w:rPr>
               <w:tab/>
             </w:r>
@@ -2538,7 +2382,7 @@
                 <w:noProof/>
                 <w:webHidden/>
               </w:rPr>
-              <w:instrText xml:space="preserve"> PAGEREF _Toc126861759 \h </w:instrText>
+              <w:instrText xml:space="preserve"> PAGEREF _Toc136612089 \h </w:instrText>
             </w:r>
             <w:r>
               <w:rPr>
@@ -2558,7 +2402,7 @@
                 <w:noProof/>
                 <w:webHidden/>
               </w:rPr>
-              <w:t>2</w:t>
+              <w:t>6</w:t>
             </w:r>
             <w:r>
               <w:rPr>
@@ -2576,13 +2420,15 @@
               <w:tab w:val="left" w:pos="440"/>
               <w:tab w:val="right" w:leader="dot" w:pos="9350"/>
             </w:tabs>
-            <w:jc w:val="both"/>
             <w:rPr>
               <w:rFonts w:eastAsiaTheme="minorEastAsia"/>
               <w:noProof/>
+              <w:kern w:val="2"/>
+              <w:lang w:val="pl-PL" w:eastAsia="pl-PL"/>
+              <w14:ligatures w14:val="standardContextual"/>
             </w:rPr>
           </w:pPr>
-          <w:hyperlink w:anchor="_Toc126861760" w:history="1">
+          <w:hyperlink w:anchor="_Toc136612090" w:history="1">
             <w:r>
               <w:rPr>
                 <w:rStyle w:val="Hyperlink"/>
@@ -2597,6 +2443,9 @@
               <w:rPr>
                 <w:rFonts w:eastAsiaTheme="minorEastAsia"/>
                 <w:noProof/>
+                <w:kern w:val="2"/>
+                <w:lang w:val="pl-PL" w:eastAsia="pl-PL"/>
+                <w14:ligatures w14:val="standardContextual"/>
               </w:rPr>
               <w:tab/>
             </w:r>
@@ -2629,7 +2478,7 @@
                 <w:noProof/>
                 <w:webHidden/>
               </w:rPr>
-              <w:instrText xml:space="preserve"> PAGEREF _Toc126861760 \h </w:instrText>
+              <w:instrText xml:space="preserve"> PAGEREF _Toc136612090 \h </w:instrText>
             </w:r>
             <w:r>
               <w:rPr>
@@ -2649,7 +2498,7 @@
                 <w:noProof/>
                 <w:webHidden/>
               </w:rPr>
-              <w:t>2</w:t>
+              <w:t>6</w:t>
             </w:r>
             <w:r>
               <w:rPr>
@@ -2667,13 +2516,15 @@
               <w:tab w:val="left" w:pos="440"/>
               <w:tab w:val="right" w:leader="dot" w:pos="9350"/>
             </w:tabs>
-            <w:jc w:val="both"/>
             <w:rPr>
               <w:rFonts w:eastAsiaTheme="minorEastAsia"/>
               <w:noProof/>
+              <w:kern w:val="2"/>
+              <w:lang w:val="pl-PL" w:eastAsia="pl-PL"/>
+              <w14:ligatures w14:val="standardContextual"/>
             </w:rPr>
           </w:pPr>
-          <w:hyperlink w:anchor="_Toc126861761" w:history="1">
+          <w:hyperlink w:anchor="_Toc136612091" w:history="1">
             <w:r>
               <w:rPr>
                 <w:rStyle w:val="Hyperlink"/>
@@ -2686,6 +2537,9 @@
               <w:rPr>
                 <w:rFonts w:eastAsiaTheme="minorEastAsia"/>
                 <w:noProof/>
+                <w:kern w:val="2"/>
+                <w:lang w:val="pl-PL" w:eastAsia="pl-PL"/>
+                <w14:ligatures w14:val="standardContextual"/>
               </w:rPr>
               <w:tab/>
             </w:r>
@@ -2716,7 +2570,7 @@
                 <w:noProof/>
                 <w:webHidden/>
               </w:rPr>
-              <w:instrText xml:space="preserve"> PAGEREF _Toc126861761 \h </w:instrText>
+              <w:instrText xml:space="preserve"> PAGEREF _Toc136612091 \h </w:instrText>
             </w:r>
             <w:r>
               <w:rPr>
@@ -2736,7 +2590,7 @@
                 <w:noProof/>
                 <w:webHidden/>
               </w:rPr>
-              <w:t>2</w:t>
+              <w:t>6</w:t>
             </w:r>
             <w:r>
               <w:rPr>
@@ -2754,13 +2608,15 @@
               <w:tab w:val="left" w:pos="660"/>
               <w:tab w:val="right" w:leader="dot" w:pos="9350"/>
             </w:tabs>
-            <w:jc w:val="both"/>
             <w:rPr>
               <w:rFonts w:eastAsiaTheme="minorEastAsia"/>
               <w:noProof/>
+              <w:kern w:val="2"/>
+              <w:lang w:val="pl-PL" w:eastAsia="pl-PL"/>
+              <w14:ligatures w14:val="standardContextual"/>
             </w:rPr>
           </w:pPr>
-          <w:hyperlink w:anchor="_Toc126861762" w:history="1">
+          <w:hyperlink w:anchor="_Toc136612092" w:history="1">
             <w:r>
               <w:rPr>
                 <w:rStyle w:val="Hyperlink"/>
@@ -2773,6 +2629,9 @@
               <w:rPr>
                 <w:rFonts w:eastAsiaTheme="minorEastAsia"/>
                 <w:noProof/>
+                <w:kern w:val="2"/>
+                <w:lang w:val="pl-PL" w:eastAsia="pl-PL"/>
+                <w14:ligatures w14:val="standardContextual"/>
               </w:rPr>
               <w:tab/>
             </w:r>
@@ -2803,7 +2662,7 @@
                 <w:noProof/>
                 <w:webHidden/>
               </w:rPr>
-              <w:instrText xml:space="preserve"> PAGEREF _Toc126861762 \h </w:instrText>
+              <w:instrText xml:space="preserve"> PAGEREF _Toc136612092 \h </w:instrText>
             </w:r>
             <w:r>
               <w:rPr>
@@ -2823,7 +2682,7 @@
                 <w:noProof/>
                 <w:webHidden/>
               </w:rPr>
-              <w:t>2</w:t>
+              <w:t>7</w:t>
             </w:r>
             <w:r>
               <w:rPr>
@@ -2841,13 +2700,15 @@
               <w:tab w:val="left" w:pos="660"/>
               <w:tab w:val="right" w:leader="dot" w:pos="9350"/>
             </w:tabs>
-            <w:jc w:val="both"/>
             <w:rPr>
               <w:rFonts w:eastAsiaTheme="minorEastAsia"/>
               <w:noProof/>
+              <w:kern w:val="2"/>
+              <w:lang w:val="pl-PL" w:eastAsia="pl-PL"/>
+              <w14:ligatures w14:val="standardContextual"/>
             </w:rPr>
           </w:pPr>
-          <w:hyperlink w:anchor="_Toc126861763" w:history="1">
+          <w:hyperlink w:anchor="_Toc136612093" w:history="1">
             <w:r>
               <w:rPr>
                 <w:rStyle w:val="Hyperlink"/>
@@ -2860,6 +2721,9 @@
               <w:rPr>
                 <w:rFonts w:eastAsiaTheme="minorEastAsia"/>
                 <w:noProof/>
+                <w:kern w:val="2"/>
+                <w:lang w:val="pl-PL" w:eastAsia="pl-PL"/>
+                <w14:ligatures w14:val="standardContextual"/>
               </w:rPr>
               <w:tab/>
             </w:r>
@@ -2890,7 +2754,7 @@
                 <w:noProof/>
                 <w:webHidden/>
               </w:rPr>
-              <w:instrText xml:space="preserve"> PAGEREF _Toc126861763 \h </w:instrText>
+              <w:instrText xml:space="preserve"> PAGEREF _Toc136612093 \h </w:instrText>
             </w:r>
             <w:r>
               <w:rPr>
@@ -2910,7 +2774,7 @@
                 <w:noProof/>
                 <w:webHidden/>
               </w:rPr>
-              <w:t>2</w:t>
+              <w:t>7</w:t>
             </w:r>
             <w:r>
               <w:rPr>
@@ -2928,13 +2792,15 @@
               <w:tab w:val="left" w:pos="660"/>
               <w:tab w:val="right" w:leader="dot" w:pos="9350"/>
             </w:tabs>
-            <w:jc w:val="both"/>
             <w:rPr>
               <w:rFonts w:eastAsiaTheme="minorEastAsia"/>
               <w:noProof/>
+              <w:kern w:val="2"/>
+              <w:lang w:val="pl-PL" w:eastAsia="pl-PL"/>
+              <w14:ligatures w14:val="standardContextual"/>
             </w:rPr>
           </w:pPr>
-          <w:hyperlink w:anchor="_Toc126861764" w:history="1">
+          <w:hyperlink w:anchor="_Toc136612094" w:history="1">
             <w:r>
               <w:rPr>
                 <w:rStyle w:val="Hyperlink"/>
@@ -2947,6 +2813,9 @@
               <w:rPr>
                 <w:rFonts w:eastAsiaTheme="minorEastAsia"/>
                 <w:noProof/>
+                <w:kern w:val="2"/>
+                <w:lang w:val="pl-PL" w:eastAsia="pl-PL"/>
+                <w14:ligatures w14:val="standardContextual"/>
               </w:rPr>
               <w:tab/>
             </w:r>
@@ -2977,7 +2846,7 @@
                 <w:noProof/>
                 <w:webHidden/>
               </w:rPr>
-              <w:instrText xml:space="preserve"> PAGEREF _Toc126861764 \h </w:instrText>
+              <w:instrText xml:space="preserve"> PAGEREF _Toc136612094 \h </w:instrText>
             </w:r>
             <w:r>
               <w:rPr>
@@ -2997,7 +2866,7 @@
                 <w:noProof/>
                 <w:webHidden/>
               </w:rPr>
-              <w:t>3</w:t>
+              <w:t>8</w:t>
             </w:r>
             <w:r>
               <w:rPr>
@@ -3015,13 +2884,15 @@
               <w:tab w:val="left" w:pos="660"/>
               <w:tab w:val="right" w:leader="dot" w:pos="9350"/>
             </w:tabs>
-            <w:jc w:val="both"/>
             <w:rPr>
               <w:rFonts w:eastAsiaTheme="minorEastAsia"/>
               <w:noProof/>
+              <w:kern w:val="2"/>
+              <w:lang w:val="pl-PL" w:eastAsia="pl-PL"/>
+              <w14:ligatures w14:val="standardContextual"/>
             </w:rPr>
           </w:pPr>
-          <w:hyperlink w:anchor="_Toc126861765" w:history="1">
+          <w:hyperlink w:anchor="_Toc136612095" w:history="1">
             <w:r>
               <w:rPr>
                 <w:rStyle w:val="Hyperlink"/>
@@ -3034,6 +2905,9 @@
               <w:rPr>
                 <w:rFonts w:eastAsiaTheme="minorEastAsia"/>
                 <w:noProof/>
+                <w:kern w:val="2"/>
+                <w:lang w:val="pl-PL" w:eastAsia="pl-PL"/>
+                <w14:ligatures w14:val="standardContextual"/>
               </w:rPr>
               <w:tab/>
             </w:r>
@@ -3064,7 +2938,7 @@
                 <w:noProof/>
                 <w:webHidden/>
               </w:rPr>
-              <w:instrText xml:space="preserve"> PAGEREF _Toc126861765 \h </w:instrText>
+              <w:instrText xml:space="preserve"> PAGEREF _Toc136612095 \h </w:instrText>
             </w:r>
             <w:r>
               <w:rPr>
@@ -3084,7 +2958,7 @@
                 <w:noProof/>
                 <w:webHidden/>
               </w:rPr>
-              <w:t>3</w:t>
+              <w:t>8</w:t>
             </w:r>
             <w:r>
               <w:rPr>
@@ -3138,14 +3012,12 @@
         <w:pStyle w:val="Heading1"/>
         <w:jc w:val="both"/>
       </w:pPr>
-      <w:bookmarkStart w:id="0" w:name="_Toc126861746"/>
-      <w:proofErr w:type="spellStart"/>
+      <w:bookmarkStart w:id="0" w:name="_Toc136612077"/>
       <w:r>
         <w:lastRenderedPageBreak/>
         <w:t>Wprowadzenie</w:t>
       </w:r>
       <w:bookmarkEnd w:id="0"/>
-      <w:proofErr w:type="spellEnd"/>
     </w:p>
     <w:p>
       <w:pPr>
@@ -3155,7 +3027,7 @@
           <w:lang w:val="pl-PL"/>
         </w:rPr>
       </w:pPr>
-      <w:bookmarkStart w:id="1" w:name="_Toc126861747"/>
+      <w:bookmarkStart w:id="1" w:name="_Toc136612078"/>
       <w:r>
         <w:rPr>
           <w:lang w:val="pl-PL"/>
@@ -3177,7 +3049,6 @@
         </w:rPr>
         <w:t xml:space="preserve">Celem projektu jest wytworzenie wolnego i otwartego oprogramowania umożliwiającego przeglądanie zbioru zdjęć sferycznych w przeglądarce internetowej z uwzględnieniem urządzeń o niskiej mocy obliczeniowej, urządzeń mobilnych, urządzeń z ograniczonym dostępem do </w:t>
       </w:r>
-      <w:proofErr w:type="spellStart"/>
       <w:r>
         <w:rPr>
           <w:lang w:val="pl-PL"/>
@@ -3190,7 +3061,6 @@
         </w:rPr>
         <w:t>nternetu</w:t>
       </w:r>
-      <w:proofErr w:type="spellEnd"/>
       <w:r>
         <w:rPr>
           <w:lang w:val="pl-PL"/>
@@ -3206,29 +3076,11 @@
           <w:lang w:val="pl-PL"/>
         </w:rPr>
       </w:pPr>
-      <w:bookmarkStart w:id="2" w:name="_Toc126861748"/>
-      <w:proofErr w:type="spellStart"/>
-      <w:r>
-        <w:t>Wstępna</w:t>
-      </w:r>
-      <w:proofErr w:type="spellEnd"/>
-      <w:r>
-        <w:t xml:space="preserve"> </w:t>
-      </w:r>
-      <w:proofErr w:type="spellStart"/>
-      <w:r>
-        <w:t>wizja</w:t>
-      </w:r>
-      <w:proofErr w:type="spellEnd"/>
-      <w:r>
-        <w:t xml:space="preserve"> </w:t>
-      </w:r>
-      <w:proofErr w:type="spellStart"/>
-      <w:r>
-        <w:t>projektu</w:t>
+      <w:bookmarkStart w:id="2" w:name="_Toc136612079"/>
+      <w:r>
+        <w:t>Wstępna wizja projektu</w:t>
       </w:r>
       <w:bookmarkEnd w:id="2"/>
-      <w:proofErr w:type="spellEnd"/>
     </w:p>
     <w:p>
       <w:pPr>
@@ -3259,41 +3111,101 @@
         <w:rPr>
           <w:lang w:val="pl-PL"/>
         </w:rPr>
-        <w:t xml:space="preserve">ie korzystać z </w:t>
-      </w:r>
-      <w:proofErr w:type="spellStart"/>
-      <w:r>
-        <w:rPr>
-          <w:lang w:val="pl-PL"/>
-        </w:rPr>
-        <w:t>javascript</w:t>
-      </w:r>
-      <w:proofErr w:type="spellEnd"/>
-      <w:r>
-        <w:rPr>
-          <w:lang w:val="pl-PL"/>
-        </w:rPr>
-        <w:t xml:space="preserve">, do „obracania się”, będą wykorzystywane przyciski: góra, </w:t>
-      </w:r>
-      <w:r>
-        <w:rPr>
-          <w:lang w:val="pl-PL"/>
-        </w:rPr>
-        <w:t xml:space="preserve">dół, prawo, lewo. Kliknięcie przycisku spowoduje </w:t>
-      </w:r>
-      <w:proofErr w:type="spellStart"/>
-      <w:r>
-        <w:rPr>
-          <w:lang w:val="pl-PL"/>
-        </w:rPr>
-        <w:t>wyrenderowanie</w:t>
-      </w:r>
-      <w:proofErr w:type="spellEnd"/>
-      <w:r>
-        <w:rPr>
-          <w:lang w:val="pl-PL"/>
-        </w:rPr>
-        <w:t xml:space="preserve"> obrazka lekko obróconego w pożądaną stronę.</w:t>
+        <w:t xml:space="preserve">ie korzystać z javascript, do „obracania się”, będą wykorzystywane przyciski: góra, </w:t>
+      </w:r>
+      <w:r>
+        <w:rPr>
+          <w:lang w:val="pl-PL"/>
+        </w:rPr>
+        <w:t>dół, prawo, lewo. Kliknięcie przycisku spowoduje wyrenderowanie obrazka lekko obróconego w pożądaną stronę.</w:t>
+      </w:r>
+    </w:p>
+    <w:p>
+      <w:pPr>
+        <w:pStyle w:val="Heading2"/>
+        <w:jc w:val="both"/>
+        <w:rPr>
+          <w:lang w:val="pl-PL"/>
+        </w:rPr>
+      </w:pPr>
+      <w:bookmarkStart w:id="3" w:name="_Toc136612080"/>
+      <w:r>
+        <w:t>Problematyka problemu</w:t>
+      </w:r>
+      <w:bookmarkEnd w:id="3"/>
+    </w:p>
+    <w:p>
+      <w:pPr>
+        <w:jc w:val="both"/>
+        <w:rPr>
+          <w:lang w:val="pl-PL"/>
+        </w:rPr>
+      </w:pPr>
+      <w:r>
+        <w:rPr>
+          <w:lang w:val="pl-PL"/>
+        </w:rPr>
+        <w:t>Problem tego projektu polega na przekształceniu zdjęcia wejściowego (odwzorcowania równoodległościowego) na  normalne pole widzenia (</w:t>
+      </w:r>
+      <w:r>
+        <w:rPr>
+          <w:lang w:val="pl-PL"/>
+        </w:rPr>
+        <w:t>Oba zdjęcia są w formacie jpg</w:t>
+      </w:r>
+      <w:r>
+        <w:rPr>
+          <w:lang w:val="pl-PL"/>
+        </w:rPr>
+        <w:t>).</w:t>
+      </w:r>
+    </w:p>
+    <w:p>
+      <w:pPr>
+        <w:jc w:val="both"/>
+        <w:rPr>
+          <w:lang w:val="pl-PL"/>
+        </w:rPr>
+      </w:pPr>
+      <w:r>
+        <w:rPr>
+          <w:lang w:val="pl-PL"/>
+        </w:rPr>
+        <w:drawing>
+          <wp:inline distT="0" distB="0" distL="0" distR="0" wp14:anchorId="49A3AE07" wp14:editId="548B0F1E">
+            <wp:extent cx="5943600" cy="2066290"/>
+            <wp:effectExtent l="0" t="0" r="0" b="0"/>
+            <wp:docPr id="953470158" name="Picture 1" descr="A picture containing art, building, light&#10;&#10;Description automatically generated"/>
+            <wp:cNvGraphicFramePr>
+              <a:graphicFrameLocks xmlns:a="http://schemas.openxmlformats.org/drawingml/2006/main" noChangeAspect="1"/>
+            </wp:cNvGraphicFramePr>
+            <a:graphic xmlns:a="http://schemas.openxmlformats.org/drawingml/2006/main">
+              <a:graphicData uri="http://schemas.openxmlformats.org/drawingml/2006/picture">
+                <pic:pic xmlns:pic="http://schemas.openxmlformats.org/drawingml/2006/picture">
+                  <pic:nvPicPr>
+                    <pic:cNvPr id="953470158" name="Picture 1" descr="A picture containing art, building, light&#10;&#10;Description automatically generated"/>
+                    <pic:cNvPicPr/>
+                  </pic:nvPicPr>
+                  <pic:blipFill>
+                    <a:blip r:embed="rId13"/>
+                    <a:stretch>
+                      <a:fillRect/>
+                    </a:stretch>
+                  </pic:blipFill>
+                  <pic:spPr>
+                    <a:xfrm>
+                      <a:off x="0" y="0"/>
+                      <a:ext cx="5943600" cy="2066290"/>
+                    </a:xfrm>
+                    <a:prstGeom prst="rect">
+                      <a:avLst/>
+                    </a:prstGeom>
+                  </pic:spPr>
+                </pic:pic>
+              </a:graphicData>
+            </a:graphic>
+          </wp:inline>
+        </w:drawing>
       </w:r>
     </w:p>
     <w:p>
@@ -3301,21 +3213,14 @@
         <w:pStyle w:val="Heading1"/>
         <w:jc w:val="both"/>
       </w:pPr>
-      <w:bookmarkStart w:id="3" w:name="_Toc126861749"/>
-      <w:proofErr w:type="spellStart"/>
+      <w:bookmarkStart w:id="4" w:name="_Toc136612081"/>
       <w:r>
         <w:t>Analiza</w:t>
       </w:r>
-      <w:proofErr w:type="spellEnd"/>
-      <w:r>
-        <w:t xml:space="preserve"> </w:t>
-      </w:r>
-      <w:proofErr w:type="spellStart"/>
-      <w:r>
-        <w:t>wymagań</w:t>
-      </w:r>
-      <w:bookmarkEnd w:id="3"/>
-      <w:proofErr w:type="spellEnd"/>
+      <w:r>
+        <w:t xml:space="preserve"> wymagań</w:t>
+      </w:r>
+      <w:bookmarkEnd w:id="4"/>
     </w:p>
     <w:p>
       <w:pPr>
@@ -3327,40 +3232,20 @@
         <w:pStyle w:val="Heading2"/>
         <w:jc w:val="both"/>
       </w:pPr>
-      <w:bookmarkStart w:id="4" w:name="_Toc126861750"/>
-      <w:proofErr w:type="spellStart"/>
+      <w:bookmarkStart w:id="5" w:name="_Toc136612082"/>
       <w:r>
         <w:t>W</w:t>
       </w:r>
       <w:r>
-        <w:t>ymagania</w:t>
-      </w:r>
-      <w:proofErr w:type="spellEnd"/>
-      <w:r>
-        <w:t xml:space="preserve"> </w:t>
-      </w:r>
-      <w:proofErr w:type="spellStart"/>
-      <w:r>
-        <w:t>użytkownika</w:t>
-      </w:r>
-      <w:proofErr w:type="spellEnd"/>
-      <w:r>
-        <w:t xml:space="preserve"> </w:t>
-      </w:r>
-      <w:proofErr w:type="spellStart"/>
-      <w:r>
-        <w:t>i</w:t>
-      </w:r>
-      <w:proofErr w:type="spellEnd"/>
-      <w:r>
-        <w:t xml:space="preserve"> </w:t>
-      </w:r>
-      <w:proofErr w:type="spellStart"/>
+        <w:t xml:space="preserve">ymagania </w:t>
+      </w:r>
+      <w:r>
+        <w:t xml:space="preserve">użytkownika i </w:t>
+      </w:r>
       <w:r>
         <w:t>biznesowe</w:t>
       </w:r>
-      <w:bookmarkEnd w:id="4"/>
-      <w:proofErr w:type="spellEnd"/>
+      <w:bookmarkEnd w:id="5"/>
     </w:p>
     <w:p>
       <w:pPr>
@@ -3392,16 +3277,8 @@
         <w:rPr>
           <w:lang w:val="pl-PL"/>
         </w:rPr>
-        <w:t xml:space="preserve">Aplikacja ma być open </w:t>
-      </w:r>
-      <w:proofErr w:type="spellStart"/>
-      <w:r>
-        <w:rPr>
-          <w:lang w:val="pl-PL"/>
-        </w:rPr>
-        <w:t>source</w:t>
-      </w:r>
-      <w:proofErr w:type="spellEnd"/>
+        <w:t>Aplikacja ma być open source</w:t>
+      </w:r>
     </w:p>
     <w:p>
       <w:pPr>
@@ -3485,16 +3362,8 @@
         <w:rPr>
           <w:lang w:val="pl-PL"/>
         </w:rPr>
-        <w:t xml:space="preserve">Aplikacja ma działać na urządzeniach nie wspierających </w:t>
-      </w:r>
-      <w:proofErr w:type="spellStart"/>
-      <w:r>
-        <w:rPr>
-          <w:lang w:val="pl-PL"/>
-        </w:rPr>
-        <w:t>javascript</w:t>
-      </w:r>
-      <w:proofErr w:type="spellEnd"/>
+        <w:t>Aplikacja ma działać na urządzeniach nie wspierających javascript</w:t>
+      </w:r>
     </w:p>
     <w:p>
       <w:pPr>
@@ -3520,37 +3389,18 @@
         <w:pStyle w:val="Heading2"/>
         <w:jc w:val="both"/>
       </w:pPr>
-      <w:bookmarkStart w:id="5" w:name="_Toc126861751"/>
-      <w:proofErr w:type="spellStart"/>
-      <w:r>
-        <w:t>Wymagania</w:t>
-      </w:r>
-      <w:proofErr w:type="spellEnd"/>
-      <w:r>
-        <w:t xml:space="preserve"> </w:t>
-      </w:r>
-      <w:proofErr w:type="spellStart"/>
-      <w:r>
-        <w:t>funkcjonalne</w:t>
-      </w:r>
-      <w:proofErr w:type="spellEnd"/>
-      <w:r>
-        <w:t xml:space="preserve"> </w:t>
-      </w:r>
-      <w:proofErr w:type="spellStart"/>
+      <w:bookmarkStart w:id="6" w:name="_Toc136612083"/>
+      <w:r>
+        <w:lastRenderedPageBreak/>
+        <w:t xml:space="preserve">Wymagania funkcjonalne </w:t>
+      </w:r>
       <w:r>
         <w:t>i</w:t>
       </w:r>
-      <w:proofErr w:type="spellEnd"/>
-      <w:r>
-        <w:t xml:space="preserve"> </w:t>
-      </w:r>
-      <w:proofErr w:type="spellStart"/>
-      <w:r>
-        <w:t>niefunkcjonalne</w:t>
-      </w:r>
-      <w:bookmarkEnd w:id="5"/>
-      <w:proofErr w:type="spellEnd"/>
+      <w:r>
+        <w:t xml:space="preserve"> niefunkcjonalne</w:t>
+      </w:r>
+      <w:bookmarkEnd w:id="6"/>
     </w:p>
     <w:p>
       <w:pPr>
@@ -3582,7 +3432,13 @@
         <w:rPr>
           <w:lang w:val="pl-PL"/>
         </w:rPr>
-        <w:t>Aplikacja umożliwia oglądanie zaimportowanych zdjęć, przy użyciu przycisków pozwalających się obracać.</w:t>
+        <w:t>Aplikacja umożliwia oglądanie zdjęć</w:t>
+      </w:r>
+      <w:r>
+        <w:rPr>
+          <w:lang w:val="pl-PL"/>
+        </w:rPr>
+        <w:t xml:space="preserve"> sferycznych</w:t>
       </w:r>
     </w:p>
     <w:p>
@@ -3601,7 +3457,114 @@
         <w:rPr>
           <w:lang w:val="pl-PL"/>
         </w:rPr>
-        <w:t>Aplikacja umożliwia poruszanie się po mapie stworzonej z wielu zdjęć.</w:t>
+        <w:t>Aplikacja umożliwia zmianę perspektywy poprzez używanie przycisków: góra, dół, lewo, prawo.</w:t>
+      </w:r>
+    </w:p>
+    <w:p>
+      <w:pPr>
+        <w:pStyle w:val="ListParagraph"/>
+        <w:numPr>
+          <w:ilvl w:val="0"/>
+          <w:numId w:val="3"/>
+        </w:numPr>
+        <w:jc w:val="both"/>
+        <w:rPr>
+          <w:lang w:val="pl-PL"/>
+        </w:rPr>
+      </w:pPr>
+      <w:r>
+        <w:rPr>
+          <w:lang w:val="pl-PL"/>
+        </w:rPr>
+        <w:t>Przyciski zmieniają kont patrzenia o 10 stopni w odpowiednią stronę.</w:t>
+      </w:r>
+    </w:p>
+    <w:p>
+      <w:pPr>
+        <w:pStyle w:val="ListParagraph"/>
+        <w:numPr>
+          <w:ilvl w:val="0"/>
+          <w:numId w:val="3"/>
+        </w:numPr>
+        <w:jc w:val="both"/>
+        <w:rPr>
+          <w:lang w:val="pl-PL"/>
+        </w:rPr>
+      </w:pPr>
+      <w:r>
+        <w:rPr>
+          <w:lang w:val="pl-PL"/>
+        </w:rPr>
+        <w:t>Nie ma limitu obracania, tj. można obracać się w nieskończoność horyzontalnie i wertykalnie.</w:t>
+      </w:r>
+    </w:p>
+    <w:p>
+      <w:pPr>
+        <w:pStyle w:val="ListParagraph"/>
+        <w:numPr>
+          <w:ilvl w:val="0"/>
+          <w:numId w:val="3"/>
+        </w:numPr>
+        <w:jc w:val="both"/>
+        <w:rPr>
+          <w:lang w:val="pl-PL"/>
+        </w:rPr>
+      </w:pPr>
+      <w:r>
+        <w:rPr>
+          <w:lang w:val="pl-PL"/>
+        </w:rPr>
+        <w:t>Można zmienić przybliżenie obrazka poprzez zmianę parametru w linku.</w:t>
+      </w:r>
+    </w:p>
+    <w:p>
+      <w:pPr>
+        <w:pStyle w:val="ListParagraph"/>
+        <w:numPr>
+          <w:ilvl w:val="0"/>
+          <w:numId w:val="3"/>
+        </w:numPr>
+        <w:jc w:val="both"/>
+        <w:rPr>
+          <w:lang w:val="pl-PL"/>
+        </w:rPr>
+      </w:pPr>
+      <w:r>
+        <w:rPr>
+          <w:lang w:val="pl-PL"/>
+        </w:rPr>
+        <w:t>Aplikacja umożliwia poruszanie się po mapie stworzonej z wielu zdjęć</w:t>
+      </w:r>
+      <w:r>
+        <w:rPr>
+          <w:lang w:val="pl-PL"/>
+        </w:rPr>
+        <w:t>, poprzez klikanie w kropki odpowiadające miejscom zdjęć w danej przestrzeni</w:t>
+      </w:r>
+      <w:r>
+        <w:rPr>
+          <w:lang w:val="pl-PL"/>
+        </w:rPr>
+        <w:t>.</w:t>
+      </w:r>
+    </w:p>
+    <w:p>
+      <w:pPr>
+        <w:pStyle w:val="ListParagraph"/>
+        <w:numPr>
+          <w:ilvl w:val="0"/>
+          <w:numId w:val="3"/>
+        </w:numPr>
+        <w:jc w:val="both"/>
+        <w:rPr>
+          <w:lang w:val="pl-PL"/>
+        </w:rPr>
+      </w:pPr>
+      <w:r>
+        <w:rPr>
+          <w:lang w:val="pl-PL"/>
+        </w:rPr>
+        <w:t>Kierunek patrzenia jest zachowany po zmianie miejsca na mapie.</w:t>
       </w:r>
     </w:p>
     <w:p>
@@ -3634,21 +3597,7 @@
         <w:rPr>
           <w:lang w:val="pl-PL"/>
         </w:rPr>
-        <w:t xml:space="preserve">Aplikacja funkcjonuje na urządzeniach nie wspierających </w:t>
-      </w:r>
-      <w:proofErr w:type="spellStart"/>
-      <w:r>
-        <w:rPr>
-          <w:lang w:val="pl-PL"/>
-        </w:rPr>
-        <w:t>javasript</w:t>
-      </w:r>
-      <w:proofErr w:type="spellEnd"/>
-      <w:r>
-        <w:rPr>
-          <w:lang w:val="pl-PL"/>
-        </w:rPr>
-        <w:t>.</w:t>
+        <w:t>Aplikacja funkcjonuje na urządzeniach nie wspierających javasript.</w:t>
       </w:r>
     </w:p>
     <w:p>
@@ -3687,34 +3636,72 @@
         <w:pStyle w:val="Heading2"/>
         <w:jc w:val="both"/>
       </w:pPr>
-      <w:bookmarkStart w:id="6" w:name="_Toc126861752"/>
-      <w:proofErr w:type="spellStart"/>
-      <w:r>
-        <w:t>Przypadki</w:t>
-      </w:r>
-      <w:proofErr w:type="spellEnd"/>
-      <w:r>
-        <w:t xml:space="preserve"> </w:t>
-      </w:r>
-      <w:proofErr w:type="spellStart"/>
-      <w:r>
-        <w:t>użycia</w:t>
-      </w:r>
-      <w:bookmarkEnd w:id="6"/>
-      <w:proofErr w:type="spellEnd"/>
-    </w:p>
-    <w:p>
-      <w:pPr>
-        <w:jc w:val="both"/>
-        <w:rPr>
-          <w:lang w:val="pl-PL"/>
-        </w:rPr>
-      </w:pPr>
-      <w:r>
-        <w:rPr>
-          <w:lang w:val="pl-PL"/>
-        </w:rPr>
-        <w:t>Interfejs aplikacji jest na tyle prosty, że nie ma potrzeby na przypadki użycia.</w:t>
+      <w:bookmarkStart w:id="7" w:name="_Toc136612084"/>
+      <w:r>
+        <w:t>Przypadki użycia</w:t>
+      </w:r>
+      <w:bookmarkEnd w:id="7"/>
+    </w:p>
+    <w:p>
+      <w:pPr>
+        <w:jc w:val="both"/>
+        <w:rPr>
+          <w:lang w:val="pl-PL"/>
+        </w:rPr>
+      </w:pPr>
+      <w:r>
+        <w:rPr>
+          <w:lang w:val="pl-PL"/>
+        </w:rPr>
+        <w:t>Diagram przypadków użycia</w:t>
+      </w:r>
+    </w:p>
+    <w:p>
+      <w:pPr>
+        <w:jc w:val="both"/>
+        <w:rPr>
+          <w:lang w:val="pl-PL"/>
+        </w:rPr>
+      </w:pPr>
+      <w:r>
+        <w:rPr>
+          <w:lang w:val="pl-PL"/>
+        </w:rPr>
+        <w:drawing>
+          <wp:inline distT="0" distB="0" distL="0" distR="0" wp14:anchorId="42546301" wp14:editId="3A66E8AB">
+            <wp:extent cx="2410161" cy="2067213"/>
+            <wp:effectExtent l="0" t="0" r="9525" b="9525"/>
+            <wp:docPr id="1432897367" name="Picture 1" descr="A picture containing text, screenshot, diagram, line&#10;&#10;Description automatically generated"/>
+            <wp:cNvGraphicFramePr>
+              <a:graphicFrameLocks xmlns:a="http://schemas.openxmlformats.org/drawingml/2006/main" noChangeAspect="1"/>
+            </wp:cNvGraphicFramePr>
+            <a:graphic xmlns:a="http://schemas.openxmlformats.org/drawingml/2006/main">
+              <a:graphicData uri="http://schemas.openxmlformats.org/drawingml/2006/picture">
+                <pic:pic xmlns:pic="http://schemas.openxmlformats.org/drawingml/2006/picture">
+                  <pic:nvPicPr>
+                    <pic:cNvPr id="1432897367" name="Picture 1" descr="A picture containing text, screenshot, diagram, line&#10;&#10;Description automatically generated"/>
+                    <pic:cNvPicPr/>
+                  </pic:nvPicPr>
+                  <pic:blipFill>
+                    <a:blip r:embed="rId14"/>
+                    <a:stretch>
+                      <a:fillRect/>
+                    </a:stretch>
+                  </pic:blipFill>
+                  <pic:spPr>
+                    <a:xfrm>
+                      <a:off x="0" y="0"/>
+                      <a:ext cx="2410161" cy="2067213"/>
+                    </a:xfrm>
+                    <a:prstGeom prst="rect">
+                      <a:avLst/>
+                    </a:prstGeom>
+                  </pic:spPr>
+                </pic:pic>
+              </a:graphicData>
+            </a:graphic>
+          </wp:inline>
+        </w:drawing>
       </w:r>
     </w:p>
     <w:p>
@@ -3725,41 +3712,41 @@
           <w:lang w:val="pl-PL"/>
         </w:rPr>
       </w:pPr>
-      <w:bookmarkStart w:id="7" w:name="_Toc126861753"/>
-      <w:r>
-        <w:rPr>
-          <w:lang w:val="pl-PL"/>
+      <w:bookmarkStart w:id="8" w:name="_Toc136612085"/>
+      <w:r>
+        <w:rPr>
+          <w:lang w:val="pl-PL"/>
+        </w:rPr>
+        <w:t>Definicja architektury</w:t>
+      </w:r>
+      <w:bookmarkEnd w:id="8"/>
+    </w:p>
+    <w:p>
+      <w:pPr>
+        <w:jc w:val="both"/>
+        <w:rPr>
+          <w:lang w:val="pl-PL"/>
+        </w:rPr>
+      </w:pPr>
+      <w:r>
+        <w:rPr>
+          <w:lang w:val="pl-PL"/>
+        </w:rPr>
+        <w:t>Diagram architektury:</w:t>
+      </w:r>
+    </w:p>
+    <w:p>
+      <w:pPr>
+        <w:jc w:val="both"/>
+        <w:rPr>
+          <w:lang w:val="pl-PL"/>
+        </w:rPr>
+      </w:pPr>
+      <w:r>
+        <w:rPr>
+          <w:noProof/>
         </w:rPr>
         <w:lastRenderedPageBreak/>
-        <w:t>Definicja architektury</w:t>
-      </w:r>
-      <w:bookmarkEnd w:id="7"/>
-    </w:p>
-    <w:p>
-      <w:pPr>
-        <w:jc w:val="both"/>
-        <w:rPr>
-          <w:lang w:val="pl-PL"/>
-        </w:rPr>
-      </w:pPr>
-      <w:r>
-        <w:rPr>
-          <w:lang w:val="pl-PL"/>
-        </w:rPr>
-        <w:t>Diagram architektury:</w:t>
-      </w:r>
-    </w:p>
-    <w:p>
-      <w:pPr>
-        <w:jc w:val="both"/>
-        <w:rPr>
-          <w:lang w:val="pl-PL"/>
-        </w:rPr>
-      </w:pPr>
-      <w:r>
-        <w:rPr>
-          <w:noProof/>
-        </w:rPr>
         <w:drawing>
           <wp:inline distT="0" distB="0" distL="0" distR="0" wp14:anchorId="3D888288" wp14:editId="390461B1">
             <wp:extent cx="3238095" cy="6771428"/>
@@ -3776,7 +3763,7 @@
                     <pic:cNvPicPr/>
                   </pic:nvPicPr>
                   <pic:blipFill>
-                    <a:blip r:embed="rId13"/>
+                    <a:blip r:embed="rId15"/>
                     <a:stretch>
                       <a:fillRect/>
                     </a:stretch>
@@ -3805,7 +3792,7 @@
           <w:lang w:val="pl-PL"/>
         </w:rPr>
       </w:pPr>
-      <w:bookmarkStart w:id="8" w:name="_Toc126861754"/>
+      <w:bookmarkStart w:id="9" w:name="_Toc136612086"/>
       <w:r>
         <w:rPr>
           <w:lang w:val="pl-PL"/>
@@ -3824,43 +3811,109 @@
         </w:rPr>
         <w:t>e trwałe</w:t>
       </w:r>
-      <w:bookmarkEnd w:id="8"/>
-    </w:p>
-    <w:p>
-      <w:pPr>
-        <w:jc w:val="both"/>
-        <w:rPr>
-          <w:lang w:val="pl-PL"/>
-        </w:rPr>
-      </w:pPr>
-      <w:r>
-        <w:rPr>
-          <w:lang w:val="pl-PL"/>
-        </w:rPr>
-        <w:t xml:space="preserve">Obrazy będą przechowywane na komputerze host, a podczas wdrażania kontenera </w:t>
-      </w:r>
-      <w:proofErr w:type="spellStart"/>
-      <w:r>
-        <w:rPr>
-          <w:lang w:val="pl-PL"/>
-        </w:rPr>
-        <w:t>dockera</w:t>
-      </w:r>
-      <w:proofErr w:type="spellEnd"/>
-      <w:r>
-        <w:rPr>
-          <w:lang w:val="pl-PL"/>
-        </w:rPr>
-        <w:t xml:space="preserve">, katalog ten jest montowany w kontenerze, wraz z plikiem mapy w formacie </w:t>
-      </w:r>
-      <w:proofErr w:type="spellStart"/>
-      <w:r>
-        <w:rPr>
-          <w:lang w:val="pl-PL"/>
-        </w:rPr>
-        <w:t>json</w:t>
-      </w:r>
-      <w:proofErr w:type="spellEnd"/>
+      <w:bookmarkEnd w:id="9"/>
+    </w:p>
+    <w:p>
+      <w:pPr>
+        <w:jc w:val="both"/>
+        <w:rPr>
+          <w:lang w:val="pl-PL"/>
+        </w:rPr>
+      </w:pPr>
+      <w:r>
+        <w:rPr>
+          <w:lang w:val="pl-PL"/>
+        </w:rPr>
+        <w:t>Obrazy będą przechowywane na komputerze host, a podczas wdrażania kontenera dockera, katalog ten jest montowany w kontenerze, wraz z plikiem mapy w formacie json.</w:t>
+      </w:r>
+    </w:p>
+    <w:p>
+      <w:pPr>
+        <w:pStyle w:val="Heading1"/>
+        <w:jc w:val="both"/>
+        <w:rPr>
+          <w:lang w:val="pl-PL"/>
+        </w:rPr>
+      </w:pPr>
+      <w:bookmarkStart w:id="10" w:name="_Toc136612087"/>
+      <w:r>
+        <w:rPr>
+          <w:lang w:val="pl-PL"/>
+        </w:rPr>
+        <w:t>Specyfikacja analityczna</w:t>
+      </w:r>
+      <w:r>
+        <w:rPr>
+          <w:lang w:val="pl-PL"/>
+        </w:rPr>
+        <w:t xml:space="preserve"> i projektowa</w:t>
+      </w:r>
+      <w:bookmarkEnd w:id="10"/>
+    </w:p>
+    <w:p>
+      <w:pPr>
+        <w:jc w:val="both"/>
+        <w:rPr>
+          <w:lang w:val="pl-PL"/>
+        </w:rPr>
+      </w:pPr>
+      <w:r>
+        <w:rPr>
+          <w:lang w:val="pl-PL"/>
+        </w:rPr>
+        <w:t xml:space="preserve">Odnośnik do repozytorium: </w:t>
+      </w:r>
+      <w:r>
+        <w:rPr>
+          <w:lang w:val="pl-PL"/>
+        </w:rPr>
+        <w:t>https://github.com/congminh1254/360-webview-nojs</w:t>
+      </w:r>
+    </w:p>
+    <w:p>
+      <w:pPr>
+        <w:jc w:val="both"/>
+        <w:rPr>
+          <w:lang w:val="pl-PL"/>
+        </w:rPr>
+      </w:pPr>
+      <w:r>
+        <w:rPr>
+          <w:lang w:val="pl-PL"/>
+        </w:rPr>
+        <w:lastRenderedPageBreak/>
+        <w:t>Aplikacja z</w:t>
+      </w:r>
+      <w:r>
+        <w:rPr>
+          <w:lang w:val="pl-PL"/>
+        </w:rPr>
+        <w:t>budowan</w:t>
+      </w:r>
+      <w:r>
+        <w:rPr>
+          <w:lang w:val="pl-PL"/>
+        </w:rPr>
+        <w:t>a</w:t>
+      </w:r>
+      <w:r>
+        <w:rPr>
+          <w:lang w:val="pl-PL"/>
+        </w:rPr>
+        <w:t xml:space="preserve"> przy użyciu Pythona i Flask</w:t>
+      </w:r>
+      <w:r>
+        <w:rPr>
+          <w:lang w:val="pl-PL"/>
+        </w:rPr>
+        <w:t xml:space="preserve">. </w:t>
+      </w:r>
+      <w:r>
+        <w:rPr>
+          <w:lang w:val="pl-PL"/>
+        </w:rPr>
+        <w:t>Biblioteka OpenCV używana do renderowania zdjęć</w:t>
+      </w:r>
       <w:r>
         <w:rPr>
           <w:lang w:val="pl-PL"/>
@@ -3870,101 +3923,37 @@
     </w:p>
     <w:p>
       <w:pPr>
-        <w:pStyle w:val="Heading1"/>
-        <w:jc w:val="both"/>
-        <w:rPr>
-          <w:lang w:val="pl-PL"/>
-        </w:rPr>
-      </w:pPr>
-      <w:bookmarkStart w:id="9" w:name="_Toc126861757"/>
-      <w:r>
-        <w:rPr>
-          <w:lang w:val="pl-PL"/>
-        </w:rPr>
-        <w:lastRenderedPageBreak/>
-        <w:t>Specyfikacja analityczna</w:t>
-      </w:r>
-      <w:r>
-        <w:rPr>
-          <w:lang w:val="pl-PL"/>
-        </w:rPr>
-        <w:t xml:space="preserve"> i projektowa</w:t>
-      </w:r>
-      <w:bookmarkEnd w:id="9"/>
-    </w:p>
-    <w:p>
-      <w:pPr>
-        <w:jc w:val="both"/>
-        <w:rPr>
-          <w:lang w:val="pl-PL"/>
-        </w:rPr>
-      </w:pPr>
-      <w:r>
-        <w:rPr>
-          <w:lang w:val="pl-PL"/>
-        </w:rPr>
-        <w:t xml:space="preserve">Odnośnik do repozytorium: </w:t>
-      </w:r>
-      <w:r>
-        <w:rPr>
-          <w:lang w:val="pl-PL"/>
-        </w:rPr>
-        <w:t>https://github.com/congminh1254/360-webview-nojs</w:t>
-      </w:r>
-    </w:p>
-    <w:p>
-      <w:pPr>
-        <w:jc w:val="both"/>
-        <w:rPr>
-          <w:lang w:val="pl-PL"/>
-        </w:rPr>
-      </w:pPr>
-      <w:r>
-        <w:rPr>
-          <w:lang w:val="pl-PL"/>
-        </w:rPr>
-        <w:t>Aplikacja z</w:t>
-      </w:r>
-      <w:r>
-        <w:rPr>
-          <w:lang w:val="pl-PL"/>
-        </w:rPr>
-        <w:t>budowan</w:t>
-      </w:r>
-      <w:r>
-        <w:rPr>
-          <w:lang w:val="pl-PL"/>
-        </w:rPr>
-        <w:t>a</w:t>
-      </w:r>
-      <w:r>
-        <w:rPr>
-          <w:lang w:val="pl-PL"/>
-        </w:rPr>
-        <w:t xml:space="preserve"> przy użyciu </w:t>
-      </w:r>
-      <w:proofErr w:type="spellStart"/>
-      <w:r>
-        <w:rPr>
-          <w:lang w:val="pl-PL"/>
-        </w:rPr>
-        <w:t>Pythona</w:t>
-      </w:r>
-      <w:proofErr w:type="spellEnd"/>
-      <w:r>
-        <w:rPr>
-          <w:lang w:val="pl-PL"/>
-        </w:rPr>
-        <w:t xml:space="preserve"> i </w:t>
-      </w:r>
-      <w:proofErr w:type="spellStart"/>
-      <w:r>
-        <w:rPr>
-          <w:lang w:val="pl-PL"/>
-        </w:rPr>
-        <w:t>Flask</w:t>
-      </w:r>
-      <w:proofErr w:type="spellEnd"/>
+        <w:jc w:val="both"/>
+        <w:rPr>
+          <w:lang w:val="pl-PL"/>
+        </w:rPr>
+      </w:pPr>
+      <w:r>
+        <w:rPr>
+          <w:lang w:val="pl-PL"/>
+        </w:rPr>
+        <w:t>Wykorzystana została a</w:t>
+      </w:r>
+      <w:r>
+        <w:rPr>
+          <w:lang w:val="pl-PL"/>
+        </w:rPr>
+        <w:t>rchitektura mikroserwisów z mikroserwisem Flask odpowiedzialnym za renderowanie zdjęć i zwracanie ich do klienta</w:t>
+      </w:r>
+    </w:p>
+    <w:p>
+      <w:pPr>
+        <w:jc w:val="both"/>
+        <w:rPr>
+          <w:lang w:val="pl-PL"/>
+        </w:rPr>
+      </w:pPr>
+      <w:r>
+        <w:rPr>
+          <w:lang w:val="pl-PL"/>
+        </w:rPr>
+        <w:t>Zdjęcia przechowywane jako pliki w systemie plików</w:t>
+      </w:r>
       <w:r>
         <w:rPr>
           <w:lang w:val="pl-PL"/>
@@ -3975,131 +3964,7 @@
         <w:rPr>
           <w:lang w:val="pl-PL"/>
         </w:rPr>
-        <w:t xml:space="preserve">Biblioteka </w:t>
-      </w:r>
-      <w:proofErr w:type="spellStart"/>
-      <w:r>
-        <w:rPr>
-          <w:lang w:val="pl-PL"/>
-        </w:rPr>
-        <w:t>OpenCV</w:t>
-      </w:r>
-      <w:proofErr w:type="spellEnd"/>
-      <w:r>
-        <w:rPr>
-          <w:lang w:val="pl-PL"/>
-        </w:rPr>
-        <w:t xml:space="preserve"> używana do </w:t>
-      </w:r>
-      <w:proofErr w:type="spellStart"/>
-      <w:r>
-        <w:rPr>
-          <w:lang w:val="pl-PL"/>
-        </w:rPr>
-        <w:t>renderowania</w:t>
-      </w:r>
-      <w:proofErr w:type="spellEnd"/>
-      <w:r>
-        <w:rPr>
-          <w:lang w:val="pl-PL"/>
-        </w:rPr>
-        <w:t xml:space="preserve"> zdjęć</w:t>
-      </w:r>
-      <w:r>
-        <w:rPr>
-          <w:lang w:val="pl-PL"/>
-        </w:rPr>
-        <w:t>.</w:t>
-      </w:r>
-    </w:p>
-    <w:p>
-      <w:pPr>
-        <w:jc w:val="both"/>
-        <w:rPr>
-          <w:lang w:val="pl-PL"/>
-        </w:rPr>
-      </w:pPr>
-      <w:r>
-        <w:rPr>
-          <w:lang w:val="pl-PL"/>
-        </w:rPr>
-        <w:t>Wykorzystana została a</w:t>
-      </w:r>
-      <w:r>
-        <w:rPr>
-          <w:lang w:val="pl-PL"/>
-        </w:rPr>
-        <w:t xml:space="preserve">rchitektura </w:t>
-      </w:r>
-      <w:proofErr w:type="spellStart"/>
-      <w:r>
-        <w:rPr>
-          <w:lang w:val="pl-PL"/>
-        </w:rPr>
-        <w:t>mikroserwisów</w:t>
-      </w:r>
-      <w:proofErr w:type="spellEnd"/>
-      <w:r>
-        <w:rPr>
-          <w:lang w:val="pl-PL"/>
-        </w:rPr>
-        <w:t xml:space="preserve"> z </w:t>
-      </w:r>
-      <w:proofErr w:type="spellStart"/>
-      <w:r>
-        <w:rPr>
-          <w:lang w:val="pl-PL"/>
-        </w:rPr>
-        <w:t>mikroserwisem</w:t>
-      </w:r>
-      <w:proofErr w:type="spellEnd"/>
-      <w:r>
-        <w:rPr>
-          <w:lang w:val="pl-PL"/>
-        </w:rPr>
-        <w:t xml:space="preserve"> </w:t>
-      </w:r>
-      <w:proofErr w:type="spellStart"/>
-      <w:r>
-        <w:rPr>
-          <w:lang w:val="pl-PL"/>
-        </w:rPr>
-        <w:t>Flask</w:t>
-      </w:r>
-      <w:proofErr w:type="spellEnd"/>
-      <w:r>
-        <w:rPr>
-          <w:lang w:val="pl-PL"/>
-        </w:rPr>
-        <w:t xml:space="preserve"> odpowiedzialnym za </w:t>
-      </w:r>
-      <w:proofErr w:type="spellStart"/>
-      <w:r>
-        <w:rPr>
-          <w:lang w:val="pl-PL"/>
-        </w:rPr>
-        <w:t>renderowanie</w:t>
-      </w:r>
-      <w:proofErr w:type="spellEnd"/>
-      <w:r>
-        <w:rPr>
-          <w:lang w:val="pl-PL"/>
-        </w:rPr>
-        <w:t xml:space="preserve"> zdjęć i zwracanie ich do klienta</w:t>
-      </w:r>
-    </w:p>
-    <w:p>
-      <w:pPr>
-        <w:jc w:val="both"/>
-        <w:rPr>
-          <w:lang w:val="pl-PL"/>
-        </w:rPr>
-      </w:pPr>
-      <w:r>
-        <w:rPr>
-          <w:lang w:val="pl-PL"/>
-        </w:rPr>
-        <w:t>Zdjęcia przechowywane jako pliki w systemie plików</w:t>
+        <w:t>Wygenerowana mapa zapisana w formacie JSON</w:t>
       </w:r>
       <w:r>
         <w:rPr>
@@ -4111,33 +3976,7 @@
         <w:rPr>
           <w:lang w:val="pl-PL"/>
         </w:rPr>
-        <w:t>Wygenerowana mapa zapisana w formacie JSON</w:t>
-      </w:r>
-      <w:r>
-        <w:rPr>
-          <w:lang w:val="pl-PL"/>
-        </w:rPr>
-        <w:t xml:space="preserve">. </w:t>
-      </w:r>
-      <w:r>
-        <w:rPr>
-          <w:lang w:val="pl-PL"/>
-        </w:rPr>
-        <w:t xml:space="preserve">Aplikacja uzyskuje dostęp do plików i map w celu </w:t>
-      </w:r>
-      <w:proofErr w:type="spellStart"/>
-      <w:r>
-        <w:rPr>
-          <w:lang w:val="pl-PL"/>
-        </w:rPr>
-        <w:t>renderowania</w:t>
-      </w:r>
-      <w:proofErr w:type="spellEnd"/>
-      <w:r>
-        <w:rPr>
-          <w:lang w:val="pl-PL"/>
-        </w:rPr>
-        <w:t xml:space="preserve"> zdjęć po stronie serwera i zwracania ich klientowi</w:t>
+        <w:t>Aplikacja uzyskuje dostęp do plików i map w celu renderowania zdjęć po stronie serwera i zwracania ich klientowi</w:t>
       </w:r>
       <w:r>
         <w:rPr>
@@ -4190,7 +4029,7 @@
                     </pic:cNvPicPr>
                   </pic:nvPicPr>
                   <pic:blipFill>
-                    <a:blip r:embed="rId14">
+                    <a:blip r:embed="rId16">
                       <a:extLst>
                         <a:ext uri="{28A0092B-C50C-407E-A947-70E740481C1C}">
                           <a14:useLocalDpi xmlns:a14="http://schemas.microsoft.com/office/drawing/2010/main" val="0"/>
@@ -4301,7 +4140,7 @@
           <w:lang w:val="pl-PL"/>
         </w:rPr>
       </w:pPr>
-      <w:bookmarkStart w:id="10" w:name="_Toc126861758"/>
+      <w:bookmarkStart w:id="11" w:name="_Toc136612088"/>
       <w:r>
         <w:rPr>
           <w:lang w:val="pl-PL"/>
@@ -4326,48 +4165,20 @@
         </w:rPr>
         <w:t xml:space="preserve"> użytkownika</w:t>
       </w:r>
-      <w:bookmarkEnd w:id="10"/>
-    </w:p>
-    <w:p>
-      <w:pPr>
-        <w:jc w:val="both"/>
-        <w:rPr>
-          <w:lang w:val="pl-PL"/>
-        </w:rPr>
-      </w:pPr>
-      <w:r>
-        <w:rPr>
-          <w:lang w:val="pl-PL"/>
-        </w:rPr>
-        <w:t xml:space="preserve">Przy użyciu programu </w:t>
-      </w:r>
-      <w:proofErr w:type="spellStart"/>
-      <w:r>
-        <w:rPr>
-          <w:lang w:val="pl-PL"/>
-        </w:rPr>
-        <w:t>Figma</w:t>
-      </w:r>
-      <w:proofErr w:type="spellEnd"/>
-      <w:r>
-        <w:rPr>
-          <w:lang w:val="pl-PL"/>
-        </w:rPr>
-        <w:t xml:space="preserve">, stworzyliśmy </w:t>
-      </w:r>
-      <w:proofErr w:type="spellStart"/>
-      <w:r>
-        <w:rPr>
-          <w:lang w:val="pl-PL"/>
-        </w:rPr>
-        <w:t>mockup</w:t>
-      </w:r>
-      <w:proofErr w:type="spellEnd"/>
-      <w:r>
-        <w:rPr>
-          <w:lang w:val="pl-PL"/>
-        </w:rPr>
-        <w:t xml:space="preserve"> ekranu aplikacji:</w:t>
+      <w:bookmarkEnd w:id="11"/>
+    </w:p>
+    <w:p>
+      <w:pPr>
+        <w:jc w:val="both"/>
+        <w:rPr>
+          <w:lang w:val="pl-PL"/>
+        </w:rPr>
+      </w:pPr>
+      <w:r>
+        <w:rPr>
+          <w:lang w:val="pl-PL"/>
+        </w:rPr>
+        <w:t>Przy użyciu programu Figma, stworzyliśmy mockup ekranu aplikacji:</w:t>
       </w:r>
     </w:p>
     <w:p>
@@ -4401,7 +4212,7 @@
                     </pic:cNvPicPr>
                   </pic:nvPicPr>
                   <pic:blipFill>
-                    <a:blip r:embed="rId15" cstate="print">
+                    <a:blip r:embed="rId17" cstate="print">
                       <a:extLst>
                         <a:ext uri="{28A0092B-C50C-407E-A947-70E740481C1C}">
                           <a14:useLocalDpi xmlns:a14="http://schemas.microsoft.com/office/drawing/2010/main" val="0"/>
@@ -4444,35 +4255,7 @@
         <w:rPr>
           <w:lang w:val="pl-PL"/>
         </w:rPr>
-        <w:t xml:space="preserve">Interfejs jest na tyle prosty, że nie ma potrzeby użycia </w:t>
-      </w:r>
-      <w:proofErr w:type="spellStart"/>
-      <w:r>
-        <w:rPr>
-          <w:lang w:val="pl-PL"/>
-        </w:rPr>
-        <w:t>wireframes</w:t>
-      </w:r>
-      <w:proofErr w:type="spellEnd"/>
-      <w:r>
-        <w:rPr>
-          <w:lang w:val="pl-PL"/>
-        </w:rPr>
-        <w:t xml:space="preserve">, </w:t>
-      </w:r>
-      <w:proofErr w:type="spellStart"/>
-      <w:r>
-        <w:rPr>
-          <w:lang w:val="pl-PL"/>
-        </w:rPr>
-        <w:t>wireflows</w:t>
-      </w:r>
-      <w:proofErr w:type="spellEnd"/>
-      <w:r>
-        <w:rPr>
-          <w:lang w:val="pl-PL"/>
-        </w:rPr>
-        <w:t xml:space="preserve"> itd.</w:t>
+        <w:t>Interfejs jest na tyle prosty, że nie ma potrzeby użycia wireframes, wireflows itd.</w:t>
       </w:r>
     </w:p>
     <w:p>
@@ -4483,14 +4266,14 @@
           <w:lang w:val="pl-PL"/>
         </w:rPr>
       </w:pPr>
-      <w:bookmarkStart w:id="11" w:name="_Toc126861759"/>
+      <w:bookmarkStart w:id="12" w:name="_Toc136612089"/>
       <w:r>
         <w:rPr>
           <w:lang w:val="pl-PL"/>
         </w:rPr>
         <w:t>Specyfikacja testów</w:t>
       </w:r>
-      <w:bookmarkEnd w:id="11"/>
+      <w:bookmarkEnd w:id="12"/>
     </w:p>
     <w:p>
       <w:pPr>
@@ -4522,77 +4305,7 @@
         <w:rPr>
           <w:lang w:val="pl-PL"/>
         </w:rPr>
-        <w:t xml:space="preserve">czy </w:t>
-      </w:r>
-      <w:proofErr w:type="spellStart"/>
-      <w:r>
-        <w:rPr>
-          <w:lang w:val="pl-PL"/>
-        </w:rPr>
-        <w:t>mikrousługa</w:t>
-      </w:r>
-      <w:proofErr w:type="spellEnd"/>
-      <w:r>
-        <w:rPr>
-          <w:lang w:val="pl-PL"/>
-        </w:rPr>
-        <w:t xml:space="preserve"> </w:t>
-      </w:r>
-      <w:proofErr w:type="spellStart"/>
-      <w:r>
-        <w:rPr>
-          <w:lang w:val="pl-PL"/>
-        </w:rPr>
-        <w:t>Flask</w:t>
-      </w:r>
-      <w:proofErr w:type="spellEnd"/>
-      <w:r>
-        <w:rPr>
-          <w:lang w:val="pl-PL"/>
-        </w:rPr>
-        <w:t xml:space="preserve"> może otrzymać od klienta żądanie </w:t>
-      </w:r>
-      <w:proofErr w:type="spellStart"/>
-      <w:r>
-        <w:rPr>
-          <w:lang w:val="pl-PL"/>
-        </w:rPr>
-        <w:t>renderowania</w:t>
-      </w:r>
-      <w:proofErr w:type="spellEnd"/>
-      <w:r>
-        <w:rPr>
-          <w:lang w:val="pl-PL"/>
-        </w:rPr>
-        <w:t xml:space="preserve"> zdjęcia i zwrócić </w:t>
-      </w:r>
-      <w:proofErr w:type="spellStart"/>
-      <w:r>
-        <w:rPr>
-          <w:lang w:val="pl-PL"/>
-        </w:rPr>
-        <w:t>wyrenderowane</w:t>
-      </w:r>
-      <w:proofErr w:type="spellEnd"/>
-      <w:r>
-        <w:rPr>
-          <w:lang w:val="pl-PL"/>
-        </w:rPr>
-        <w:t xml:space="preserve"> zdjęcie klientowi przy użyciu </w:t>
-      </w:r>
-      <w:proofErr w:type="spellStart"/>
-      <w:r>
-        <w:rPr>
-          <w:lang w:val="pl-PL"/>
-        </w:rPr>
-        <w:t>OpenCV</w:t>
-      </w:r>
-      <w:proofErr w:type="spellEnd"/>
-      <w:r>
-        <w:rPr>
-          <w:lang w:val="pl-PL"/>
-        </w:rPr>
-        <w:t>.</w:t>
+        <w:t>czy mikrousługa Flask może otrzymać od klienta żądanie renderowania zdjęcia i zwrócić wyrenderowane zdjęcie klientowi przy użyciu OpenCV.</w:t>
       </w:r>
       <w:r>
         <w:rPr>
@@ -4617,35 +4330,7 @@
         <w:rPr>
           <w:lang w:val="pl-PL"/>
         </w:rPr>
-        <w:t xml:space="preserve">czy </w:t>
-      </w:r>
-      <w:proofErr w:type="spellStart"/>
-      <w:r>
-        <w:rPr>
-          <w:lang w:val="pl-PL"/>
-        </w:rPr>
-        <w:t>OpenCV</w:t>
-      </w:r>
-      <w:proofErr w:type="spellEnd"/>
-      <w:r>
-        <w:rPr>
-          <w:lang w:val="pl-PL"/>
-        </w:rPr>
-        <w:t xml:space="preserve"> może poprawnie </w:t>
-      </w:r>
-      <w:proofErr w:type="spellStart"/>
-      <w:r>
-        <w:rPr>
-          <w:lang w:val="pl-PL"/>
-        </w:rPr>
-        <w:t>renderować</w:t>
-      </w:r>
-      <w:proofErr w:type="spellEnd"/>
-      <w:r>
-        <w:rPr>
-          <w:lang w:val="pl-PL"/>
-        </w:rPr>
-        <w:t xml:space="preserve"> zdjęcie z określonym punktem widzenia.</w:t>
+        <w:t>czy OpenCV może poprawnie renderować zdjęcie z określonym punktem widzenia.</w:t>
       </w:r>
       <w:r>
         <w:rPr>
@@ -4670,35 +4355,7 @@
         <w:rPr>
           <w:lang w:val="pl-PL"/>
         </w:rPr>
-        <w:t xml:space="preserve">czy </w:t>
-      </w:r>
-      <w:proofErr w:type="spellStart"/>
-      <w:r>
-        <w:rPr>
-          <w:lang w:val="pl-PL"/>
-        </w:rPr>
-        <w:t>mikrousługa</w:t>
-      </w:r>
-      <w:proofErr w:type="spellEnd"/>
-      <w:r>
-        <w:rPr>
-          <w:lang w:val="pl-PL"/>
-        </w:rPr>
-        <w:t xml:space="preserve"> </w:t>
-      </w:r>
-      <w:proofErr w:type="spellStart"/>
-      <w:r>
-        <w:rPr>
-          <w:lang w:val="pl-PL"/>
-        </w:rPr>
-        <w:t>Flask</w:t>
-      </w:r>
-      <w:proofErr w:type="spellEnd"/>
-      <w:r>
-        <w:rPr>
-          <w:lang w:val="pl-PL"/>
-        </w:rPr>
-        <w:t xml:space="preserve"> może poprawnie obsługiwać błędy i zwracać odpowiednie komunikaty o błędach do klienta.</w:t>
+        <w:t>czy mikrousługa Flask może poprawnie obsługiwać błędy i zwracać odpowiednie komunikaty o błędach do klienta.</w:t>
       </w:r>
       <w:r>
         <w:rPr>
@@ -4723,35 +4380,7 @@
         <w:rPr>
           <w:lang w:val="pl-PL"/>
         </w:rPr>
-        <w:t xml:space="preserve">czy </w:t>
-      </w:r>
-      <w:proofErr w:type="spellStart"/>
-      <w:r>
-        <w:rPr>
-          <w:lang w:val="pl-PL"/>
-        </w:rPr>
-        <w:t>mikrousługa</w:t>
-      </w:r>
-      <w:proofErr w:type="spellEnd"/>
-      <w:r>
-        <w:rPr>
-          <w:lang w:val="pl-PL"/>
-        </w:rPr>
-        <w:t xml:space="preserve"> </w:t>
-      </w:r>
-      <w:proofErr w:type="spellStart"/>
-      <w:r>
-        <w:rPr>
-          <w:lang w:val="pl-PL"/>
-        </w:rPr>
-        <w:t>Flask</w:t>
-      </w:r>
-      <w:proofErr w:type="spellEnd"/>
-      <w:r>
-        <w:rPr>
-          <w:lang w:val="pl-PL"/>
-        </w:rPr>
-        <w:t xml:space="preserve"> może obsługiwać żądania od wielu klientów jednocześnie bez zakłóceń.</w:t>
+        <w:t>czy mikrousługa Flask może obsługiwać żądania od wielu klientów jednocześnie bez zakłóceń.</w:t>
       </w:r>
     </w:p>
     <w:p>
@@ -4764,7 +4393,7 @@
           <w:lang w:val="pl-PL"/>
         </w:rPr>
       </w:pPr>
-      <w:bookmarkStart w:id="12" w:name="_Toc126861760"/>
+      <w:bookmarkStart w:id="13" w:name="_Toc136612090"/>
       <w:r>
         <w:rPr>
           <w:i/>
@@ -4773,7 +4402,7 @@
         </w:rPr>
         <w:t>Wirtualizacja/konteneryzacja</w:t>
       </w:r>
-      <w:bookmarkEnd w:id="12"/>
+      <w:bookmarkEnd w:id="13"/>
     </w:p>
     <w:p>
       <w:pPr>
@@ -4787,35 +4416,7 @@
         <w:rPr>
           <w:lang w:val="pl-PL"/>
         </w:rPr>
-        <w:t xml:space="preserve">Docker i kontenery będą używane w tym projekcie do łatwego wdrażania i zarządzania aplikacją w różnych środowiskach. Aplikacja zostanie umieszczona w kontenerze i spakowana w obraz </w:t>
-      </w:r>
-      <w:proofErr w:type="spellStart"/>
-      <w:r>
-        <w:rPr>
-          <w:lang w:val="pl-PL"/>
-        </w:rPr>
-        <w:t>Dockera</w:t>
-      </w:r>
-      <w:proofErr w:type="spellEnd"/>
-      <w:r>
-        <w:rPr>
-          <w:lang w:val="pl-PL"/>
-        </w:rPr>
-        <w:t xml:space="preserve">, który można łatwo wdrożyć na dowolnym komputerze hosta z zainstalowanym </w:t>
-      </w:r>
-      <w:proofErr w:type="spellStart"/>
-      <w:r>
-        <w:rPr>
-          <w:lang w:val="pl-PL"/>
-        </w:rPr>
-        <w:t>Dockerem</w:t>
-      </w:r>
-      <w:proofErr w:type="spellEnd"/>
-      <w:r>
-        <w:rPr>
-          <w:lang w:val="pl-PL"/>
-        </w:rPr>
-        <w:t>. Kontener będzie miał preinstalowane wszystkie niezbędne zależności i konfiguracje, co ułatwi uruchamianie aplikacji bez obaw o problemy ze zgodnością. Takie podejście zapewni również izolację i</w:t>
+        <w:t>Docker i kontenery będą używane w tym projekcie do łatwego wdrażania i zarządzania aplikacją w różnych środowiskach. Aplikacja zostanie umieszczona w kontenerze i spakowana w obraz Dockera, który można łatwo wdrożyć na dowolnym komputerze hosta z zainstalowanym Dockerem. Kontener będzie miał preinstalowane wszystkie niezbędne zależności i konfiguracje, co ułatwi uruchamianie aplikacji bez obaw o problemy ze zgodnością. Takie podejście zapewni również izolację i</w:t>
       </w:r>
       <w:r>
         <w:rPr>
@@ -4838,14 +4439,14 @@
           <w:lang w:val="pl-PL"/>
         </w:rPr>
       </w:pPr>
-      <w:bookmarkStart w:id="13" w:name="_Toc126861761"/>
+      <w:bookmarkStart w:id="14" w:name="_Toc136612091"/>
       <w:r>
         <w:rPr>
           <w:lang w:val="pl-PL"/>
         </w:rPr>
         <w:t>Bezpieczeństwo</w:t>
       </w:r>
-      <w:bookmarkEnd w:id="13"/>
+      <w:bookmarkEnd w:id="14"/>
     </w:p>
     <w:p>
       <w:pPr>
@@ -4886,7 +4487,7 @@
           <w:lang w:val="pl-PL"/>
         </w:rPr>
       </w:pPr>
-      <w:bookmarkStart w:id="14" w:name="_Toc126861762"/>
+      <w:bookmarkStart w:id="15" w:name="_Toc136612092"/>
       <w:r>
         <w:rPr>
           <w:lang w:val="pl-PL"/>
@@ -4894,7 +4495,7 @@
         <w:lastRenderedPageBreak/>
         <w:t>Podręcznik użytkownika</w:t>
       </w:r>
-      <w:bookmarkEnd w:id="14"/>
+      <w:bookmarkEnd w:id="15"/>
     </w:p>
     <w:p>
       <w:pPr>
@@ -4948,14 +4549,14 @@
           <w:lang w:val="pl-PL"/>
         </w:rPr>
       </w:pPr>
-      <w:bookmarkStart w:id="15" w:name="_Toc126861763"/>
+      <w:bookmarkStart w:id="16" w:name="_Toc136612093"/>
       <w:r>
         <w:rPr>
           <w:lang w:val="pl-PL"/>
         </w:rPr>
         <w:t>Podręcznik administratora</w:t>
       </w:r>
-      <w:bookmarkEnd w:id="15"/>
+      <w:bookmarkEnd w:id="16"/>
     </w:p>
     <w:p>
       <w:pPr>
@@ -5080,21 +4681,7 @@
         <w:rPr>
           <w:lang w:val="pl-PL"/>
         </w:rPr>
-        <w:t xml:space="preserve">5. Aby skompilować bieżącą wersję projektu do obrazu </w:t>
-      </w:r>
-      <w:proofErr w:type="spellStart"/>
-      <w:r>
-        <w:rPr>
-          <w:lang w:val="pl-PL"/>
-        </w:rPr>
-        <w:t>Dockera</w:t>
-      </w:r>
-      <w:proofErr w:type="spellEnd"/>
-      <w:r>
-        <w:rPr>
-          <w:lang w:val="pl-PL"/>
-        </w:rPr>
-        <w:t>, uruchom następującą komendę:</w:t>
+        <w:t>5. Aby skompilować bieżącą wersję projektu do obrazu Dockera, uruchom następującą komendę:</w:t>
       </w:r>
     </w:p>
     <w:p>
@@ -5124,345 +4711,171 @@
         <w:rPr>
           <w:lang w:val="pl-PL"/>
         </w:rPr>
+        <w:t xml:space="preserve">    docker build . -t 360-webview</w:t>
+      </w:r>
+    </w:p>
+    <w:p>
+      <w:pPr>
+        <w:spacing w:after="0"/>
+        <w:jc w:val="both"/>
+        <w:rPr>
+          <w:lang w:val="pl-PL"/>
+        </w:rPr>
+      </w:pPr>
+      <w:r>
+        <w:rPr>
+          <w:lang w:val="pl-PL"/>
+        </w:rPr>
+        <w:t xml:space="preserve">    ```</w:t>
+      </w:r>
+    </w:p>
+    <w:p>
+      <w:pPr>
+        <w:jc w:val="both"/>
+        <w:rPr>
+          <w:lang w:val="pl-PL"/>
+        </w:rPr>
+      </w:pPr>
+      <w:r>
+        <w:rPr>
+          <w:lang w:val="pl-PL"/>
+        </w:rPr>
+        <w:t>6. Aby wdrożyć kontener Docker z zamontowanym katalogiem zestawu danych w /python-docker/data, uruchom następującą komendę:</w:t>
+      </w:r>
+    </w:p>
+    <w:p>
+      <w:pPr>
+        <w:spacing w:after="0"/>
+        <w:jc w:val="both"/>
+      </w:pPr>
+      <w:r>
+        <w:rPr>
+          <w:lang w:val="pl-PL"/>
+        </w:rPr>
         <w:t xml:space="preserve">    </w:t>
       </w:r>
-      <w:proofErr w:type="spellStart"/>
-      <w:r>
-        <w:rPr>
-          <w:lang w:val="pl-PL"/>
-        </w:rPr>
-        <w:t>docker</w:t>
-      </w:r>
-      <w:proofErr w:type="spellEnd"/>
-      <w:r>
-        <w:rPr>
-          <w:lang w:val="pl-PL"/>
-        </w:rPr>
-        <w:t xml:space="preserve"> </w:t>
-      </w:r>
-      <w:proofErr w:type="spellStart"/>
-      <w:r>
-        <w:rPr>
-          <w:lang w:val="pl-PL"/>
-        </w:rPr>
-        <w:t>build</w:t>
-      </w:r>
-      <w:proofErr w:type="spellEnd"/>
-      <w:r>
-        <w:rPr>
-          <w:lang w:val="pl-PL"/>
-        </w:rPr>
-        <w:t xml:space="preserve"> . -t 360-webview</w:t>
+      <w:r>
+        <w:t>```</w:t>
       </w:r>
     </w:p>
     <w:p>
       <w:pPr>
         <w:spacing w:after="0"/>
-        <w:jc w:val="both"/>
-        <w:rPr>
-          <w:lang w:val="pl-PL"/>
-        </w:rPr>
-      </w:pPr>
-      <w:r>
-        <w:rPr>
-          <w:lang w:val="pl-PL"/>
-        </w:rPr>
-        <w:t xml:space="preserve">    ```</w:t>
-      </w:r>
-    </w:p>
-    <w:p>
-      <w:pPr>
-        <w:jc w:val="both"/>
-        <w:rPr>
-          <w:lang w:val="pl-PL"/>
-        </w:rPr>
-      </w:pPr>
-      <w:r>
-        <w:rPr>
-          <w:lang w:val="pl-PL"/>
-        </w:rPr>
-        <w:t>6. Aby wdrożyć kontener Docker z zamontowanym katalogiem zestawu danych w /</w:t>
-      </w:r>
-      <w:proofErr w:type="spellStart"/>
-      <w:r>
-        <w:rPr>
-          <w:lang w:val="pl-PL"/>
-        </w:rPr>
-        <w:t>python-docker</w:t>
-      </w:r>
-      <w:proofErr w:type="spellEnd"/>
-      <w:r>
-        <w:rPr>
-          <w:lang w:val="pl-PL"/>
-        </w:rPr>
-        <w:t>/data, uruchom następującą komendę:</w:t>
+      </w:pPr>
+      <w:r>
+        <w:t xml:space="preserve">    docker run -d -it --name 360-webview --restart always --mount type=bind,source=$HOME/data_folder,target=/python-docker/data -p 9001:9001 360-webview</w:t>
       </w:r>
     </w:p>
     <w:p>
       <w:pPr>
         <w:spacing w:after="0"/>
         <w:jc w:val="both"/>
-      </w:pPr>
-      <w:r>
-        <w:rPr>
-          <w:lang w:val="pl-PL"/>
-        </w:rPr>
+        <w:rPr>
+          <w:lang w:val="pl-PL"/>
+        </w:rPr>
+      </w:pPr>
+      <w:r>
         <w:t xml:space="preserve">    </w:t>
       </w:r>
       <w:r>
+        <w:rPr>
+          <w:lang w:val="pl-PL"/>
+        </w:rPr>
         <w:t>```</w:t>
       </w:r>
     </w:p>
     <w:p>
       <w:pPr>
+        <w:jc w:val="both"/>
+        <w:rPr>
+          <w:lang w:val="pl-PL"/>
+        </w:rPr>
+      </w:pPr>
+      <w:r>
+        <w:rPr>
+          <w:lang w:val="pl-PL"/>
+        </w:rPr>
+        <w:t>To polecenie uruchomi kontener Docker o nazwie `360-webview`, który automatycznie uruchomi się ponownie po ponownym uruchomieniu systemu (`--restart always`). Zamontuje również katalog zestawu danych znajdujący się w `$HOME/data_folder` w katalogu `/python-docker/data` kontenera, w którym aplikacja będzie szukać zdjęć 360 stopni. Na koniec zmapuje port 9001 kontenera na port 9001 hosta (`-p 9001:9001`), w którym aplikacja będzie dostępna z przeglądarki internetowej.</w:t>
+      </w:r>
+    </w:p>
+    <w:p>
+      <w:pPr>
+        <w:jc w:val="both"/>
+        <w:rPr>
+          <w:lang w:val="pl-PL"/>
+        </w:rPr>
+      </w:pPr>
+      <w:r>
+        <w:rPr>
+          <w:lang w:val="pl-PL"/>
+        </w:rPr>
+        <w:t>7. Opcjonalnie: aby skonfigurować Nginx do ruchu proxy z Internetu do portu 9001, wykonaj następujące kroki:</w:t>
+      </w:r>
+    </w:p>
+    <w:p>
+      <w:pPr>
+        <w:jc w:val="both"/>
+        <w:rPr>
+          <w:lang w:val="pl-PL"/>
+        </w:rPr>
+      </w:pPr>
+      <w:r>
+        <w:rPr>
+          <w:lang w:val="pl-PL"/>
+        </w:rPr>
+        <w:t xml:space="preserve">    - Zainstaluj Nginx, jeśli nie jest jeszcze zainstalowany w twoim systemie.</w:t>
+      </w:r>
+    </w:p>
+    <w:p>
+      <w:pPr>
+        <w:jc w:val="both"/>
+        <w:rPr>
+          <w:lang w:val="pl-PL"/>
+        </w:rPr>
+      </w:pPr>
+      <w:r>
+        <w:rPr>
+          <w:lang w:val="pl-PL"/>
+        </w:rPr>
+        <w:t xml:space="preserve">    - Otwórz plik konfiguracyjny Nginx, zwykle znajdujący się w `/etc/nginx/nginx.conf`, za pomocą edytora tekstu.</w:t>
+      </w:r>
+    </w:p>
+    <w:p>
+      <w:pPr>
+        <w:jc w:val="both"/>
+        <w:rPr>
+          <w:lang w:val="pl-PL"/>
+        </w:rPr>
+      </w:pPr>
+      <w:r>
+        <w:rPr>
+          <w:lang w:val="pl-PL"/>
+        </w:rPr>
+        <w:t xml:space="preserve">    - Dodaj następujący blok kodu w bloku `http`:</w:t>
+      </w:r>
+    </w:p>
+    <w:p>
+      <w:pPr>
         <w:spacing w:after="0"/>
-      </w:pPr>
-      <w:r>
-        <w:t xml:space="preserve">    docker run -d -it --name 360-webview --restart always --mount type=</w:t>
-      </w:r>
-      <w:proofErr w:type="spellStart"/>
-      <w:r>
-        <w:t>bind,source</w:t>
-      </w:r>
-      <w:proofErr w:type="spellEnd"/>
-      <w:r>
-        <w:t>=$HOME/</w:t>
-      </w:r>
-      <w:proofErr w:type="spellStart"/>
-      <w:r>
-        <w:t>data_folder,target</w:t>
-      </w:r>
-      <w:proofErr w:type="spellEnd"/>
-      <w:r>
-        <w:t>=/python-docker/data -p 9001:9001 360-webview</w:t>
+        <w:jc w:val="both"/>
+      </w:pPr>
+      <w:r>
+        <w:rPr>
+          <w:lang w:val="pl-PL"/>
+        </w:rPr>
+        <w:t xml:space="preserve">      </w:t>
+      </w:r>
+      <w:r>
+        <w:t>```</w:t>
       </w:r>
     </w:p>
     <w:p>
       <w:pPr>
         <w:spacing w:after="0"/>
         <w:jc w:val="both"/>
-        <w:rPr>
-          <w:lang w:val="pl-PL"/>
-        </w:rPr>
-      </w:pPr>
-      <w:r>
-        <w:t xml:space="preserve">    </w:t>
-      </w:r>
-      <w:r>
-        <w:rPr>
-          <w:lang w:val="pl-PL"/>
-        </w:rPr>
-        <w:t>```</w:t>
-      </w:r>
-    </w:p>
-    <w:p>
-      <w:pPr>
-        <w:jc w:val="both"/>
-        <w:rPr>
-          <w:lang w:val="pl-PL"/>
-        </w:rPr>
-      </w:pPr>
-      <w:r>
-        <w:rPr>
-          <w:lang w:val="pl-PL"/>
-        </w:rPr>
-        <w:t xml:space="preserve">To polecenie uruchomi kontener Docker o nazwie `360-webview`, który automatycznie uruchomi się ponownie po ponownym uruchomieniu systemu (`--restart </w:t>
-      </w:r>
-      <w:proofErr w:type="spellStart"/>
-      <w:r>
-        <w:rPr>
-          <w:lang w:val="pl-PL"/>
-        </w:rPr>
-        <w:t>always</w:t>
-      </w:r>
-      <w:proofErr w:type="spellEnd"/>
-      <w:r>
-        <w:rPr>
-          <w:lang w:val="pl-PL"/>
-        </w:rPr>
-        <w:t>`). Zamontuje również katalog zestawu danych znajdujący się w `$HOME/</w:t>
-      </w:r>
-      <w:proofErr w:type="spellStart"/>
-      <w:r>
-        <w:rPr>
-          <w:lang w:val="pl-PL"/>
-        </w:rPr>
-        <w:t>data_folder</w:t>
-      </w:r>
-      <w:proofErr w:type="spellEnd"/>
-      <w:r>
-        <w:rPr>
-          <w:lang w:val="pl-PL"/>
-        </w:rPr>
-        <w:t>` w katalogu `/</w:t>
-      </w:r>
-      <w:proofErr w:type="spellStart"/>
-      <w:r>
-        <w:rPr>
-          <w:lang w:val="pl-PL"/>
-        </w:rPr>
-        <w:t>python-docker</w:t>
-      </w:r>
-      <w:proofErr w:type="spellEnd"/>
-      <w:r>
-        <w:rPr>
-          <w:lang w:val="pl-PL"/>
-        </w:rPr>
-        <w:t>/data` kontenera, w którym aplikacja będzie szukać zdjęć 360 stopni. Na koniec zmapuje port 9001 kontenera na port 9001 hosta (`-p 9001:9001`), w którym aplikacja będzie dostępna z przeglądarki internetowej.</w:t>
-      </w:r>
-    </w:p>
-    <w:p>
-      <w:pPr>
-        <w:jc w:val="both"/>
-        <w:rPr>
-          <w:lang w:val="pl-PL"/>
-        </w:rPr>
-      </w:pPr>
-      <w:r>
-        <w:rPr>
-          <w:lang w:val="pl-PL"/>
-        </w:rPr>
-        <w:t xml:space="preserve">7. Opcjonalnie: aby skonfigurować </w:t>
-      </w:r>
-      <w:proofErr w:type="spellStart"/>
-      <w:r>
-        <w:rPr>
-          <w:lang w:val="pl-PL"/>
-        </w:rPr>
-        <w:t>Nginx</w:t>
-      </w:r>
-      <w:proofErr w:type="spellEnd"/>
-      <w:r>
-        <w:rPr>
-          <w:lang w:val="pl-PL"/>
-        </w:rPr>
-        <w:t xml:space="preserve"> do ruchu </w:t>
-      </w:r>
-      <w:proofErr w:type="spellStart"/>
-      <w:r>
-        <w:rPr>
-          <w:lang w:val="pl-PL"/>
-        </w:rPr>
-        <w:t>proxy</w:t>
-      </w:r>
-      <w:proofErr w:type="spellEnd"/>
-      <w:r>
-        <w:rPr>
-          <w:lang w:val="pl-PL"/>
-        </w:rPr>
-        <w:t xml:space="preserve"> z Internetu do portu 9001, wykonaj następujące kroki:</w:t>
-      </w:r>
-    </w:p>
-    <w:p>
-      <w:pPr>
-        <w:jc w:val="both"/>
-        <w:rPr>
-          <w:lang w:val="pl-PL"/>
-        </w:rPr>
-      </w:pPr>
-      <w:r>
-        <w:rPr>
-          <w:lang w:val="pl-PL"/>
-        </w:rPr>
-        <w:t xml:space="preserve">    - Zainstaluj </w:t>
-      </w:r>
-      <w:proofErr w:type="spellStart"/>
-      <w:r>
-        <w:rPr>
-          <w:lang w:val="pl-PL"/>
-        </w:rPr>
-        <w:t>Nginx</w:t>
-      </w:r>
-      <w:proofErr w:type="spellEnd"/>
-      <w:r>
-        <w:rPr>
-          <w:lang w:val="pl-PL"/>
-        </w:rPr>
-        <w:t>, jeśli nie jest jeszcze zainstalowany w twoim systemie.</w:t>
-      </w:r>
-    </w:p>
-    <w:p>
-      <w:pPr>
-        <w:jc w:val="both"/>
-        <w:rPr>
-          <w:lang w:val="pl-PL"/>
-        </w:rPr>
-      </w:pPr>
-      <w:r>
-        <w:rPr>
-          <w:lang w:val="pl-PL"/>
-        </w:rPr>
-        <w:t xml:space="preserve">    - Otwórz plik konfiguracyjny </w:t>
-      </w:r>
-      <w:proofErr w:type="spellStart"/>
-      <w:r>
-        <w:rPr>
-          <w:lang w:val="pl-PL"/>
-        </w:rPr>
-        <w:t>Nginx</w:t>
-      </w:r>
-      <w:proofErr w:type="spellEnd"/>
-      <w:r>
-        <w:rPr>
-          <w:lang w:val="pl-PL"/>
-        </w:rPr>
-        <w:t>, zwykle znajdujący się w `/</w:t>
-      </w:r>
-      <w:proofErr w:type="spellStart"/>
-      <w:r>
-        <w:rPr>
-          <w:lang w:val="pl-PL"/>
-        </w:rPr>
-        <w:t>etc</w:t>
-      </w:r>
-      <w:proofErr w:type="spellEnd"/>
-      <w:r>
-        <w:rPr>
-          <w:lang w:val="pl-PL"/>
-        </w:rPr>
-        <w:t>/</w:t>
-      </w:r>
-      <w:proofErr w:type="spellStart"/>
-      <w:r>
-        <w:rPr>
-          <w:lang w:val="pl-PL"/>
-        </w:rPr>
-        <w:t>nginx</w:t>
-      </w:r>
-      <w:proofErr w:type="spellEnd"/>
-      <w:r>
-        <w:rPr>
-          <w:lang w:val="pl-PL"/>
-        </w:rPr>
-        <w:t>/</w:t>
-      </w:r>
-      <w:proofErr w:type="spellStart"/>
-      <w:r>
-        <w:rPr>
-          <w:lang w:val="pl-PL"/>
-        </w:rPr>
-        <w:t>nginx.conf</w:t>
-      </w:r>
-      <w:proofErr w:type="spellEnd"/>
-      <w:r>
-        <w:rPr>
-          <w:lang w:val="pl-PL"/>
-        </w:rPr>
-        <w:t>`, za pomocą edytora tekstu.</w:t>
-      </w:r>
-    </w:p>
-    <w:p>
-      <w:pPr>
-        <w:jc w:val="both"/>
-        <w:rPr>
-          <w:lang w:val="pl-PL"/>
-        </w:rPr>
-      </w:pPr>
-      <w:r>
-        <w:rPr>
-          <w:lang w:val="pl-PL"/>
-        </w:rPr>
-        <w:t xml:space="preserve">    - Dodaj następujący blok kodu w bloku `http`:</w:t>
+      </w:pPr>
+      <w:r>
+        <w:t xml:space="preserve">       server {</w:t>
       </w:r>
     </w:p>
     <w:p>
@@ -5471,13 +4884,7 @@
         <w:jc w:val="both"/>
       </w:pPr>
       <w:r>
-        <w:rPr>
-          <w:lang w:val="pl-PL"/>
-        </w:rPr>
-        <w:t xml:space="preserve">      </w:t>
-      </w:r>
-      <w:r>
-        <w:t>```</w:t>
+        <w:t xml:space="preserve">         listen 80;</w:t>
       </w:r>
     </w:p>
     <w:p>
@@ -5486,7 +4893,8 @@
         <w:jc w:val="both"/>
       </w:pPr>
       <w:r>
-        <w:t xml:space="preserve">       server {</w:t>
+        <w:lastRenderedPageBreak/>
+        <w:t xml:space="preserve">         server_name example.com;</w:t>
       </w:r>
     </w:p>
     <w:p>
@@ -5495,7 +4903,7 @@
         <w:jc w:val="both"/>
       </w:pPr>
       <w:r>
-        <w:t xml:space="preserve">         listen 80;</w:t>
+        <w:t xml:space="preserve">         location / {</w:t>
       </w:r>
     </w:p>
     <w:p>
@@ -5504,148 +4912,73 @@
         <w:jc w:val="both"/>
       </w:pPr>
       <w:r>
-        <w:lastRenderedPageBreak/>
+        <w:t xml:space="preserve">             proxy_pass http://localhost:9001;</w:t>
+      </w:r>
+    </w:p>
+    <w:p>
+      <w:pPr>
+        <w:spacing w:after="0"/>
+        <w:jc w:val="both"/>
+      </w:pPr>
+      <w:r>
+        <w:t xml:space="preserve">             proxy_set_header Host $host;</w:t>
+      </w:r>
+    </w:p>
+    <w:p>
+      <w:pPr>
+        <w:spacing w:after="0"/>
+        <w:jc w:val="both"/>
+      </w:pPr>
+      <w:r>
+        <w:t xml:space="preserve">             proxy_set_header X-Real-IP $remote_addr;</w:t>
+      </w:r>
+    </w:p>
+    <w:p>
+      <w:pPr>
+        <w:spacing w:after="0"/>
+        <w:jc w:val="both"/>
+      </w:pPr>
+      <w:r>
+        <w:t xml:space="preserve">             proxy_set_header X-Forwarded-For $proxy_add_x_forwarded_for;</w:t>
+      </w:r>
+    </w:p>
+    <w:p>
+      <w:pPr>
+        <w:spacing w:after="0"/>
+        <w:jc w:val="both"/>
+        <w:rPr>
+          <w:lang w:val="pl-PL"/>
+        </w:rPr>
+      </w:pPr>
+      <w:r>
         <w:t xml:space="preserve">         </w:t>
       </w:r>
-      <w:proofErr w:type="spellStart"/>
-      <w:r>
-        <w:t>server_name</w:t>
-      </w:r>
-      <w:proofErr w:type="spellEnd"/>
-      <w:r>
-        <w:t xml:space="preserve"> example.com;</w:t>
+      <w:r>
+        <w:rPr>
+          <w:lang w:val="pl-PL"/>
+        </w:rPr>
+        <w:t>}</w:t>
       </w:r>
     </w:p>
     <w:p>
       <w:pPr>
         <w:spacing w:after="0"/>
         <w:jc w:val="both"/>
-      </w:pPr>
-      <w:r>
-        <w:t xml:space="preserve">         location / {</w:t>
+        <w:rPr>
+          <w:lang w:val="pl-PL"/>
+        </w:rPr>
+      </w:pPr>
+      <w:r>
+        <w:rPr>
+          <w:lang w:val="pl-PL"/>
+        </w:rPr>
+        <w:t xml:space="preserve">     }</w:t>
       </w:r>
     </w:p>
     <w:p>
       <w:pPr>
         <w:spacing w:after="0"/>
         <w:jc w:val="both"/>
-      </w:pPr>
-      <w:r>
-        <w:t xml:space="preserve">             </w:t>
-      </w:r>
-      <w:proofErr w:type="spellStart"/>
-      <w:r>
-        <w:t>proxy_pass</w:t>
-      </w:r>
-      <w:proofErr w:type="spellEnd"/>
-      <w:r>
-        <w:t xml:space="preserve"> http://localhost:9001;</w:t>
-      </w:r>
-    </w:p>
-    <w:p>
-      <w:pPr>
-        <w:spacing w:after="0"/>
-        <w:jc w:val="both"/>
-      </w:pPr>
-      <w:r>
-        <w:t xml:space="preserve">             </w:t>
-      </w:r>
-      <w:proofErr w:type="spellStart"/>
-      <w:r>
-        <w:t>proxy_set_header</w:t>
-      </w:r>
-      <w:proofErr w:type="spellEnd"/>
-      <w:r>
-        <w:t xml:space="preserve"> Host $host;</w:t>
-      </w:r>
-    </w:p>
-    <w:p>
-      <w:pPr>
-        <w:spacing w:after="0"/>
-        <w:jc w:val="both"/>
-      </w:pPr>
-      <w:r>
-        <w:t xml:space="preserve">             </w:t>
-      </w:r>
-      <w:proofErr w:type="spellStart"/>
-      <w:r>
-        <w:t>proxy_set_header</w:t>
-      </w:r>
-      <w:proofErr w:type="spellEnd"/>
-      <w:r>
-        <w:t xml:space="preserve"> X-Real-IP $</w:t>
-      </w:r>
-      <w:proofErr w:type="spellStart"/>
-      <w:r>
-        <w:t>remote_addr</w:t>
-      </w:r>
-      <w:proofErr w:type="spellEnd"/>
-      <w:r>
-        <w:t>;</w:t>
-      </w:r>
-    </w:p>
-    <w:p>
-      <w:pPr>
-        <w:spacing w:after="0"/>
-        <w:jc w:val="both"/>
-      </w:pPr>
-      <w:r>
-        <w:t xml:space="preserve">             </w:t>
-      </w:r>
-      <w:proofErr w:type="spellStart"/>
-      <w:r>
-        <w:t>proxy_set_header</w:t>
-      </w:r>
-      <w:proofErr w:type="spellEnd"/>
-      <w:r>
-        <w:t xml:space="preserve"> X-Forwarded-For $</w:t>
-      </w:r>
-      <w:proofErr w:type="spellStart"/>
-      <w:r>
-        <w:t>proxy_add_x_forwarded_for</w:t>
-      </w:r>
-      <w:proofErr w:type="spellEnd"/>
-      <w:r>
-        <w:t>;</w:t>
-      </w:r>
-    </w:p>
-    <w:p>
-      <w:pPr>
-        <w:spacing w:after="0"/>
-        <w:jc w:val="both"/>
-        <w:rPr>
-          <w:lang w:val="pl-PL"/>
-        </w:rPr>
-      </w:pPr>
-      <w:r>
-        <w:t xml:space="preserve">         </w:t>
-      </w:r>
-      <w:r>
-        <w:rPr>
-          <w:lang w:val="pl-PL"/>
-        </w:rPr>
-        <w:t>}</w:t>
-      </w:r>
-    </w:p>
-    <w:p>
-      <w:pPr>
-        <w:spacing w:after="0"/>
-        <w:jc w:val="both"/>
-        <w:rPr>
-          <w:lang w:val="pl-PL"/>
-        </w:rPr>
-      </w:pPr>
-      <w:r>
-        <w:rPr>
-          <w:lang w:val="pl-PL"/>
-        </w:rPr>
-        <w:t xml:space="preserve">     }</w:t>
-      </w:r>
-    </w:p>
-    <w:p>
-      <w:pPr>
-        <w:spacing w:after="0"/>
-        <w:jc w:val="both"/>
         <w:rPr>
           <w:lang w:val="pl-PL"/>
         </w:rPr>
@@ -5682,21 +5015,7 @@
         <w:rPr>
           <w:lang w:val="pl-PL"/>
         </w:rPr>
-        <w:t xml:space="preserve">    - Zapisz i zamknij plik, a następnie uruchom ponownie </w:t>
-      </w:r>
-      <w:proofErr w:type="spellStart"/>
-      <w:r>
-        <w:rPr>
-          <w:lang w:val="pl-PL"/>
-        </w:rPr>
-        <w:t>Nginx</w:t>
-      </w:r>
-      <w:proofErr w:type="spellEnd"/>
-      <w:r>
-        <w:rPr>
-          <w:lang w:val="pl-PL"/>
-        </w:rPr>
-        <w:t xml:space="preserve"> za pomocą następującego polecenia:</w:t>
+        <w:t xml:space="preserve">    - Zapisz i zamknij plik, a następnie uruchom ponownie Nginx za pomocą następującego polecenia:</w:t>
       </w:r>
     </w:p>
     <w:p>
@@ -5724,44 +5043,8 @@
         <w:rPr>
           <w:lang w:val="pl-PL"/>
         </w:rPr>
-        <w:t xml:space="preserve">      </w:t>
-      </w:r>
-      <w:proofErr w:type="spellStart"/>
-      <w:r>
-        <w:rPr>
-          <w:lang w:val="pl-PL"/>
-        </w:rPr>
-        <w:t>sudo</w:t>
-      </w:r>
-      <w:proofErr w:type="spellEnd"/>
-      <w:r>
-        <w:rPr>
-          <w:lang w:val="pl-PL"/>
-        </w:rPr>
-        <w:t xml:space="preserve"> </w:t>
-      </w:r>
-      <w:proofErr w:type="spellStart"/>
-      <w:r>
-        <w:rPr>
-          <w:lang w:val="pl-PL"/>
-        </w:rPr>
-        <w:t>systemctl</w:t>
-      </w:r>
-      <w:proofErr w:type="spellEnd"/>
-      <w:r>
-        <w:rPr>
-          <w:lang w:val="pl-PL"/>
-        </w:rPr>
-        <w:t xml:space="preserve"> restart </w:t>
-      </w:r>
-      <w:proofErr w:type="spellStart"/>
-      <w:r>
-        <w:rPr>
-          <w:lang w:val="pl-PL"/>
-        </w:rPr>
-        <w:t>nginx</w:t>
-      </w:r>
-      <w:proofErr w:type="spellEnd"/>
+        <w:t xml:space="preserve">      sudo systemctl restart nginx</w:t>
+      </w:r>
     </w:p>
     <w:p>
       <w:pPr>
@@ -5800,14 +5083,14 @@
           <w:lang w:val="pl-PL"/>
         </w:rPr>
       </w:pPr>
-      <w:bookmarkStart w:id="16" w:name="_Toc126861764"/>
+      <w:bookmarkStart w:id="17" w:name="_Toc136612094"/>
       <w:r>
         <w:rPr>
           <w:lang w:val="pl-PL"/>
         </w:rPr>
         <w:t>Podsumowanie</w:t>
       </w:r>
-      <w:bookmarkEnd w:id="16"/>
+      <w:bookmarkEnd w:id="17"/>
     </w:p>
     <w:p>
       <w:pPr>
@@ -5839,16 +5122,8 @@
         <w:rPr>
           <w:lang w:val="pl-PL"/>
         </w:rPr>
-        <w:t xml:space="preserve">Open </w:t>
-      </w:r>
-      <w:proofErr w:type="spellStart"/>
-      <w:r>
-        <w:rPr>
-          <w:lang w:val="pl-PL"/>
-        </w:rPr>
-        <w:t>source</w:t>
-      </w:r>
-      <w:proofErr w:type="spellEnd"/>
+        <w:t>Open source</w:t>
+      </w:r>
     </w:p>
     <w:p>
       <w:pPr>
@@ -5885,16 +5160,8 @@
         <w:rPr>
           <w:lang w:val="pl-PL"/>
         </w:rPr>
-        <w:t xml:space="preserve">Nie potrzebuje </w:t>
-      </w:r>
-      <w:proofErr w:type="spellStart"/>
-      <w:r>
-        <w:rPr>
-          <w:lang w:val="pl-PL"/>
-        </w:rPr>
-        <w:t>javascript</w:t>
-      </w:r>
-      <w:proofErr w:type="spellEnd"/>
+        <w:t>Nie potrzebuje javascript</w:t>
+      </w:r>
     </w:p>
     <w:p>
       <w:pPr>
@@ -6000,14 +5267,14 @@
           <w:lang w:val="pl-PL"/>
         </w:rPr>
       </w:pPr>
-      <w:bookmarkStart w:id="17" w:name="_Toc126861765"/>
+      <w:bookmarkStart w:id="18" w:name="_Toc136612095"/>
       <w:r>
         <w:rPr>
           <w:lang w:val="pl-PL"/>
         </w:rPr>
         <w:t>Bibliografia</w:t>
       </w:r>
-      <w:bookmarkEnd w:id="17"/>
+      <w:bookmarkEnd w:id="18"/>
     </w:p>
     <w:p>
       <w:pPr>
@@ -6034,7 +5301,7 @@
       </w:r>
     </w:p>
     <w:sectPr>
-      <w:footerReference w:type="default" r:id="rId16"/>
+      <w:footerReference w:type="default" r:id="rId18"/>
       <w:pgSz w:w="12240" w:h="15840"/>
       <w:pgMar w:top="1440" w:right="1440" w:bottom="1440" w:left="1440" w:header="720" w:footer="720" w:gutter="0"/>
       <w:pgNumType w:start="0"/>
@@ -8612,6 +7879,21 @@
 </file>
 
 <file path=customXml/item1.xml><?xml version="1.0" encoding="utf-8"?>
+<p:properties xmlns:p="http://schemas.microsoft.com/office/2006/metadata/properties" xmlns:xsi="http://www.w3.org/2001/XMLSchema-instance" xmlns:pc="http://schemas.microsoft.com/office/infopath/2007/PartnerControls">
+  <documentManagement/>
+</p:properties>
+</file>
+
+<file path=customXml/item2.xml><?xml version="1.0" encoding="utf-8"?>
+<?mso-contentType ?>
+<FormTemplates xmlns="http://schemas.microsoft.com/sharepoint/v3/contenttype/forms">
+  <Display>DocumentLibraryForm</Display>
+  <Edit>DocumentLibraryForm</Edit>
+  <New>DocumentLibraryForm</New>
+</FormTemplates>
+</file>
+
+<file path=customXml/item3.xml><?xml version="1.0" encoding="utf-8"?>
 <ct:contentTypeSchema xmlns:ct="http://schemas.microsoft.com/office/2006/metadata/contentType" xmlns:ma="http://schemas.microsoft.com/office/2006/metadata/properties/metaAttributes" ct:_="" ma:_="" ma:contentTypeName="Dokument" ma:contentTypeID="0x0101004929020CFF384446908380BC31CA01D4" ma:contentTypeVersion="10" ma:contentTypeDescription="Utwórz nowy dokument." ma:contentTypeScope="" ma:versionID="dc29bec5c6377fe5c3f7cfb7903a04c9">
   <xsd:schema xmlns:xsd="http://www.w3.org/2001/XMLSchema" xmlns:xs="http://www.w3.org/2001/XMLSchema" xmlns:p="http://schemas.microsoft.com/office/2006/metadata/properties" xmlns:ns2="f46da455-b1b0-45e2-a201-0667b22addba" xmlns:ns3="59971b63-50ac-4666-8cd8-d53609f3af7a" targetNamespace="http://schemas.microsoft.com/office/2006/metadata/properties" ma:root="true" ma:fieldsID="0834059b0618be4f9b33b669e5c03c67" ns2:_="" ns3:_="">
     <xsd:import namespace="f46da455-b1b0-45e2-a201-0667b22addba"/>
@@ -8816,26 +8098,28 @@
 </ct:contentTypeSchema>
 </file>
 
-<file path=customXml/item2.xml><?xml version="1.0" encoding="utf-8"?>
-<?mso-contentType ?>
-<FormTemplates xmlns="http://schemas.microsoft.com/sharepoint/v3/contenttype/forms">
-  <Display>DocumentLibraryForm</Display>
-  <Edit>DocumentLibraryForm</Edit>
-  <New>DocumentLibraryForm</New>
-</FormTemplates>
-</file>
-
-<file path=customXml/item3.xml><?xml version="1.0" encoding="utf-8"?>
-<p:properties xmlns:p="http://schemas.microsoft.com/office/2006/metadata/properties" xmlns:xsi="http://www.w3.org/2001/XMLSchema-instance" xmlns:pc="http://schemas.microsoft.com/office/infopath/2007/PartnerControls">
-  <documentManagement/>
-</p:properties>
-</file>
-
 <file path=customXml/item4.xml><?xml version="1.0" encoding="utf-8"?>
 <b:Sources xmlns:b="http://schemas.openxmlformats.org/officeDocument/2006/bibliography" xmlns="http://schemas.openxmlformats.org/officeDocument/2006/bibliography" SelectedStyle="\APASixthEditionOfficeOnline.xsl" StyleName="APA" Version="6"/>
 </file>
 
 <file path=customXml/itemProps1.xml><?xml version="1.0" encoding="utf-8"?>
+<ds:datastoreItem xmlns:ds="http://schemas.openxmlformats.org/officeDocument/2006/customXml" ds:itemID="{2E747D5B-E448-43D6-87AB-265E64E42BBE}">
+  <ds:schemaRefs>
+    <ds:schemaRef ds:uri="http://schemas.microsoft.com/office/2006/metadata/properties"/>
+    <ds:schemaRef ds:uri="http://schemas.microsoft.com/office/infopath/2007/PartnerControls"/>
+  </ds:schemaRefs>
+</ds:datastoreItem>
+</file>
+
+<file path=customXml/itemProps2.xml><?xml version="1.0" encoding="utf-8"?>
+<ds:datastoreItem xmlns:ds="http://schemas.openxmlformats.org/officeDocument/2006/customXml" ds:itemID="{F9A131CB-DF13-4CD8-A0D7-377D1109257A}">
+  <ds:schemaRefs>
+    <ds:schemaRef ds:uri="http://schemas.microsoft.com/sharepoint/v3/contenttype/forms"/>
+  </ds:schemaRefs>
+</ds:datastoreItem>
+</file>
+
+<file path=customXml/itemProps3.xml><?xml version="1.0" encoding="utf-8"?>
 <ds:datastoreItem xmlns:ds="http://schemas.openxmlformats.org/officeDocument/2006/customXml" ds:itemID="{E1A206C9-E379-4216-8B09-2B209421528B}">
   <ds:schemaRefs>
     <ds:schemaRef ds:uri="http://schemas.microsoft.com/office/2006/metadata/contentType"/>
@@ -8854,23 +8138,6 @@
 </ds:datastoreItem>
 </file>
 
-<file path=customXml/itemProps2.xml><?xml version="1.0" encoding="utf-8"?>
-<ds:datastoreItem xmlns:ds="http://schemas.openxmlformats.org/officeDocument/2006/customXml" ds:itemID="{F9A131CB-DF13-4CD8-A0D7-377D1109257A}">
-  <ds:schemaRefs>
-    <ds:schemaRef ds:uri="http://schemas.microsoft.com/sharepoint/v3/contenttype/forms"/>
-  </ds:schemaRefs>
-</ds:datastoreItem>
-</file>
-
-<file path=customXml/itemProps3.xml><?xml version="1.0" encoding="utf-8"?>
-<ds:datastoreItem xmlns:ds="http://schemas.openxmlformats.org/officeDocument/2006/customXml" ds:itemID="{2E747D5B-E448-43D6-87AB-265E64E42BBE}">
-  <ds:schemaRefs>
-    <ds:schemaRef ds:uri="http://schemas.microsoft.com/office/2006/metadata/properties"/>
-    <ds:schemaRef ds:uri="http://schemas.microsoft.com/office/infopath/2007/PartnerControls"/>
-  </ds:schemaRefs>
-</ds:datastoreItem>
-</file>
-
 <file path=customXml/itemProps4.xml><?xml version="1.0" encoding="utf-8"?>
 <ds:datastoreItem xmlns:ds="http://schemas.openxmlformats.org/officeDocument/2006/customXml" ds:itemID="{EC704509-8BAA-4833-BD9F-5F29B34D07E1}">
   <ds:schemaRefs>

</xml_diff>

<commit_message>
update test and math section in docs
</commit_message>
<xml_diff>
--- a/Dokumentacja.docx
+++ b/Dokumentacja.docx
@@ -498,13 +498,23 @@
                                     <w:szCs w:val="36"/>
                                   </w:rPr>
                                 </w:pPr>
+                                <w:proofErr w:type="spellStart"/>
                                 <w:r>
                                   <w:rPr>
                                     <w:color w:val="404040" w:themeColor="text1" w:themeTint="BF"/>
                                     <w:sz w:val="36"/>
                                     <w:szCs w:val="36"/>
                                   </w:rPr>
-                                  <w:t xml:space="preserve">Semestr </w:t>
+                                  <w:t>Semestr</w:t>
+                                </w:r>
+                                <w:proofErr w:type="spellEnd"/>
+                                <w:r>
+                                  <w:rPr>
+                                    <w:color w:val="404040" w:themeColor="text1" w:themeTint="BF"/>
+                                    <w:sz w:val="36"/>
+                                    <w:szCs w:val="36"/>
+                                  </w:rPr>
+                                  <w:t xml:space="preserve"> </w:t>
                                 </w:r>
                                 <w:r>
                                   <w:rPr>
@@ -696,13 +706,23 @@
                               <w:szCs w:val="36"/>
                             </w:rPr>
                           </w:pPr>
+                          <w:proofErr w:type="spellStart"/>
                           <w:r>
                             <w:rPr>
                               <w:color w:val="404040" w:themeColor="text1" w:themeTint="BF"/>
                               <w:sz w:val="36"/>
                               <w:szCs w:val="36"/>
                             </w:rPr>
-                            <w:t xml:space="preserve">Semestr </w:t>
+                            <w:t>Semestr</w:t>
+                          </w:r>
+                          <w:proofErr w:type="spellEnd"/>
+                          <w:r>
+                            <w:rPr>
+                              <w:color w:val="404040" w:themeColor="text1" w:themeTint="BF"/>
+                              <w:sz w:val="36"/>
+                              <w:szCs w:val="36"/>
+                            </w:rPr>
+                            <w:t xml:space="preserve"> </w:t>
                           </w:r>
                           <w:r>
                             <w:rPr>
@@ -869,6 +889,7 @@
                                     <w:lang w:val="pl-PL"/>
                                   </w:rPr>
                                 </w:pPr>
+                                <w:proofErr w:type="spellStart"/>
                                 <w:r>
                                   <w:rPr>
                                     <w:color w:val="595959" w:themeColor="text1" w:themeTint="A6"/>
@@ -876,8 +897,29 @@
                                     <w:szCs w:val="28"/>
                                     <w:lang w:val="pl-PL"/>
                                   </w:rPr>
-                                  <w:t>Andrii Demydenko</w:t>
+                                  <w:t>Andrii</w:t>
                                 </w:r>
+                                <w:proofErr w:type="spellEnd"/>
+                                <w:r>
+                                  <w:rPr>
+                                    <w:color w:val="595959" w:themeColor="text1" w:themeTint="A6"/>
+                                    <w:sz w:val="28"/>
+                                    <w:szCs w:val="28"/>
+                                    <w:lang w:val="pl-PL"/>
+                                  </w:rPr>
+                                  <w:t xml:space="preserve"> </w:t>
+                                </w:r>
+                                <w:proofErr w:type="spellStart"/>
+                                <w:r>
+                                  <w:rPr>
+                                    <w:color w:val="595959" w:themeColor="text1" w:themeTint="A6"/>
+                                    <w:sz w:val="28"/>
+                                    <w:szCs w:val="28"/>
+                                    <w:lang w:val="pl-PL"/>
+                                  </w:rPr>
+                                  <w:t>Demydenko</w:t>
+                                </w:r>
+                                <w:proofErr w:type="spellEnd"/>
                               </w:p>
                               <w:p>
                                 <w:pPr>
@@ -897,7 +939,27 @@
                                     <w:szCs w:val="28"/>
                                     <w:lang w:val="pl-PL"/>
                                   </w:rPr>
-                                  <w:t>Minh Nguyen Con</w:t>
+                                  <w:t xml:space="preserve">Minh </w:t>
+                                </w:r>
+                                <w:proofErr w:type="spellStart"/>
+                                <w:r>
+                                  <w:rPr>
+                                    <w:color w:val="595959" w:themeColor="text1" w:themeTint="A6"/>
+                                    <w:sz w:val="28"/>
+                                    <w:szCs w:val="28"/>
+                                    <w:lang w:val="pl-PL"/>
+                                  </w:rPr>
+                                  <w:t>Nguyen</w:t>
+                                </w:r>
+                                <w:proofErr w:type="spellEnd"/>
+                                <w:r>
+                                  <w:rPr>
+                                    <w:color w:val="595959" w:themeColor="text1" w:themeTint="A6"/>
+                                    <w:sz w:val="28"/>
+                                    <w:szCs w:val="28"/>
+                                    <w:lang w:val="pl-PL"/>
+                                  </w:rPr>
+                                  <w:t xml:space="preserve"> Con</w:t>
                                 </w:r>
                               </w:p>
                               <w:p>
@@ -962,8 +1024,19 @@
                                     <w:szCs w:val="28"/>
                                     <w:lang w:val="pl-PL"/>
                                   </w:rPr>
-                                  <w:t xml:space="preserve"> Krystian Radlak</w:t>
+                                  <w:t xml:space="preserve"> Krystian </w:t>
                                 </w:r>
+                                <w:proofErr w:type="spellStart"/>
+                                <w:r>
+                                  <w:rPr>
+                                    <w:color w:val="595959" w:themeColor="text1" w:themeTint="A6"/>
+                                    <w:sz w:val="28"/>
+                                    <w:szCs w:val="28"/>
+                                    <w:lang w:val="pl-PL"/>
+                                  </w:rPr>
+                                  <w:t>Radlak</w:t>
+                                </w:r>
+                                <w:proofErr w:type="spellEnd"/>
                               </w:p>
                             </w:txbxContent>
                           </wps:txbx>
@@ -1079,6 +1152,7 @@
                               <w:lang w:val="pl-PL"/>
                             </w:rPr>
                           </w:pPr>
+                          <w:proofErr w:type="spellStart"/>
                           <w:r>
                             <w:rPr>
                               <w:color w:val="595959" w:themeColor="text1" w:themeTint="A6"/>
@@ -1086,8 +1160,29 @@
                               <w:szCs w:val="28"/>
                               <w:lang w:val="pl-PL"/>
                             </w:rPr>
-                            <w:t>Andrii Demydenko</w:t>
+                            <w:t>Andrii</w:t>
                           </w:r>
+                          <w:proofErr w:type="spellEnd"/>
+                          <w:r>
+                            <w:rPr>
+                              <w:color w:val="595959" w:themeColor="text1" w:themeTint="A6"/>
+                              <w:sz w:val="28"/>
+                              <w:szCs w:val="28"/>
+                              <w:lang w:val="pl-PL"/>
+                            </w:rPr>
+                            <w:t xml:space="preserve"> </w:t>
+                          </w:r>
+                          <w:proofErr w:type="spellStart"/>
+                          <w:r>
+                            <w:rPr>
+                              <w:color w:val="595959" w:themeColor="text1" w:themeTint="A6"/>
+                              <w:sz w:val="28"/>
+                              <w:szCs w:val="28"/>
+                              <w:lang w:val="pl-PL"/>
+                            </w:rPr>
+                            <w:t>Demydenko</w:t>
+                          </w:r>
+                          <w:proofErr w:type="spellEnd"/>
                         </w:p>
                         <w:p>
                           <w:pPr>
@@ -1107,7 +1202,27 @@
                               <w:szCs w:val="28"/>
                               <w:lang w:val="pl-PL"/>
                             </w:rPr>
-                            <w:t>Minh Nguyen Con</w:t>
+                            <w:t xml:space="preserve">Minh </w:t>
+                          </w:r>
+                          <w:proofErr w:type="spellStart"/>
+                          <w:r>
+                            <w:rPr>
+                              <w:color w:val="595959" w:themeColor="text1" w:themeTint="A6"/>
+                              <w:sz w:val="28"/>
+                              <w:szCs w:val="28"/>
+                              <w:lang w:val="pl-PL"/>
+                            </w:rPr>
+                            <w:t>Nguyen</w:t>
+                          </w:r>
+                          <w:proofErr w:type="spellEnd"/>
+                          <w:r>
+                            <w:rPr>
+                              <w:color w:val="595959" w:themeColor="text1" w:themeTint="A6"/>
+                              <w:sz w:val="28"/>
+                              <w:szCs w:val="28"/>
+                              <w:lang w:val="pl-PL"/>
+                            </w:rPr>
+                            <w:t xml:space="preserve"> Con</w:t>
                           </w:r>
                         </w:p>
                         <w:p>
@@ -1172,8 +1287,19 @@
                               <w:szCs w:val="28"/>
                               <w:lang w:val="pl-PL"/>
                             </w:rPr>
-                            <w:t xml:space="preserve"> Krystian Radlak</w:t>
+                            <w:t xml:space="preserve"> Krystian </w:t>
                           </w:r>
+                          <w:proofErr w:type="spellStart"/>
+                          <w:r>
+                            <w:rPr>
+                              <w:color w:val="595959" w:themeColor="text1" w:themeTint="A6"/>
+                              <w:sz w:val="28"/>
+                              <w:szCs w:val="28"/>
+                              <w:lang w:val="pl-PL"/>
+                            </w:rPr>
+                            <w:t>Radlak</w:t>
+                          </w:r>
+                          <w:proofErr w:type="spellEnd"/>
                         </w:p>
                       </w:txbxContent>
                     </v:textbox>
@@ -1216,9 +1342,19 @@
             <w:pStyle w:val="TOCHeading"/>
             <w:jc w:val="both"/>
           </w:pPr>
+          <w:proofErr w:type="spellStart"/>
           <w:r>
-            <w:t>Spis treści</w:t>
+            <w:t>Spis</w:t>
           </w:r>
+          <w:proofErr w:type="spellEnd"/>
+          <w:r>
+            <w:t xml:space="preserve"> </w:t>
+          </w:r>
+          <w:proofErr w:type="spellStart"/>
+          <w:r>
+            <w:t>treści</w:t>
+          </w:r>
+          <w:proofErr w:type="spellEnd"/>
         </w:p>
         <w:p>
           <w:pPr>
@@ -1244,7 +1380,7 @@
           <w:r>
             <w:fldChar w:fldCharType="separate"/>
           </w:r>
-          <w:hyperlink w:anchor="_Toc136612077" w:history="1">
+          <w:hyperlink w:anchor="_Toc136614666" w:history="1">
             <w:r>
               <w:rPr>
                 <w:rStyle w:val="Hyperlink"/>
@@ -1288,7 +1424,7 @@
                 <w:noProof/>
                 <w:webHidden/>
               </w:rPr>
-              <w:instrText xml:space="preserve"> PAGEREF _Toc136612077 \h </w:instrText>
+              <w:instrText xml:space="preserve"> PAGEREF _Toc136614666 \h </w:instrText>
             </w:r>
             <w:r>
               <w:rPr>
@@ -1334,7 +1470,7 @@
               <w14:ligatures w14:val="standardContextual"/>
             </w:rPr>
           </w:pPr>
-          <w:hyperlink w:anchor="_Toc136612078" w:history="1">
+          <w:hyperlink w:anchor="_Toc136614667" w:history="1">
             <w:r>
               <w:rPr>
                 <w:rStyle w:val="Hyperlink"/>
@@ -1380,7 +1516,7 @@
                 <w:noProof/>
                 <w:webHidden/>
               </w:rPr>
-              <w:instrText xml:space="preserve"> PAGEREF _Toc136612078 \h </w:instrText>
+              <w:instrText xml:space="preserve"> PAGEREF _Toc136614667 \h </w:instrText>
             </w:r>
             <w:r>
               <w:rPr>
@@ -1426,7 +1562,7 @@
               <w14:ligatures w14:val="standardContextual"/>
             </w:rPr>
           </w:pPr>
-          <w:hyperlink w:anchor="_Toc136612079" w:history="1">
+          <w:hyperlink w:anchor="_Toc136614668" w:history="1">
             <w:r>
               <w:rPr>
                 <w:rStyle w:val="Hyperlink"/>
@@ -1471,7 +1607,7 @@
                 <w:noProof/>
                 <w:webHidden/>
               </w:rPr>
-              <w:instrText xml:space="preserve"> PAGEREF _Toc136612079 \h </w:instrText>
+              <w:instrText xml:space="preserve"> PAGEREF _Toc136614668 \h </w:instrText>
             </w:r>
             <w:r>
               <w:rPr>
@@ -1517,7 +1653,7 @@
               <w14:ligatures w14:val="standardContextual"/>
             </w:rPr>
           </w:pPr>
-          <w:hyperlink w:anchor="_Toc136612080" w:history="1">
+          <w:hyperlink w:anchor="_Toc136614669" w:history="1">
             <w:r>
               <w:rPr>
                 <w:rStyle w:val="Hyperlink"/>
@@ -1562,7 +1698,7 @@
                 <w:noProof/>
                 <w:webHidden/>
               </w:rPr>
-              <w:instrText xml:space="preserve"> PAGEREF _Toc136612080 \h </w:instrText>
+              <w:instrText xml:space="preserve"> PAGEREF _Toc136614669 \h </w:instrText>
             </w:r>
             <w:r>
               <w:rPr>
@@ -1608,7 +1744,7 @@
               <w14:ligatures w14:val="standardContextual"/>
             </w:rPr>
           </w:pPr>
-          <w:hyperlink w:anchor="_Toc136612081" w:history="1">
+          <w:hyperlink w:anchor="_Toc136614670" w:history="1">
             <w:r>
               <w:rPr>
                 <w:rStyle w:val="Hyperlink"/>
@@ -1652,7 +1788,7 @@
                 <w:noProof/>
                 <w:webHidden/>
               </w:rPr>
-              <w:instrText xml:space="preserve"> PAGEREF _Toc136612081 \h </w:instrText>
+              <w:instrText xml:space="preserve"> PAGEREF _Toc136614670 \h </w:instrText>
             </w:r>
             <w:r>
               <w:rPr>
@@ -1672,7 +1808,7 @@
                 <w:noProof/>
                 <w:webHidden/>
               </w:rPr>
-              <w:t>2</w:t>
+              <w:t>3</w:t>
             </w:r>
             <w:r>
               <w:rPr>
@@ -1698,7 +1834,7 @@
               <w14:ligatures w14:val="standardContextual"/>
             </w:rPr>
           </w:pPr>
-          <w:hyperlink w:anchor="_Toc136612082" w:history="1">
+          <w:hyperlink w:anchor="_Toc136614671" w:history="1">
             <w:r>
               <w:rPr>
                 <w:rStyle w:val="Hyperlink"/>
@@ -1742,7 +1878,7 @@
                 <w:noProof/>
                 <w:webHidden/>
               </w:rPr>
-              <w:instrText xml:space="preserve"> PAGEREF _Toc136612082 \h </w:instrText>
+              <w:instrText xml:space="preserve"> PAGEREF _Toc136614671 \h </w:instrText>
             </w:r>
             <w:r>
               <w:rPr>
@@ -1762,7 +1898,7 @@
                 <w:noProof/>
                 <w:webHidden/>
               </w:rPr>
-              <w:t>2</w:t>
+              <w:t>3</w:t>
             </w:r>
             <w:r>
               <w:rPr>
@@ -1788,7 +1924,7 @@
               <w14:ligatures w14:val="standardContextual"/>
             </w:rPr>
           </w:pPr>
-          <w:hyperlink w:anchor="_Toc136612083" w:history="1">
+          <w:hyperlink w:anchor="_Toc136614672" w:history="1">
             <w:r>
               <w:rPr>
                 <w:rStyle w:val="Hyperlink"/>
@@ -1832,7 +1968,7 @@
                 <w:noProof/>
                 <w:webHidden/>
               </w:rPr>
-              <w:instrText xml:space="preserve"> PAGEREF _Toc136612083 \h </w:instrText>
+              <w:instrText xml:space="preserve"> PAGEREF _Toc136614672 \h </w:instrText>
             </w:r>
             <w:r>
               <w:rPr>
@@ -1852,7 +1988,7 @@
                 <w:noProof/>
                 <w:webHidden/>
               </w:rPr>
-              <w:t>2</w:t>
+              <w:t>3</w:t>
             </w:r>
             <w:r>
               <w:rPr>
@@ -1878,7 +2014,7 @@
               <w14:ligatures w14:val="standardContextual"/>
             </w:rPr>
           </w:pPr>
-          <w:hyperlink w:anchor="_Toc136612084" w:history="1">
+          <w:hyperlink w:anchor="_Toc136614673" w:history="1">
             <w:r>
               <w:rPr>
                 <w:rStyle w:val="Hyperlink"/>
@@ -1922,7 +2058,7 @@
                 <w:noProof/>
                 <w:webHidden/>
               </w:rPr>
-              <w:instrText xml:space="preserve"> PAGEREF _Toc136612084 \h </w:instrText>
+              <w:instrText xml:space="preserve"> PAGEREF _Toc136614673 \h </w:instrText>
             </w:r>
             <w:r>
               <w:rPr>
@@ -1968,7 +2104,7 @@
               <w14:ligatures w14:val="standardContextual"/>
             </w:rPr>
           </w:pPr>
-          <w:hyperlink w:anchor="_Toc136612085" w:history="1">
+          <w:hyperlink w:anchor="_Toc136614674" w:history="1">
             <w:r>
               <w:rPr>
                 <w:rStyle w:val="Hyperlink"/>
@@ -2014,7 +2150,7 @@
                 <w:noProof/>
                 <w:webHidden/>
               </w:rPr>
-              <w:instrText xml:space="preserve"> PAGEREF _Toc136612085 \h </w:instrText>
+              <w:instrText xml:space="preserve"> PAGEREF _Toc136614674 \h </w:instrText>
             </w:r>
             <w:r>
               <w:rPr>
@@ -2034,7 +2170,7 @@
                 <w:noProof/>
                 <w:webHidden/>
               </w:rPr>
-              <w:t>3</w:t>
+              <w:t>4</w:t>
             </w:r>
             <w:r>
               <w:rPr>
@@ -2060,7 +2196,7 @@
               <w14:ligatures w14:val="standardContextual"/>
             </w:rPr>
           </w:pPr>
-          <w:hyperlink w:anchor="_Toc136612086" w:history="1">
+          <w:hyperlink w:anchor="_Toc136614675" w:history="1">
             <w:r>
               <w:rPr>
                 <w:rStyle w:val="Hyperlink"/>
@@ -2106,7 +2242,7 @@
                 <w:noProof/>
                 <w:webHidden/>
               </w:rPr>
-              <w:instrText xml:space="preserve"> PAGEREF _Toc136612086 \h </w:instrText>
+              <w:instrText xml:space="preserve"> PAGEREF _Toc136614675 \h </w:instrText>
             </w:r>
             <w:r>
               <w:rPr>
@@ -2152,7 +2288,7 @@
               <w14:ligatures w14:val="standardContextual"/>
             </w:rPr>
           </w:pPr>
-          <w:hyperlink w:anchor="_Toc136612087" w:history="1">
+          <w:hyperlink w:anchor="_Toc136614676" w:history="1">
             <w:r>
               <w:rPr>
                 <w:rStyle w:val="Hyperlink"/>
@@ -2198,7 +2334,7 @@
                 <w:noProof/>
                 <w:webHidden/>
               </w:rPr>
-              <w:instrText xml:space="preserve"> PAGEREF _Toc136612087 \h </w:instrText>
+              <w:instrText xml:space="preserve"> PAGEREF _Toc136614676 \h </w:instrText>
             </w:r>
             <w:r>
               <w:rPr>
@@ -2218,7 +2354,7 @@
                 <w:noProof/>
                 <w:webHidden/>
               </w:rPr>
-              <w:t>4</w:t>
+              <w:t>5</w:t>
             </w:r>
             <w:r>
               <w:rPr>
@@ -2244,7 +2380,7 @@
               <w14:ligatures w14:val="standardContextual"/>
             </w:rPr>
           </w:pPr>
-          <w:hyperlink w:anchor="_Toc136612088" w:history="1">
+          <w:hyperlink w:anchor="_Toc136614677" w:history="1">
             <w:r>
               <w:rPr>
                 <w:rStyle w:val="Hyperlink"/>
@@ -2290,7 +2426,7 @@
                 <w:noProof/>
                 <w:webHidden/>
               </w:rPr>
-              <w:instrText xml:space="preserve"> PAGEREF _Toc136612088 \h </w:instrText>
+              <w:instrText xml:space="preserve"> PAGEREF _Toc136614677 \h </w:instrText>
             </w:r>
             <w:r>
               <w:rPr>
@@ -2336,7 +2472,7 @@
               <w14:ligatures w14:val="standardContextual"/>
             </w:rPr>
           </w:pPr>
-          <w:hyperlink w:anchor="_Toc136612089" w:history="1">
+          <w:hyperlink w:anchor="_Toc136614678" w:history="1">
             <w:r>
               <w:rPr>
                 <w:rStyle w:val="Hyperlink"/>
@@ -2382,7 +2518,443 @@
                 <w:noProof/>
                 <w:webHidden/>
               </w:rPr>
-              <w:instrText xml:space="preserve"> PAGEREF _Toc136612089 \h </w:instrText>
+              <w:instrText xml:space="preserve"> PAGEREF _Toc136614678 \h </w:instrText>
+            </w:r>
+            <w:r>
+              <w:rPr>
+                <w:noProof/>
+                <w:webHidden/>
+              </w:rPr>
+            </w:r>
+            <w:r>
+              <w:rPr>
+                <w:noProof/>
+                <w:webHidden/>
+              </w:rPr>
+              <w:fldChar w:fldCharType="separate"/>
+            </w:r>
+            <w:r>
+              <w:rPr>
+                <w:noProof/>
+                <w:webHidden/>
+              </w:rPr>
+              <w:t>6</w:t>
+            </w:r>
+            <w:r>
+              <w:rPr>
+                <w:noProof/>
+                <w:webHidden/>
+              </w:rPr>
+              <w:fldChar w:fldCharType="end"/>
+            </w:r>
+          </w:hyperlink>
+        </w:p>
+        <w:p>
+          <w:pPr>
+            <w:pStyle w:val="TOC2"/>
+            <w:tabs>
+              <w:tab w:val="left" w:pos="880"/>
+              <w:tab w:val="right" w:leader="dot" w:pos="9350"/>
+            </w:tabs>
+            <w:rPr>
+              <w:rFonts w:eastAsiaTheme="minorEastAsia"/>
+              <w:noProof/>
+              <w:kern w:val="2"/>
+              <w:lang w:val="pl-PL" w:eastAsia="pl-PL"/>
+              <w14:ligatures w14:val="standardContextual"/>
+            </w:rPr>
+          </w:pPr>
+          <w:hyperlink w:anchor="_Toc136614679" w:history="1">
+            <w:r>
+              <w:rPr>
+                <w:rStyle w:val="Hyperlink"/>
+                <w:noProof/>
+                <w:lang w:val="pl-PL"/>
+              </w:rPr>
+              <w:t>7.1</w:t>
+            </w:r>
+            <w:r>
+              <w:rPr>
+                <w:rFonts w:eastAsiaTheme="minorEastAsia"/>
+                <w:noProof/>
+                <w:kern w:val="2"/>
+                <w:lang w:val="pl-PL" w:eastAsia="pl-PL"/>
+                <w14:ligatures w14:val="standardContextual"/>
+              </w:rPr>
+              <w:tab/>
+            </w:r>
+            <w:r>
+              <w:rPr>
+                <w:rStyle w:val="Hyperlink"/>
+                <w:noProof/>
+                <w:lang w:val="pl-PL"/>
+              </w:rPr>
+              <w:t>Testowanie ręczne</w:t>
+            </w:r>
+            <w:r>
+              <w:rPr>
+                <w:noProof/>
+                <w:webHidden/>
+              </w:rPr>
+              <w:tab/>
+            </w:r>
+            <w:r>
+              <w:rPr>
+                <w:noProof/>
+                <w:webHidden/>
+              </w:rPr>
+              <w:fldChar w:fldCharType="begin"/>
+            </w:r>
+            <w:r>
+              <w:rPr>
+                <w:noProof/>
+                <w:webHidden/>
+              </w:rPr>
+              <w:instrText xml:space="preserve"> PAGEREF _Toc136614679 \h </w:instrText>
+            </w:r>
+            <w:r>
+              <w:rPr>
+                <w:noProof/>
+                <w:webHidden/>
+              </w:rPr>
+            </w:r>
+            <w:r>
+              <w:rPr>
+                <w:noProof/>
+                <w:webHidden/>
+              </w:rPr>
+              <w:fldChar w:fldCharType="separate"/>
+            </w:r>
+            <w:r>
+              <w:rPr>
+                <w:noProof/>
+                <w:webHidden/>
+              </w:rPr>
+              <w:t>6</w:t>
+            </w:r>
+            <w:r>
+              <w:rPr>
+                <w:noProof/>
+                <w:webHidden/>
+              </w:rPr>
+              <w:fldChar w:fldCharType="end"/>
+            </w:r>
+          </w:hyperlink>
+        </w:p>
+        <w:p>
+          <w:pPr>
+            <w:pStyle w:val="TOC3"/>
+            <w:tabs>
+              <w:tab w:val="left" w:pos="1320"/>
+              <w:tab w:val="right" w:leader="dot" w:pos="9350"/>
+            </w:tabs>
+            <w:rPr>
+              <w:noProof/>
+            </w:rPr>
+          </w:pPr>
+          <w:hyperlink w:anchor="_Toc136614680" w:history="1">
+            <w:r>
+              <w:rPr>
+                <w:rStyle w:val="Hyperlink"/>
+                <w:noProof/>
+                <w:lang w:val="pl-PL"/>
+              </w:rPr>
+              <w:t>7.1.1</w:t>
+            </w:r>
+            <w:r>
+              <w:rPr>
+                <w:noProof/>
+              </w:rPr>
+              <w:tab/>
+            </w:r>
+            <w:r>
+              <w:rPr>
+                <w:rStyle w:val="Hyperlink"/>
+                <w:noProof/>
+                <w:lang w:val="pl-PL"/>
+              </w:rPr>
+              <w:t>Testy zgodności</w:t>
+            </w:r>
+            <w:r>
+              <w:rPr>
+                <w:noProof/>
+                <w:webHidden/>
+              </w:rPr>
+              <w:tab/>
+            </w:r>
+            <w:r>
+              <w:rPr>
+                <w:noProof/>
+                <w:webHidden/>
+              </w:rPr>
+              <w:fldChar w:fldCharType="begin"/>
+            </w:r>
+            <w:r>
+              <w:rPr>
+                <w:noProof/>
+                <w:webHidden/>
+              </w:rPr>
+              <w:instrText xml:space="preserve"> PAGEREF _Toc136614680 \h </w:instrText>
+            </w:r>
+            <w:r>
+              <w:rPr>
+                <w:noProof/>
+                <w:webHidden/>
+              </w:rPr>
+            </w:r>
+            <w:r>
+              <w:rPr>
+                <w:noProof/>
+                <w:webHidden/>
+              </w:rPr>
+              <w:fldChar w:fldCharType="separate"/>
+            </w:r>
+            <w:r>
+              <w:rPr>
+                <w:noProof/>
+                <w:webHidden/>
+              </w:rPr>
+              <w:t>6</w:t>
+            </w:r>
+            <w:r>
+              <w:rPr>
+                <w:noProof/>
+                <w:webHidden/>
+              </w:rPr>
+              <w:fldChar w:fldCharType="end"/>
+            </w:r>
+          </w:hyperlink>
+        </w:p>
+        <w:p>
+          <w:pPr>
+            <w:pStyle w:val="TOC3"/>
+            <w:tabs>
+              <w:tab w:val="left" w:pos="1320"/>
+              <w:tab w:val="right" w:leader="dot" w:pos="9350"/>
+            </w:tabs>
+            <w:rPr>
+              <w:noProof/>
+            </w:rPr>
+          </w:pPr>
+          <w:hyperlink w:anchor="_Toc136614681" w:history="1">
+            <w:r>
+              <w:rPr>
+                <w:rStyle w:val="Hyperlink"/>
+                <w:noProof/>
+                <w:lang w:val="pl-PL"/>
+              </w:rPr>
+              <w:t>7.1.2</w:t>
+            </w:r>
+            <w:r>
+              <w:rPr>
+                <w:noProof/>
+              </w:rPr>
+              <w:tab/>
+            </w:r>
+            <w:r>
+              <w:rPr>
+                <w:rStyle w:val="Hyperlink"/>
+                <w:noProof/>
+                <w:lang w:val="pl-PL"/>
+              </w:rPr>
+              <w:t>Renderowanie obrazu sferycznego</w:t>
+            </w:r>
+            <w:r>
+              <w:rPr>
+                <w:noProof/>
+                <w:webHidden/>
+              </w:rPr>
+              <w:tab/>
+            </w:r>
+            <w:r>
+              <w:rPr>
+                <w:noProof/>
+                <w:webHidden/>
+              </w:rPr>
+              <w:fldChar w:fldCharType="begin"/>
+            </w:r>
+            <w:r>
+              <w:rPr>
+                <w:noProof/>
+                <w:webHidden/>
+              </w:rPr>
+              <w:instrText xml:space="preserve"> PAGEREF _Toc136614681 \h </w:instrText>
+            </w:r>
+            <w:r>
+              <w:rPr>
+                <w:noProof/>
+                <w:webHidden/>
+              </w:rPr>
+            </w:r>
+            <w:r>
+              <w:rPr>
+                <w:noProof/>
+                <w:webHidden/>
+              </w:rPr>
+              <w:fldChar w:fldCharType="separate"/>
+            </w:r>
+            <w:r>
+              <w:rPr>
+                <w:noProof/>
+                <w:webHidden/>
+              </w:rPr>
+              <w:t>6</w:t>
+            </w:r>
+            <w:r>
+              <w:rPr>
+                <w:noProof/>
+                <w:webHidden/>
+              </w:rPr>
+              <w:fldChar w:fldCharType="end"/>
+            </w:r>
+          </w:hyperlink>
+        </w:p>
+        <w:p>
+          <w:pPr>
+            <w:pStyle w:val="TOC3"/>
+            <w:tabs>
+              <w:tab w:val="left" w:pos="1320"/>
+              <w:tab w:val="right" w:leader="dot" w:pos="9350"/>
+            </w:tabs>
+            <w:rPr>
+              <w:noProof/>
+            </w:rPr>
+          </w:pPr>
+          <w:hyperlink w:anchor="_Toc136614682" w:history="1">
+            <w:r>
+              <w:rPr>
+                <w:rStyle w:val="Hyperlink"/>
+                <w:noProof/>
+                <w:lang w:val="pl-PL"/>
+              </w:rPr>
+              <w:t>7.1.3</w:t>
+            </w:r>
+            <w:r>
+              <w:rPr>
+                <w:noProof/>
+              </w:rPr>
+              <w:tab/>
+            </w:r>
+            <w:r>
+              <w:rPr>
+                <w:rStyle w:val="Hyperlink"/>
+                <w:noProof/>
+                <w:lang w:val="pl-PL"/>
+              </w:rPr>
+              <w:t>Interakcja użytkownika</w:t>
+            </w:r>
+            <w:r>
+              <w:rPr>
+                <w:noProof/>
+                <w:webHidden/>
+              </w:rPr>
+              <w:tab/>
+            </w:r>
+            <w:r>
+              <w:rPr>
+                <w:noProof/>
+                <w:webHidden/>
+              </w:rPr>
+              <w:fldChar w:fldCharType="begin"/>
+            </w:r>
+            <w:r>
+              <w:rPr>
+                <w:noProof/>
+                <w:webHidden/>
+              </w:rPr>
+              <w:instrText xml:space="preserve"> PAGEREF _Toc136614682 \h </w:instrText>
+            </w:r>
+            <w:r>
+              <w:rPr>
+                <w:noProof/>
+                <w:webHidden/>
+              </w:rPr>
+            </w:r>
+            <w:r>
+              <w:rPr>
+                <w:noProof/>
+                <w:webHidden/>
+              </w:rPr>
+              <w:fldChar w:fldCharType="separate"/>
+            </w:r>
+            <w:r>
+              <w:rPr>
+                <w:noProof/>
+                <w:webHidden/>
+              </w:rPr>
+              <w:t>6</w:t>
+            </w:r>
+            <w:r>
+              <w:rPr>
+                <w:noProof/>
+                <w:webHidden/>
+              </w:rPr>
+              <w:fldChar w:fldCharType="end"/>
+            </w:r>
+          </w:hyperlink>
+        </w:p>
+        <w:p>
+          <w:pPr>
+            <w:pStyle w:val="TOC2"/>
+            <w:tabs>
+              <w:tab w:val="left" w:pos="880"/>
+              <w:tab w:val="right" w:leader="dot" w:pos="9350"/>
+            </w:tabs>
+            <w:rPr>
+              <w:rFonts w:eastAsiaTheme="minorEastAsia"/>
+              <w:noProof/>
+              <w:kern w:val="2"/>
+              <w:lang w:val="pl-PL" w:eastAsia="pl-PL"/>
+              <w14:ligatures w14:val="standardContextual"/>
+            </w:rPr>
+          </w:pPr>
+          <w:hyperlink w:anchor="_Toc136614683" w:history="1">
+            <w:r>
+              <w:rPr>
+                <w:rStyle w:val="Hyperlink"/>
+                <w:noProof/>
+                <w:lang w:val="pl-PL"/>
+              </w:rPr>
+              <w:t>7.2</w:t>
+            </w:r>
+            <w:r>
+              <w:rPr>
+                <w:rFonts w:eastAsiaTheme="minorEastAsia"/>
+                <w:noProof/>
+                <w:kern w:val="2"/>
+                <w:lang w:val="pl-PL" w:eastAsia="pl-PL"/>
+                <w14:ligatures w14:val="standardContextual"/>
+              </w:rPr>
+              <w:tab/>
+            </w:r>
+            <w:r>
+              <w:rPr>
+                <w:rStyle w:val="Hyperlink"/>
+                <w:noProof/>
+                <w:lang w:val="pl-PL"/>
+              </w:rPr>
+              <w:t>Testy jednostkowe</w:t>
+            </w:r>
+            <w:r>
+              <w:rPr>
+                <w:noProof/>
+                <w:webHidden/>
+              </w:rPr>
+              <w:tab/>
+            </w:r>
+            <w:r>
+              <w:rPr>
+                <w:noProof/>
+                <w:webHidden/>
+              </w:rPr>
+              <w:fldChar w:fldCharType="begin"/>
+            </w:r>
+            <w:r>
+              <w:rPr>
+                <w:noProof/>
+                <w:webHidden/>
+              </w:rPr>
+              <w:instrText xml:space="preserve"> PAGEREF _Toc136614683 \h </w:instrText>
             </w:r>
             <w:r>
               <w:rPr>
@@ -2428,7 +3000,7 @@
               <w14:ligatures w14:val="standardContextual"/>
             </w:rPr>
           </w:pPr>
-          <w:hyperlink w:anchor="_Toc136612090" w:history="1">
+          <w:hyperlink w:anchor="_Toc136614684" w:history="1">
             <w:r>
               <w:rPr>
                 <w:rStyle w:val="Hyperlink"/>
@@ -2478,7 +3050,7 @@
                 <w:noProof/>
                 <w:webHidden/>
               </w:rPr>
-              <w:instrText xml:space="preserve"> PAGEREF _Toc136612090 \h </w:instrText>
+              <w:instrText xml:space="preserve"> PAGEREF _Toc136614684 \h </w:instrText>
             </w:r>
             <w:r>
               <w:rPr>
@@ -2498,7 +3070,7 @@
                 <w:noProof/>
                 <w:webHidden/>
               </w:rPr>
-              <w:t>6</w:t>
+              <w:t>7</w:t>
             </w:r>
             <w:r>
               <w:rPr>
@@ -2524,7 +3096,7 @@
               <w14:ligatures w14:val="standardContextual"/>
             </w:rPr>
           </w:pPr>
-          <w:hyperlink w:anchor="_Toc136612091" w:history="1">
+          <w:hyperlink w:anchor="_Toc136614685" w:history="1">
             <w:r>
               <w:rPr>
                 <w:rStyle w:val="Hyperlink"/>
@@ -2570,7 +3142,7 @@
                 <w:noProof/>
                 <w:webHidden/>
               </w:rPr>
-              <w:instrText xml:space="preserve"> PAGEREF _Toc136612091 \h </w:instrText>
+              <w:instrText xml:space="preserve"> PAGEREF _Toc136614685 \h </w:instrText>
             </w:r>
             <w:r>
               <w:rPr>
@@ -2590,7 +3162,7 @@
                 <w:noProof/>
                 <w:webHidden/>
               </w:rPr>
-              <w:t>6</w:t>
+              <w:t>7</w:t>
             </w:r>
             <w:r>
               <w:rPr>
@@ -2616,7 +3188,7 @@
               <w14:ligatures w14:val="standardContextual"/>
             </w:rPr>
           </w:pPr>
-          <w:hyperlink w:anchor="_Toc136612092" w:history="1">
+          <w:hyperlink w:anchor="_Toc136614686" w:history="1">
             <w:r>
               <w:rPr>
                 <w:rStyle w:val="Hyperlink"/>
@@ -2662,7 +3234,7 @@
                 <w:noProof/>
                 <w:webHidden/>
               </w:rPr>
-              <w:instrText xml:space="preserve"> PAGEREF _Toc136612092 \h </w:instrText>
+              <w:instrText xml:space="preserve"> PAGEREF _Toc136614686 \h </w:instrText>
             </w:r>
             <w:r>
               <w:rPr>
@@ -2708,7 +3280,7 @@
               <w14:ligatures w14:val="standardContextual"/>
             </w:rPr>
           </w:pPr>
-          <w:hyperlink w:anchor="_Toc136612093" w:history="1">
+          <w:hyperlink w:anchor="_Toc136614687" w:history="1">
             <w:r>
               <w:rPr>
                 <w:rStyle w:val="Hyperlink"/>
@@ -2754,7 +3326,7 @@
                 <w:noProof/>
                 <w:webHidden/>
               </w:rPr>
-              <w:instrText xml:space="preserve"> PAGEREF _Toc136612093 \h </w:instrText>
+              <w:instrText xml:space="preserve"> PAGEREF _Toc136614687 \h </w:instrText>
             </w:r>
             <w:r>
               <w:rPr>
@@ -2800,7 +3372,7 @@
               <w14:ligatures w14:val="standardContextual"/>
             </w:rPr>
           </w:pPr>
-          <w:hyperlink w:anchor="_Toc136612094" w:history="1">
+          <w:hyperlink w:anchor="_Toc136614688" w:history="1">
             <w:r>
               <w:rPr>
                 <w:rStyle w:val="Hyperlink"/>
@@ -2846,7 +3418,7 @@
                 <w:noProof/>
                 <w:webHidden/>
               </w:rPr>
-              <w:instrText xml:space="preserve"> PAGEREF _Toc136612094 \h </w:instrText>
+              <w:instrText xml:space="preserve"> PAGEREF _Toc136614688 \h </w:instrText>
             </w:r>
             <w:r>
               <w:rPr>
@@ -2892,7 +3464,7 @@
               <w14:ligatures w14:val="standardContextual"/>
             </w:rPr>
           </w:pPr>
-          <w:hyperlink w:anchor="_Toc136612095" w:history="1">
+          <w:hyperlink w:anchor="_Toc136614689" w:history="1">
             <w:r>
               <w:rPr>
                 <w:rStyle w:val="Hyperlink"/>
@@ -2938,7 +3510,7 @@
                 <w:noProof/>
                 <w:webHidden/>
               </w:rPr>
-              <w:instrText xml:space="preserve"> PAGEREF _Toc136612095 \h </w:instrText>
+              <w:instrText xml:space="preserve"> PAGEREF _Toc136614689 \h </w:instrText>
             </w:r>
             <w:r>
               <w:rPr>
@@ -2958,7 +3530,7 @@
                 <w:noProof/>
                 <w:webHidden/>
               </w:rPr>
-              <w:t>8</w:t>
+              <w:t>9</w:t>
             </w:r>
             <w:r>
               <w:rPr>
@@ -3012,12 +3584,14 @@
         <w:pStyle w:val="Heading1"/>
         <w:jc w:val="both"/>
       </w:pPr>
-      <w:bookmarkStart w:id="0" w:name="_Toc136612077"/>
+      <w:bookmarkStart w:id="0" w:name="_Toc136614666"/>
+      <w:proofErr w:type="spellStart"/>
       <w:r>
         <w:lastRenderedPageBreak/>
         <w:t>Wprowadzenie</w:t>
       </w:r>
       <w:bookmarkEnd w:id="0"/>
+      <w:proofErr w:type="spellEnd"/>
     </w:p>
     <w:p>
       <w:pPr>
@@ -3027,7 +3601,7 @@
           <w:lang w:val="pl-PL"/>
         </w:rPr>
       </w:pPr>
-      <w:bookmarkStart w:id="1" w:name="_Toc136612078"/>
+      <w:bookmarkStart w:id="1" w:name="_Toc136614667"/>
       <w:r>
         <w:rPr>
           <w:lang w:val="pl-PL"/>
@@ -3049,6 +3623,7 @@
         </w:rPr>
         <w:t xml:space="preserve">Celem projektu jest wytworzenie wolnego i otwartego oprogramowania umożliwiającego przeglądanie zbioru zdjęć sferycznych w przeglądarce internetowej z uwzględnieniem urządzeń o niskiej mocy obliczeniowej, urządzeń mobilnych, urządzeń z ograniczonym dostępem do </w:t>
       </w:r>
+      <w:proofErr w:type="spellStart"/>
       <w:r>
         <w:rPr>
           <w:lang w:val="pl-PL"/>
@@ -3061,6 +3636,7 @@
         </w:rPr>
         <w:t>nternetu</w:t>
       </w:r>
+      <w:proofErr w:type="spellEnd"/>
       <w:r>
         <w:rPr>
           <w:lang w:val="pl-PL"/>
@@ -3076,11 +3652,29 @@
           <w:lang w:val="pl-PL"/>
         </w:rPr>
       </w:pPr>
-      <w:bookmarkStart w:id="2" w:name="_Toc136612079"/>
-      <w:r>
-        <w:t>Wstępna wizja projektu</w:t>
+      <w:bookmarkStart w:id="2" w:name="_Toc136614668"/>
+      <w:proofErr w:type="spellStart"/>
+      <w:r>
+        <w:t>Wstępna</w:t>
+      </w:r>
+      <w:proofErr w:type="spellEnd"/>
+      <w:r>
+        <w:t xml:space="preserve"> </w:t>
+      </w:r>
+      <w:proofErr w:type="spellStart"/>
+      <w:r>
+        <w:t>wizja</w:t>
+      </w:r>
+      <w:proofErr w:type="spellEnd"/>
+      <w:r>
+        <w:t xml:space="preserve"> </w:t>
+      </w:r>
+      <w:proofErr w:type="spellStart"/>
+      <w:r>
+        <w:t>projektu</w:t>
       </w:r>
       <w:bookmarkEnd w:id="2"/>
+      <w:proofErr w:type="spellEnd"/>
     </w:p>
     <w:p>
       <w:pPr>
@@ -3111,13 +3705,41 @@
         <w:rPr>
           <w:lang w:val="pl-PL"/>
         </w:rPr>
-        <w:t xml:space="preserve">ie korzystać z javascript, do „obracania się”, będą wykorzystywane przyciski: góra, </w:t>
-      </w:r>
-      <w:r>
-        <w:rPr>
-          <w:lang w:val="pl-PL"/>
-        </w:rPr>
-        <w:t>dół, prawo, lewo. Kliknięcie przycisku spowoduje wyrenderowanie obrazka lekko obróconego w pożądaną stronę.</w:t>
+        <w:t xml:space="preserve">ie korzystać z </w:t>
+      </w:r>
+      <w:proofErr w:type="spellStart"/>
+      <w:r>
+        <w:rPr>
+          <w:lang w:val="pl-PL"/>
+        </w:rPr>
+        <w:t>javascript</w:t>
+      </w:r>
+      <w:proofErr w:type="spellEnd"/>
+      <w:r>
+        <w:rPr>
+          <w:lang w:val="pl-PL"/>
+        </w:rPr>
+        <w:t xml:space="preserve">, do „obracania się”, będą wykorzystywane przyciski: góra, </w:t>
+      </w:r>
+      <w:r>
+        <w:rPr>
+          <w:lang w:val="pl-PL"/>
+        </w:rPr>
+        <w:t xml:space="preserve">dół, prawo, lewo. Kliknięcie przycisku spowoduje </w:t>
+      </w:r>
+      <w:proofErr w:type="spellStart"/>
+      <w:r>
+        <w:rPr>
+          <w:lang w:val="pl-PL"/>
+        </w:rPr>
+        <w:t>wyrenderowanie</w:t>
+      </w:r>
+      <w:proofErr w:type="spellEnd"/>
+      <w:r>
+        <w:rPr>
+          <w:lang w:val="pl-PL"/>
+        </w:rPr>
+        <w:t xml:space="preserve"> obrazka lekko obróconego w pożądaną stronę.</w:t>
       </w:r>
     </w:p>
     <w:p>
@@ -3128,47 +3750,58 @@
           <w:lang w:val="pl-PL"/>
         </w:rPr>
       </w:pPr>
-      <w:bookmarkStart w:id="3" w:name="_Toc136612080"/>
-      <w:r>
-        <w:t>Problematyka problemu</w:t>
+      <w:bookmarkStart w:id="3" w:name="_Toc136614669"/>
+      <w:proofErr w:type="spellStart"/>
+      <w:r>
+        <w:t>Problematyka</w:t>
+      </w:r>
+      <w:proofErr w:type="spellEnd"/>
+      <w:r>
+        <w:t xml:space="preserve"> </w:t>
+      </w:r>
+      <w:proofErr w:type="spellStart"/>
+      <w:r>
+        <w:t>problemu</w:t>
       </w:r>
       <w:bookmarkEnd w:id="3"/>
-    </w:p>
-    <w:p>
-      <w:pPr>
-        <w:jc w:val="both"/>
-        <w:rPr>
-          <w:lang w:val="pl-PL"/>
-        </w:rPr>
-      </w:pPr>
-      <w:r>
-        <w:rPr>
-          <w:lang w:val="pl-PL"/>
-        </w:rPr>
-        <w:t>Problem tego projektu polega na przekształceniu zdjęcia wejściowego (odwzorcowania równoodległościowego) na  normalne pole widzenia (</w:t>
-      </w:r>
-      <w:r>
-        <w:rPr>
-          <w:lang w:val="pl-PL"/>
-        </w:rPr>
-        <w:t>Oba zdjęcia są w formacie jpg</w:t>
-      </w:r>
-      <w:r>
-        <w:rPr>
-          <w:lang w:val="pl-PL"/>
-        </w:rPr>
-        <w:t>).</w:t>
-      </w:r>
-    </w:p>
-    <w:p>
-      <w:pPr>
-        <w:jc w:val="both"/>
-        <w:rPr>
-          <w:lang w:val="pl-PL"/>
-        </w:rPr>
-      </w:pPr>
-      <w:r>
-        <w:rPr>
+      <w:proofErr w:type="spellEnd"/>
+    </w:p>
+    <w:p>
+      <w:pPr>
+        <w:jc w:val="both"/>
+        <w:rPr>
+          <w:lang w:val="pl-PL"/>
+        </w:rPr>
+      </w:pPr>
+      <w:r>
+        <w:rPr>
+          <w:lang w:val="pl-PL"/>
+        </w:rPr>
+        <w:t xml:space="preserve">Problem tego projektu polega na przekształceniu zdjęcia wejściowego (odwzorcowania równoodległościowego) na  </w:t>
+      </w:r>
+      <w:r>
+        <w:rPr>
+          <w:lang w:val="pl-PL"/>
+        </w:rPr>
+        <w:t>projekcję prostoliniową</w:t>
+      </w:r>
+      <w:r>
+        <w:rPr>
+          <w:lang w:val="pl-PL"/>
+        </w:rPr>
+        <w:t xml:space="preserve"> (Oba zdjęcia są w formacie jpg).</w:t>
+      </w:r>
+    </w:p>
+    <w:p>
+      <w:pPr>
+        <w:jc w:val="both"/>
+        <w:rPr>
+          <w:lang w:val="pl-PL"/>
+        </w:rPr>
+      </w:pPr>
+      <w:r>
+        <w:rPr>
+          <w:noProof/>
           <w:lang w:val="pl-PL"/>
         </w:rPr>
         <w:drawing>
@@ -3210,17 +3843,230 @@
     </w:p>
     <w:p>
       <w:pPr>
+        <w:jc w:val="both"/>
+        <w:rPr>
+          <w:lang w:val="pl-PL"/>
+        </w:rPr>
+      </w:pPr>
+      <w:r>
+        <w:rPr>
+          <w:lang w:val="pl-PL"/>
+        </w:rPr>
+        <w:t xml:space="preserve">Możemy rzucić promień ze środka kuli przez powierzchnię kuli w punkcie P1, który styka się z płaszczyzną w punkcie P, gdzie płaszczyzna jest styczna do kuli w punkcie S, jak pokazano na rysunku. To odwzorowanie punktu P1 na P na powierzchni jest </w:t>
+      </w:r>
+      <w:r>
+        <w:rPr>
+          <w:lang w:val="pl-PL"/>
+        </w:rPr>
+        <w:t>tym, co</w:t>
+      </w:r>
+      <w:r>
+        <w:rPr>
+          <w:lang w:val="pl-PL"/>
+        </w:rPr>
+        <w:t xml:space="preserve"> chcemy uzyskać</w:t>
+      </w:r>
+    </w:p>
+    <w:p>
+      <w:pPr>
+        <w:jc w:val="both"/>
+        <w:rPr>
+          <w:lang w:val="pl-PL"/>
+        </w:rPr>
+      </w:pPr>
+      <w:r>
+        <w:rPr>
+          <w:lang w:val="pl-PL"/>
+        </w:rPr>
+        <w:drawing>
+          <wp:inline distT="0" distB="0" distL="0" distR="0" wp14:anchorId="55B452E5" wp14:editId="25614FB0">
+            <wp:extent cx="5943600" cy="1562100"/>
+            <wp:effectExtent l="0" t="0" r="0" b="0"/>
+            <wp:docPr id="601709061" name="Picture 1" descr="A picture containing diagram, sketch, line, text&#10;&#10;Description automatically generated"/>
+            <wp:cNvGraphicFramePr>
+              <a:graphicFrameLocks xmlns:a="http://schemas.openxmlformats.org/drawingml/2006/main" noChangeAspect="1"/>
+            </wp:cNvGraphicFramePr>
+            <a:graphic xmlns:a="http://schemas.openxmlformats.org/drawingml/2006/main">
+              <a:graphicData uri="http://schemas.openxmlformats.org/drawingml/2006/picture">
+                <pic:pic xmlns:pic="http://schemas.openxmlformats.org/drawingml/2006/picture">
+                  <pic:nvPicPr>
+                    <pic:cNvPr id="601709061" name="Picture 1" descr="A picture containing diagram, sketch, line, text&#10;&#10;Description automatically generated"/>
+                    <pic:cNvPicPr/>
+                  </pic:nvPicPr>
+                  <pic:blipFill>
+                    <a:blip r:embed="rId14"/>
+                    <a:stretch>
+                      <a:fillRect/>
+                    </a:stretch>
+                  </pic:blipFill>
+                  <pic:spPr>
+                    <a:xfrm>
+                      <a:off x="0" y="0"/>
+                      <a:ext cx="5943600" cy="1562100"/>
+                    </a:xfrm>
+                    <a:prstGeom prst="rect">
+                      <a:avLst/>
+                    </a:prstGeom>
+                  </pic:spPr>
+                </pic:pic>
+              </a:graphicData>
+            </a:graphic>
+          </wp:inline>
+        </w:drawing>
+      </w:r>
+    </w:p>
+    <w:p>
+      <w:pPr>
+        <w:jc w:val="both"/>
+        <w:rPr>
+          <w:lang w:val="pl-PL"/>
+        </w:rPr>
+      </w:pPr>
+      <w:r>
+        <w:rPr>
+          <w:lang w:val="pl-PL"/>
+        </w:rPr>
+        <w:t>P</w:t>
+      </w:r>
+      <w:r>
+        <w:rPr>
+          <w:lang w:val="pl-PL"/>
+        </w:rPr>
+        <w:t>unkt S ma szerokość i długość geograficzną (</w:t>
+      </w:r>
+      <w:r>
+        <w:rPr>
+          <w:rFonts w:cstheme="minorHAnsi"/>
+          <w:lang w:val="pl-PL"/>
+        </w:rPr>
+        <w:t>λ</w:t>
+      </w:r>
+      <w:r>
+        <w:rPr>
+          <w:lang w:val="pl-PL"/>
+        </w:rPr>
+        <w:t xml:space="preserve">, </w:t>
+      </w:r>
+      <w:r>
+        <w:rPr>
+          <w:rFonts w:cstheme="minorHAnsi"/>
+          <w:lang w:val="pl-PL"/>
+        </w:rPr>
+        <w:t>ϕ</w:t>
+      </w:r>
+      <w:r>
+        <w:rPr>
+          <w:lang w:val="pl-PL"/>
+        </w:rPr>
+        <w:t xml:space="preserve">) = (0,0) i dlatego leży na równiku. </w:t>
+      </w:r>
+      <w:r>
+        <w:rPr>
+          <w:lang w:val="pl-PL"/>
+        </w:rPr>
+        <w:t>Powyżej są r</w:t>
+      </w:r>
+      <w:r>
+        <w:rPr>
+          <w:lang w:val="pl-PL"/>
+        </w:rPr>
+        <w:t xml:space="preserve">ównania przekształcenia stycznej do płaszczyzny w punkcie S o szerokości geograficznej </w:t>
+      </w:r>
+      <w:r>
+        <w:rPr>
+          <w:rFonts w:cstheme="minorHAnsi"/>
+          <w:lang w:val="pl-PL"/>
+        </w:rPr>
+        <w:t>ϕ</w:t>
+      </w:r>
+      <w:r>
+        <w:rPr>
+          <w:rFonts w:cstheme="minorHAnsi"/>
+          <w:lang w:val="pl-PL"/>
+        </w:rPr>
+        <w:t xml:space="preserve"> </w:t>
+      </w:r>
+      <w:r>
+        <w:rPr>
+          <w:lang w:val="pl-PL"/>
+        </w:rPr>
+        <w:t xml:space="preserve"> i długości geograficznej </w:t>
+      </w:r>
+      <w:r>
+        <w:rPr>
+          <w:rFonts w:cstheme="minorHAnsi"/>
+          <w:lang w:val="pl-PL"/>
+        </w:rPr>
+        <w:t>λ</w:t>
+      </w:r>
+      <w:r>
+        <w:rPr>
+          <w:lang w:val="pl-PL"/>
+        </w:rPr>
+        <w:t xml:space="preserve">, dla rzutu o długości środkowej </w:t>
+      </w:r>
+      <w:r>
+        <w:rPr>
+          <w:rFonts w:cstheme="minorHAnsi"/>
+          <w:lang w:val="pl-PL"/>
+        </w:rPr>
+        <w:t>λ</w:t>
+      </w:r>
+      <w:r>
+        <w:rPr>
+          <w:vertAlign w:val="subscript"/>
+          <w:lang w:val="pl-PL"/>
+        </w:rPr>
+        <w:t>0</w:t>
+      </w:r>
+      <w:r>
+        <w:rPr>
+          <w:lang w:val="pl-PL"/>
+        </w:rPr>
+        <w:t xml:space="preserve"> i szerokości geograficznej środkowej </w:t>
+      </w:r>
+      <w:r>
+        <w:rPr>
+          <w:rFonts w:cstheme="minorHAnsi"/>
+          <w:lang w:val="pl-PL"/>
+        </w:rPr>
+        <w:t>ϕ</w:t>
+      </w:r>
+      <w:r>
+        <w:rPr>
+          <w:vertAlign w:val="subscript"/>
+          <w:lang w:val="pl-PL"/>
+        </w:rPr>
+        <w:t>1</w:t>
+      </w:r>
+      <w:r>
+        <w:rPr>
+          <w:lang w:val="pl-PL"/>
+        </w:rPr>
+        <w:t>.</w:t>
+      </w:r>
+    </w:p>
+    <w:p>
+      <w:pPr>
         <w:pStyle w:val="Heading1"/>
         <w:jc w:val="both"/>
       </w:pPr>
-      <w:bookmarkStart w:id="4" w:name="_Toc136612081"/>
-      <w:r>
+      <w:bookmarkStart w:id="4" w:name="_Toc136614670"/>
+      <w:proofErr w:type="spellStart"/>
+      <w:r>
+        <w:lastRenderedPageBreak/>
         <w:t>Analiza</w:t>
       </w:r>
-      <w:r>
-        <w:t xml:space="preserve"> wymagań</w:t>
+      <w:proofErr w:type="spellEnd"/>
+      <w:r>
+        <w:t xml:space="preserve"> </w:t>
+      </w:r>
+      <w:proofErr w:type="spellStart"/>
+      <w:r>
+        <w:t>wymagań</w:t>
       </w:r>
       <w:bookmarkEnd w:id="4"/>
+      <w:proofErr w:type="spellEnd"/>
     </w:p>
     <w:p>
       <w:pPr>
@@ -3232,20 +4078,40 @@
         <w:pStyle w:val="Heading2"/>
         <w:jc w:val="both"/>
       </w:pPr>
-      <w:bookmarkStart w:id="5" w:name="_Toc136612082"/>
+      <w:bookmarkStart w:id="5" w:name="_Toc136614671"/>
+      <w:proofErr w:type="spellStart"/>
       <w:r>
         <w:t>W</w:t>
       </w:r>
       <w:r>
-        <w:t xml:space="preserve">ymagania </w:t>
-      </w:r>
-      <w:r>
-        <w:t xml:space="preserve">użytkownika i </w:t>
-      </w:r>
+        <w:t>ymagania</w:t>
+      </w:r>
+      <w:proofErr w:type="spellEnd"/>
+      <w:r>
+        <w:t xml:space="preserve"> </w:t>
+      </w:r>
+      <w:proofErr w:type="spellStart"/>
+      <w:r>
+        <w:t>użytkownika</w:t>
+      </w:r>
+      <w:proofErr w:type="spellEnd"/>
+      <w:r>
+        <w:t xml:space="preserve"> </w:t>
+      </w:r>
+      <w:proofErr w:type="spellStart"/>
+      <w:r>
+        <w:t>i</w:t>
+      </w:r>
+      <w:proofErr w:type="spellEnd"/>
+      <w:r>
+        <w:t xml:space="preserve"> </w:t>
+      </w:r>
+      <w:proofErr w:type="spellStart"/>
       <w:r>
         <w:t>biznesowe</w:t>
       </w:r>
       <w:bookmarkEnd w:id="5"/>
+      <w:proofErr w:type="spellEnd"/>
     </w:p>
     <w:p>
       <w:pPr>
@@ -3277,8 +4143,16 @@
         <w:rPr>
           <w:lang w:val="pl-PL"/>
         </w:rPr>
-        <w:t>Aplikacja ma być open source</w:t>
-      </w:r>
+        <w:t xml:space="preserve">Aplikacja ma być open </w:t>
+      </w:r>
+      <w:proofErr w:type="spellStart"/>
+      <w:r>
+        <w:rPr>
+          <w:lang w:val="pl-PL"/>
+        </w:rPr>
+        <w:t>source</w:t>
+      </w:r>
+      <w:proofErr w:type="spellEnd"/>
     </w:p>
     <w:p>
       <w:pPr>
@@ -3362,8 +4236,16 @@
         <w:rPr>
           <w:lang w:val="pl-PL"/>
         </w:rPr>
-        <w:t>Aplikacja ma działać na urządzeniach nie wspierających javascript</w:t>
-      </w:r>
+        <w:t xml:space="preserve">Aplikacja ma działać na urządzeniach nie wspierających </w:t>
+      </w:r>
+      <w:proofErr w:type="spellStart"/>
+      <w:r>
+        <w:rPr>
+          <w:lang w:val="pl-PL"/>
+        </w:rPr>
+        <w:t>javascript</w:t>
+      </w:r>
+      <w:proofErr w:type="spellEnd"/>
     </w:p>
     <w:p>
       <w:pPr>
@@ -3389,18 +4271,37 @@
         <w:pStyle w:val="Heading2"/>
         <w:jc w:val="both"/>
       </w:pPr>
-      <w:bookmarkStart w:id="6" w:name="_Toc136612083"/>
-      <w:r>
-        <w:lastRenderedPageBreak/>
-        <w:t xml:space="preserve">Wymagania funkcjonalne </w:t>
-      </w:r>
+      <w:bookmarkStart w:id="6" w:name="_Toc136614672"/>
+      <w:proofErr w:type="spellStart"/>
+      <w:r>
+        <w:t>Wymagania</w:t>
+      </w:r>
+      <w:proofErr w:type="spellEnd"/>
+      <w:r>
+        <w:t xml:space="preserve"> </w:t>
+      </w:r>
+      <w:proofErr w:type="spellStart"/>
+      <w:r>
+        <w:t>funkcjonalne</w:t>
+      </w:r>
+      <w:proofErr w:type="spellEnd"/>
+      <w:r>
+        <w:t xml:space="preserve"> </w:t>
+      </w:r>
+      <w:proofErr w:type="spellStart"/>
       <w:r>
         <w:t>i</w:t>
       </w:r>
-      <w:r>
-        <w:t xml:space="preserve"> niefunkcjonalne</w:t>
+      <w:proofErr w:type="spellEnd"/>
+      <w:r>
+        <w:t xml:space="preserve"> </w:t>
+      </w:r>
+      <w:proofErr w:type="spellStart"/>
+      <w:r>
+        <w:t>niefunkcjonalne</w:t>
       </w:r>
       <w:bookmarkEnd w:id="6"/>
+      <w:proofErr w:type="spellEnd"/>
     </w:p>
     <w:p>
       <w:pPr>
@@ -3597,7 +4498,21 @@
         <w:rPr>
           <w:lang w:val="pl-PL"/>
         </w:rPr>
-        <w:t>Aplikacja funkcjonuje na urządzeniach nie wspierających javasript.</w:t>
+        <w:t xml:space="preserve">Aplikacja funkcjonuje na urządzeniach nie wspierających </w:t>
+      </w:r>
+      <w:proofErr w:type="spellStart"/>
+      <w:r>
+        <w:rPr>
+          <w:lang w:val="pl-PL"/>
+        </w:rPr>
+        <w:t>javasript</w:t>
+      </w:r>
+      <w:proofErr w:type="spellEnd"/>
+      <w:r>
+        <w:rPr>
+          <w:lang w:val="pl-PL"/>
+        </w:rPr>
+        <w:t>.</w:t>
       </w:r>
     </w:p>
     <w:p>
@@ -3636,41 +4551,38 @@
         <w:pStyle w:val="Heading2"/>
         <w:jc w:val="both"/>
       </w:pPr>
-      <w:bookmarkStart w:id="7" w:name="_Toc136612084"/>
-      <w:r>
-        <w:t>Przypadki użycia</w:t>
+      <w:bookmarkStart w:id="7" w:name="_Toc136614673"/>
+      <w:proofErr w:type="spellStart"/>
+      <w:r>
+        <w:t>Przypadki</w:t>
+      </w:r>
+      <w:proofErr w:type="spellEnd"/>
+      <w:r>
+        <w:t xml:space="preserve"> </w:t>
+      </w:r>
+      <w:proofErr w:type="spellStart"/>
+      <w:r>
+        <w:t>użycia</w:t>
       </w:r>
       <w:bookmarkEnd w:id="7"/>
-    </w:p>
-    <w:p>
-      <w:pPr>
-        <w:jc w:val="both"/>
-        <w:rPr>
-          <w:lang w:val="pl-PL"/>
-        </w:rPr>
-      </w:pPr>
-      <w:r>
-        <w:rPr>
-          <w:lang w:val="pl-PL"/>
-        </w:rPr>
-        <w:t>Diagram przypadków użycia</w:t>
-      </w:r>
-    </w:p>
-    <w:p>
-      <w:pPr>
-        <w:jc w:val="both"/>
-        <w:rPr>
-          <w:lang w:val="pl-PL"/>
-        </w:rPr>
-      </w:pPr>
-      <w:r>
-        <w:rPr>
+      <w:proofErr w:type="spellEnd"/>
+    </w:p>
+    <w:p>
+      <w:pPr>
+        <w:jc w:val="both"/>
+        <w:rPr>
+          <w:lang w:val="pl-PL"/>
+        </w:rPr>
+      </w:pPr>
+      <w:r>
+        <w:rPr>
+          <w:noProof/>
           <w:lang w:val="pl-PL"/>
         </w:rPr>
         <w:drawing>
-          <wp:inline distT="0" distB="0" distL="0" distR="0" wp14:anchorId="42546301" wp14:editId="3A66E8AB">
-            <wp:extent cx="2410161" cy="2067213"/>
-            <wp:effectExtent l="0" t="0" r="9525" b="9525"/>
+          <wp:inline distT="0" distB="0" distL="0" distR="0" wp14:anchorId="42546301" wp14:editId="65479BCB">
+            <wp:extent cx="2352675" cy="2017905"/>
+            <wp:effectExtent l="0" t="0" r="0" b="1905"/>
             <wp:docPr id="1432897367" name="Picture 1" descr="A picture containing text, screenshot, diagram, line&#10;&#10;Description automatically generated"/>
             <wp:cNvGraphicFramePr>
               <a:graphicFrameLocks xmlns:a="http://schemas.openxmlformats.org/drawingml/2006/main" noChangeAspect="1"/>
@@ -3683,7 +4595,7 @@
                     <pic:cNvPicPr/>
                   </pic:nvPicPr>
                   <pic:blipFill>
-                    <a:blip r:embed="rId14"/>
+                    <a:blip r:embed="rId15"/>
                     <a:stretch>
                       <a:fillRect/>
                     </a:stretch>
@@ -3691,7 +4603,7 @@
                   <pic:spPr>
                     <a:xfrm>
                       <a:off x="0" y="0"/>
-                      <a:ext cx="2410161" cy="2067213"/>
+                      <a:ext cx="2364207" cy="2027796"/>
                     </a:xfrm>
                     <a:prstGeom prst="rect">
                       <a:avLst/>
@@ -3712,11 +4624,12 @@
           <w:lang w:val="pl-PL"/>
         </w:rPr>
       </w:pPr>
-      <w:bookmarkStart w:id="8" w:name="_Toc136612085"/>
-      <w:r>
-        <w:rPr>
-          <w:lang w:val="pl-PL"/>
-        </w:rPr>
+      <w:bookmarkStart w:id="8" w:name="_Toc136614674"/>
+      <w:r>
+        <w:rPr>
+          <w:lang w:val="pl-PL"/>
+        </w:rPr>
+        <w:lastRenderedPageBreak/>
         <w:t>Definicja architektury</w:t>
       </w:r>
       <w:bookmarkEnd w:id="8"/>
@@ -3746,7 +4659,6 @@
         <w:rPr>
           <w:noProof/>
         </w:rPr>
-        <w:lastRenderedPageBreak/>
         <w:drawing>
           <wp:inline distT="0" distB="0" distL="0" distR="0" wp14:anchorId="3D888288" wp14:editId="390461B1">
             <wp:extent cx="3238095" cy="6771428"/>
@@ -3763,7 +4675,7 @@
                     <pic:cNvPicPr/>
                   </pic:nvPicPr>
                   <pic:blipFill>
-                    <a:blip r:embed="rId15"/>
+                    <a:blip r:embed="rId16"/>
                     <a:stretch>
                       <a:fillRect/>
                     </a:stretch>
@@ -3792,7 +4704,7 @@
           <w:lang w:val="pl-PL"/>
         </w:rPr>
       </w:pPr>
-      <w:bookmarkStart w:id="9" w:name="_Toc136612086"/>
+      <w:bookmarkStart w:id="9" w:name="_Toc136614675"/>
       <w:r>
         <w:rPr>
           <w:lang w:val="pl-PL"/>
@@ -3824,7 +4736,35 @@
         <w:rPr>
           <w:lang w:val="pl-PL"/>
         </w:rPr>
-        <w:t>Obrazy będą przechowywane na komputerze host, a podczas wdrażania kontenera dockera, katalog ten jest montowany w kontenerze, wraz z plikiem mapy w formacie json.</w:t>
+        <w:t xml:space="preserve">Obrazy będą przechowywane na komputerze host, a podczas wdrażania kontenera </w:t>
+      </w:r>
+      <w:proofErr w:type="spellStart"/>
+      <w:r>
+        <w:rPr>
+          <w:lang w:val="pl-PL"/>
+        </w:rPr>
+        <w:t>dockera</w:t>
+      </w:r>
+      <w:proofErr w:type="spellEnd"/>
+      <w:r>
+        <w:rPr>
+          <w:lang w:val="pl-PL"/>
+        </w:rPr>
+        <w:t xml:space="preserve">, katalog ten jest montowany w kontenerze, wraz z plikiem mapy w formacie </w:t>
+      </w:r>
+      <w:proofErr w:type="spellStart"/>
+      <w:r>
+        <w:rPr>
+          <w:lang w:val="pl-PL"/>
+        </w:rPr>
+        <w:t>json</w:t>
+      </w:r>
+      <w:proofErr w:type="spellEnd"/>
+      <w:r>
+        <w:rPr>
+          <w:lang w:val="pl-PL"/>
+        </w:rPr>
+        <w:t>.</w:t>
       </w:r>
     </w:p>
     <w:p>
@@ -3835,11 +4775,12 @@
           <w:lang w:val="pl-PL"/>
         </w:rPr>
       </w:pPr>
-      <w:bookmarkStart w:id="10" w:name="_Toc136612087"/>
-      <w:r>
-        <w:rPr>
-          <w:lang w:val="pl-PL"/>
-        </w:rPr>
+      <w:bookmarkStart w:id="10" w:name="_Toc136614676"/>
+      <w:r>
+        <w:rPr>
+          <w:lang w:val="pl-PL"/>
+        </w:rPr>
+        <w:lastRenderedPageBreak/>
         <w:t>Specyfikacja analityczna</w:t>
       </w:r>
       <w:r>
@@ -3881,7 +4822,6 @@
         <w:rPr>
           <w:lang w:val="pl-PL"/>
         </w:rPr>
-        <w:lastRenderedPageBreak/>
         <w:t>Aplikacja z</w:t>
       </w:r>
       <w:r>
@@ -3900,8 +4840,30 @@
         <w:rPr>
           <w:lang w:val="pl-PL"/>
         </w:rPr>
-        <w:t xml:space="preserve"> przy użyciu Pythona i Flask</w:t>
-      </w:r>
+        <w:t xml:space="preserve"> przy użyciu </w:t>
+      </w:r>
+      <w:proofErr w:type="spellStart"/>
+      <w:r>
+        <w:rPr>
+          <w:lang w:val="pl-PL"/>
+        </w:rPr>
+        <w:t>Pythona</w:t>
+      </w:r>
+      <w:proofErr w:type="spellEnd"/>
+      <w:r>
+        <w:rPr>
+          <w:lang w:val="pl-PL"/>
+        </w:rPr>
+        <w:t xml:space="preserve"> i </w:t>
+      </w:r>
+      <w:proofErr w:type="spellStart"/>
+      <w:r>
+        <w:rPr>
+          <w:lang w:val="pl-PL"/>
+        </w:rPr>
+        <w:t>Flask</w:t>
+      </w:r>
+      <w:proofErr w:type="spellEnd"/>
       <w:r>
         <w:rPr>
           <w:lang w:val="pl-PL"/>
@@ -3912,7 +4874,35 @@
         <w:rPr>
           <w:lang w:val="pl-PL"/>
         </w:rPr>
-        <w:t>Biblioteka OpenCV używana do renderowania zdjęć</w:t>
+        <w:t xml:space="preserve">Biblioteka </w:t>
+      </w:r>
+      <w:proofErr w:type="spellStart"/>
+      <w:r>
+        <w:rPr>
+          <w:lang w:val="pl-PL"/>
+        </w:rPr>
+        <w:t>OpenCV</w:t>
+      </w:r>
+      <w:proofErr w:type="spellEnd"/>
+      <w:r>
+        <w:rPr>
+          <w:lang w:val="pl-PL"/>
+        </w:rPr>
+        <w:t xml:space="preserve"> używana do </w:t>
+      </w:r>
+      <w:proofErr w:type="spellStart"/>
+      <w:r>
+        <w:rPr>
+          <w:lang w:val="pl-PL"/>
+        </w:rPr>
+        <w:t>renderowania</w:t>
+      </w:r>
+      <w:proofErr w:type="spellEnd"/>
+      <w:r>
+        <w:rPr>
+          <w:lang w:val="pl-PL"/>
+        </w:rPr>
+        <w:t xml:space="preserve"> zdjęć</w:t>
       </w:r>
       <w:r>
         <w:rPr>
@@ -3938,7 +4928,63 @@
         <w:rPr>
           <w:lang w:val="pl-PL"/>
         </w:rPr>
-        <w:t>rchitektura mikroserwisów z mikroserwisem Flask odpowiedzialnym za renderowanie zdjęć i zwracanie ich do klienta</w:t>
+        <w:t xml:space="preserve">rchitektura </w:t>
+      </w:r>
+      <w:proofErr w:type="spellStart"/>
+      <w:r>
+        <w:rPr>
+          <w:lang w:val="pl-PL"/>
+        </w:rPr>
+        <w:t>mikroserwisów</w:t>
+      </w:r>
+      <w:proofErr w:type="spellEnd"/>
+      <w:r>
+        <w:rPr>
+          <w:lang w:val="pl-PL"/>
+        </w:rPr>
+        <w:t xml:space="preserve"> z </w:t>
+      </w:r>
+      <w:proofErr w:type="spellStart"/>
+      <w:r>
+        <w:rPr>
+          <w:lang w:val="pl-PL"/>
+        </w:rPr>
+        <w:t>mikroserwisem</w:t>
+      </w:r>
+      <w:proofErr w:type="spellEnd"/>
+      <w:r>
+        <w:rPr>
+          <w:lang w:val="pl-PL"/>
+        </w:rPr>
+        <w:t xml:space="preserve"> </w:t>
+      </w:r>
+      <w:proofErr w:type="spellStart"/>
+      <w:r>
+        <w:rPr>
+          <w:lang w:val="pl-PL"/>
+        </w:rPr>
+        <w:t>Flask</w:t>
+      </w:r>
+      <w:proofErr w:type="spellEnd"/>
+      <w:r>
+        <w:rPr>
+          <w:lang w:val="pl-PL"/>
+        </w:rPr>
+        <w:t xml:space="preserve"> odpowiedzialnym za </w:t>
+      </w:r>
+      <w:proofErr w:type="spellStart"/>
+      <w:r>
+        <w:rPr>
+          <w:lang w:val="pl-PL"/>
+        </w:rPr>
+        <w:t>renderowanie</w:t>
+      </w:r>
+      <w:proofErr w:type="spellEnd"/>
+      <w:r>
+        <w:rPr>
+          <w:lang w:val="pl-PL"/>
+        </w:rPr>
+        <w:t xml:space="preserve"> zdjęć i zwracanie ich do klienta</w:t>
       </w:r>
     </w:p>
     <w:p>
@@ -3976,7 +5022,21 @@
         <w:rPr>
           <w:lang w:val="pl-PL"/>
         </w:rPr>
-        <w:t>Aplikacja uzyskuje dostęp do plików i map w celu renderowania zdjęć po stronie serwera i zwracania ich klientowi</w:t>
+        <w:t xml:space="preserve">Aplikacja uzyskuje dostęp do plików i map w celu </w:t>
+      </w:r>
+      <w:proofErr w:type="spellStart"/>
+      <w:r>
+        <w:rPr>
+          <w:lang w:val="pl-PL"/>
+        </w:rPr>
+        <w:t>renderowania</w:t>
+      </w:r>
+      <w:proofErr w:type="spellEnd"/>
+      <w:r>
+        <w:rPr>
+          <w:lang w:val="pl-PL"/>
+        </w:rPr>
+        <w:t xml:space="preserve"> zdjęć po stronie serwera i zwracania ich klientowi</w:t>
       </w:r>
       <w:r>
         <w:rPr>
@@ -4029,7 +5089,7 @@
                     </pic:cNvPicPr>
                   </pic:nvPicPr>
                   <pic:blipFill>
-                    <a:blip r:embed="rId16">
+                    <a:blip r:embed="rId17">
                       <a:extLst>
                         <a:ext uri="{28A0092B-C50C-407E-A947-70E740481C1C}">
                           <a14:useLocalDpi xmlns:a14="http://schemas.microsoft.com/office/drawing/2010/main" val="0"/>
@@ -4140,7 +5200,7 @@
           <w:lang w:val="pl-PL"/>
         </w:rPr>
       </w:pPr>
-      <w:bookmarkStart w:id="11" w:name="_Toc136612088"/>
+      <w:bookmarkStart w:id="11" w:name="_Toc136614677"/>
       <w:r>
         <w:rPr>
           <w:lang w:val="pl-PL"/>
@@ -4178,7 +5238,35 @@
         <w:rPr>
           <w:lang w:val="pl-PL"/>
         </w:rPr>
-        <w:t>Przy użyciu programu Figma, stworzyliśmy mockup ekranu aplikacji:</w:t>
+        <w:t xml:space="preserve">Przy użyciu programu </w:t>
+      </w:r>
+      <w:proofErr w:type="spellStart"/>
+      <w:r>
+        <w:rPr>
+          <w:lang w:val="pl-PL"/>
+        </w:rPr>
+        <w:t>Figma</w:t>
+      </w:r>
+      <w:proofErr w:type="spellEnd"/>
+      <w:r>
+        <w:rPr>
+          <w:lang w:val="pl-PL"/>
+        </w:rPr>
+        <w:t xml:space="preserve">, stworzyliśmy </w:t>
+      </w:r>
+      <w:proofErr w:type="spellStart"/>
+      <w:r>
+        <w:rPr>
+          <w:lang w:val="pl-PL"/>
+        </w:rPr>
+        <w:t>mockup</w:t>
+      </w:r>
+      <w:proofErr w:type="spellEnd"/>
+      <w:r>
+        <w:rPr>
+          <w:lang w:val="pl-PL"/>
+        </w:rPr>
+        <w:t xml:space="preserve"> ekranu aplikacji:</w:t>
       </w:r>
     </w:p>
     <w:p>
@@ -4212,7 +5300,7 @@
                     </pic:cNvPicPr>
                   </pic:nvPicPr>
                   <pic:blipFill>
-                    <a:blip r:embed="rId17" cstate="print">
+                    <a:blip r:embed="rId18" cstate="print">
                       <a:extLst>
                         <a:ext uri="{28A0092B-C50C-407E-A947-70E740481C1C}">
                           <a14:useLocalDpi xmlns:a14="http://schemas.microsoft.com/office/drawing/2010/main" val="0"/>
@@ -4255,7 +5343,35 @@
         <w:rPr>
           <w:lang w:val="pl-PL"/>
         </w:rPr>
-        <w:t>Interfejs jest na tyle prosty, że nie ma potrzeby użycia wireframes, wireflows itd.</w:t>
+        <w:t xml:space="preserve">Interfejs jest na tyle prosty, że nie ma potrzeby użycia </w:t>
+      </w:r>
+      <w:proofErr w:type="spellStart"/>
+      <w:r>
+        <w:rPr>
+          <w:lang w:val="pl-PL"/>
+        </w:rPr>
+        <w:t>wireframes</w:t>
+      </w:r>
+      <w:proofErr w:type="spellEnd"/>
+      <w:r>
+        <w:rPr>
+          <w:lang w:val="pl-PL"/>
+        </w:rPr>
+        <w:t xml:space="preserve">, </w:t>
+      </w:r>
+      <w:proofErr w:type="spellStart"/>
+      <w:r>
+        <w:rPr>
+          <w:lang w:val="pl-PL"/>
+        </w:rPr>
+        <w:t>wireflows</w:t>
+      </w:r>
+      <w:proofErr w:type="spellEnd"/>
+      <w:r>
+        <w:rPr>
+          <w:lang w:val="pl-PL"/>
+        </w:rPr>
+        <w:t xml:space="preserve"> itd.</w:t>
       </w:r>
     </w:p>
     <w:p>
@@ -4266,7 +5382,7 @@
           <w:lang w:val="pl-PL"/>
         </w:rPr>
       </w:pPr>
-      <w:bookmarkStart w:id="12" w:name="_Toc136612089"/>
+      <w:bookmarkStart w:id="12" w:name="_Toc136614678"/>
       <w:r>
         <w:rPr>
           <w:lang w:val="pl-PL"/>
@@ -4277,110 +5393,288 @@
     </w:p>
     <w:p>
       <w:pPr>
-        <w:jc w:val="both"/>
-        <w:rPr>
-          <w:lang w:val="pl-PL"/>
-        </w:rPr>
-      </w:pPr>
-      <w:r>
-        <w:rPr>
-          <w:lang w:val="pl-PL"/>
-        </w:rPr>
-        <w:t>Przeprowadzimy testy jednostkowe, które weryfikują:</w:t>
-      </w:r>
-    </w:p>
-    <w:p>
-      <w:pPr>
-        <w:pStyle w:val="ListParagraph"/>
-        <w:numPr>
-          <w:ilvl w:val="0"/>
-          <w:numId w:val="9"/>
-        </w:numPr>
-        <w:jc w:val="both"/>
-        <w:rPr>
-          <w:lang w:val="pl-PL"/>
-        </w:rPr>
-      </w:pPr>
-      <w:r>
-        <w:rPr>
-          <w:lang w:val="pl-PL"/>
-        </w:rPr>
-        <w:t>czy mikrousługa Flask może otrzymać od klienta żądanie renderowania zdjęcia i zwrócić wyrenderowane zdjęcie klientowi przy użyciu OpenCV.</w:t>
-      </w:r>
-      <w:r>
-        <w:rPr>
-          <w:lang w:val="pl-PL"/>
-        </w:rPr>
-        <w:t xml:space="preserve"> </w:t>
-      </w:r>
-    </w:p>
-    <w:p>
-      <w:pPr>
-        <w:pStyle w:val="ListParagraph"/>
-        <w:numPr>
-          <w:ilvl w:val="0"/>
-          <w:numId w:val="9"/>
-        </w:numPr>
-        <w:jc w:val="both"/>
-        <w:rPr>
-          <w:lang w:val="pl-PL"/>
-        </w:rPr>
-      </w:pPr>
-      <w:r>
-        <w:rPr>
-          <w:lang w:val="pl-PL"/>
-        </w:rPr>
-        <w:t>czy OpenCV może poprawnie renderować zdjęcie z określonym punktem widzenia.</w:t>
-      </w:r>
-      <w:r>
-        <w:rPr>
-          <w:lang w:val="pl-PL"/>
-        </w:rPr>
-        <w:t xml:space="preserve"> </w:t>
-      </w:r>
-    </w:p>
-    <w:p>
-      <w:pPr>
-        <w:pStyle w:val="ListParagraph"/>
-        <w:numPr>
-          <w:ilvl w:val="0"/>
-          <w:numId w:val="9"/>
-        </w:numPr>
-        <w:jc w:val="both"/>
-        <w:rPr>
-          <w:lang w:val="pl-PL"/>
-        </w:rPr>
-      </w:pPr>
-      <w:r>
-        <w:rPr>
-          <w:lang w:val="pl-PL"/>
-        </w:rPr>
-        <w:t>czy mikrousługa Flask może poprawnie obsługiwać błędy i zwracać odpowiednie komunikaty o błędach do klienta.</w:t>
-      </w:r>
-      <w:r>
-        <w:rPr>
-          <w:lang w:val="pl-PL"/>
-        </w:rPr>
-        <w:t xml:space="preserve"> </w:t>
-      </w:r>
-    </w:p>
-    <w:p>
-      <w:pPr>
-        <w:pStyle w:val="ListParagraph"/>
-        <w:numPr>
-          <w:ilvl w:val="0"/>
-          <w:numId w:val="9"/>
-        </w:numPr>
-        <w:jc w:val="both"/>
-        <w:rPr>
-          <w:lang w:val="pl-PL"/>
-        </w:rPr>
-      </w:pPr>
-      <w:r>
-        <w:rPr>
-          <w:lang w:val="pl-PL"/>
-        </w:rPr>
-        <w:t>czy mikrousługa Flask może obsługiwać żądania od wielu klientów jednocześnie bez zakłóceń.</w:t>
+        <w:rPr>
+          <w:lang w:val="pl-PL"/>
+        </w:rPr>
+      </w:pPr>
+      <w:r>
+        <w:rPr>
+          <w:lang w:val="pl-PL"/>
+        </w:rPr>
+        <w:t>Podejście testowe skupiło się na testowaniu manualnym ze względu na charakter projektu i brak zależności JavaScript. Zastosowano następujące metody badawcze:</w:t>
+      </w:r>
+    </w:p>
+    <w:p>
+      <w:pPr>
+        <w:pStyle w:val="Heading2"/>
+        <w:rPr>
+          <w:lang w:val="pl-PL"/>
+        </w:rPr>
+      </w:pPr>
+      <w:bookmarkStart w:id="13" w:name="_Toc136614679"/>
+      <w:r>
+        <w:rPr>
+          <w:lang w:val="pl-PL"/>
+        </w:rPr>
+        <w:t>Testowanie ręczne</w:t>
+      </w:r>
+      <w:bookmarkEnd w:id="13"/>
+    </w:p>
+    <w:p>
+      <w:pPr>
+        <w:rPr>
+          <w:lang w:val="pl-PL"/>
+        </w:rPr>
+      </w:pPr>
+      <w:r>
+        <w:rPr>
+          <w:lang w:val="pl-PL"/>
+        </w:rPr>
+        <w:t xml:space="preserve">Testy ręczne odegrały kluczową rolę w weryfikacji poprawności </w:t>
+      </w:r>
+      <w:proofErr w:type="spellStart"/>
+      <w:r>
+        <w:rPr>
+          <w:lang w:val="pl-PL"/>
+        </w:rPr>
+        <w:t>renderowania</w:t>
+      </w:r>
+      <w:proofErr w:type="spellEnd"/>
+      <w:r>
+        <w:rPr>
+          <w:lang w:val="pl-PL"/>
+        </w:rPr>
+        <w:t xml:space="preserve"> obrazów sferycznych w różnych przeglądarkach, w tym w przeglądarkach </w:t>
+      </w:r>
+      <w:r>
+        <w:rPr>
+          <w:lang w:val="pl-PL"/>
+        </w:rPr>
+        <w:t xml:space="preserve">nie wspierających </w:t>
+      </w:r>
+      <w:r>
+        <w:rPr>
+          <w:lang w:val="pl-PL"/>
+        </w:rPr>
+        <w:t>JavaScript. Tester ręcznie wszedł w interakcję z aplikacją przeglądarkową, wykonując następujące czynności:</w:t>
+      </w:r>
+    </w:p>
+    <w:p>
+      <w:pPr>
+        <w:pStyle w:val="Heading3"/>
+        <w:rPr>
+          <w:lang w:val="pl-PL"/>
+        </w:rPr>
+      </w:pPr>
+      <w:bookmarkStart w:id="14" w:name="_Toc136614680"/>
+      <w:r>
+        <w:rPr>
+          <w:lang w:val="pl-PL"/>
+        </w:rPr>
+        <w:t>Testy zgodności</w:t>
+      </w:r>
+      <w:bookmarkEnd w:id="14"/>
+    </w:p>
+    <w:p>
+      <w:pPr>
+        <w:rPr>
+          <w:lang w:val="pl-PL"/>
+        </w:rPr>
+      </w:pPr>
+      <w:r>
+        <w:rPr>
+          <w:lang w:val="pl-PL"/>
+        </w:rPr>
+        <w:t>Przeglądarka została przetestowana w różnych systemach operacyjnych i przeglądarkach, aby zapewnić bezproblemową kompatybilność na wielu platformach.</w:t>
+      </w:r>
+    </w:p>
+    <w:p>
+      <w:pPr>
+        <w:pStyle w:val="Heading3"/>
+        <w:rPr>
+          <w:lang w:val="pl-PL"/>
+        </w:rPr>
+      </w:pPr>
+      <w:bookmarkStart w:id="15" w:name="_Toc136614681"/>
+      <w:proofErr w:type="spellStart"/>
+      <w:r>
+        <w:rPr>
+          <w:lang w:val="pl-PL"/>
+        </w:rPr>
+        <w:t>Renderowanie</w:t>
+      </w:r>
+      <w:proofErr w:type="spellEnd"/>
+      <w:r>
+        <w:rPr>
+          <w:lang w:val="pl-PL"/>
+        </w:rPr>
+        <w:t xml:space="preserve"> obrazu sferycznego</w:t>
+      </w:r>
+      <w:bookmarkEnd w:id="15"/>
+    </w:p>
+    <w:p>
+      <w:pPr>
+        <w:rPr>
+          <w:lang w:val="pl-PL"/>
+        </w:rPr>
+      </w:pPr>
+      <w:r>
+        <w:rPr>
+          <w:lang w:val="pl-PL"/>
+        </w:rPr>
+        <w:t>P</w:t>
+      </w:r>
+      <w:r>
+        <w:rPr>
+          <w:lang w:val="pl-PL"/>
+        </w:rPr>
+        <w:t xml:space="preserve">rzetestowano różne obrazy sferyczne o różnych rozdzielczościach, współczynnikach proporcji i formatach, aby zapewnić dokładne </w:t>
+      </w:r>
+      <w:proofErr w:type="spellStart"/>
+      <w:r>
+        <w:rPr>
+          <w:lang w:val="pl-PL"/>
+        </w:rPr>
+        <w:t>renderowanie</w:t>
+      </w:r>
+      <w:proofErr w:type="spellEnd"/>
+      <w:r>
+        <w:rPr>
+          <w:lang w:val="pl-PL"/>
+        </w:rPr>
+        <w:t>.</w:t>
+      </w:r>
+    </w:p>
+    <w:p>
+      <w:pPr>
+        <w:pStyle w:val="Heading3"/>
+        <w:rPr>
+          <w:lang w:val="pl-PL"/>
+        </w:rPr>
+      </w:pPr>
+      <w:bookmarkStart w:id="16" w:name="_Toc136614682"/>
+      <w:r>
+        <w:rPr>
+          <w:lang w:val="pl-PL"/>
+        </w:rPr>
+        <w:t>Interakcja użytkownika</w:t>
+      </w:r>
+      <w:bookmarkEnd w:id="16"/>
+    </w:p>
+    <w:p>
+      <w:pPr>
+        <w:rPr>
+          <w:lang w:val="pl-PL"/>
+        </w:rPr>
+      </w:pPr>
+      <w:r>
+        <w:rPr>
+          <w:lang w:val="pl-PL"/>
+        </w:rPr>
+        <w:t>I</w:t>
+      </w:r>
+      <w:r>
+        <w:rPr>
+          <w:lang w:val="pl-PL"/>
+        </w:rPr>
+        <w:t>nterakcja z interfejsem przeglądarki, wykonywanie typowych czynności, takich jak lewo, prawo, góra, dół i powiększanie sferycznych obrazów.</w:t>
+      </w:r>
+    </w:p>
+    <w:p>
+      <w:pPr>
+        <w:pStyle w:val="Heading2"/>
+        <w:rPr>
+          <w:lang w:val="pl-PL"/>
+        </w:rPr>
+      </w:pPr>
+      <w:bookmarkStart w:id="17" w:name="_Toc136614683"/>
+      <w:r>
+        <w:rPr>
+          <w:lang w:val="pl-PL"/>
+        </w:rPr>
+        <w:t>Tes</w:t>
+      </w:r>
+      <w:r>
+        <w:rPr>
+          <w:lang w:val="pl-PL"/>
+        </w:rPr>
+        <w:t>ty</w:t>
+      </w:r>
+      <w:r>
+        <w:rPr>
+          <w:lang w:val="pl-PL"/>
+        </w:rPr>
+        <w:t xml:space="preserve"> jednostkow</w:t>
+      </w:r>
+      <w:r>
+        <w:rPr>
+          <w:lang w:val="pl-PL"/>
+        </w:rPr>
+        <w:t>e</w:t>
+      </w:r>
+      <w:bookmarkEnd w:id="17"/>
+    </w:p>
+    <w:p>
+      <w:pPr>
+        <w:rPr>
+          <w:lang w:val="pl-PL"/>
+        </w:rPr>
+      </w:pPr>
+      <w:r>
+        <w:rPr>
+          <w:lang w:val="pl-PL"/>
+        </w:rPr>
+        <w:t>Zaimplementowano również zestaw testów jednostkowych w celu zweryfikowania krytycznych funkcji matematycznych. Te testy jednostkowe koncentrowały się przede wszystkim na funkcjach odpowiedzialnych za przekształcenia współrzędnych i obliczenia matematyczne.</w:t>
+      </w:r>
+    </w:p>
+    <w:p>
+      <w:pPr>
+        <w:rPr>
+          <w:lang w:val="pl-PL"/>
+        </w:rPr>
+      </w:pPr>
+      <w:r>
+        <w:rPr>
+          <w:lang w:val="pl-PL"/>
+        </w:rPr>
+        <w:lastRenderedPageBreak/>
+        <w:t>Należy zauważyć, że ze względu na charakter projektu nieobsługujący języka JavaScript oraz brak złożonych interakcji lub zewnętrznych zależności test</w:t>
+      </w:r>
+      <w:r>
+        <w:rPr>
+          <w:lang w:val="pl-PL"/>
+        </w:rPr>
+        <w:t>y</w:t>
+      </w:r>
+      <w:r>
+        <w:rPr>
+          <w:lang w:val="pl-PL"/>
+        </w:rPr>
+        <w:t xml:space="preserve"> jednostk</w:t>
+      </w:r>
+      <w:r>
+        <w:rPr>
+          <w:lang w:val="pl-PL"/>
+        </w:rPr>
+        <w:t>owe</w:t>
+      </w:r>
+      <w:r>
+        <w:rPr>
+          <w:lang w:val="pl-PL"/>
+        </w:rPr>
+        <w:t xml:space="preserve"> był</w:t>
+      </w:r>
+      <w:r>
+        <w:rPr>
+          <w:lang w:val="pl-PL"/>
+        </w:rPr>
+        <w:t>y</w:t>
+      </w:r>
+      <w:r>
+        <w:rPr>
+          <w:lang w:val="pl-PL"/>
+        </w:rPr>
+        <w:t xml:space="preserve"> ograniczone. Większość wysiłków związanych z testowaniem była skierowana na testowanie ręczne, aby zapewnić zadowalające wrażenia użytkownika.</w:t>
       </w:r>
     </w:p>
     <w:p>
@@ -4393,7 +5687,7 @@
           <w:lang w:val="pl-PL"/>
         </w:rPr>
       </w:pPr>
-      <w:bookmarkStart w:id="13" w:name="_Toc136612090"/>
+      <w:bookmarkStart w:id="18" w:name="_Toc136614684"/>
       <w:r>
         <w:rPr>
           <w:i/>
@@ -4402,7 +5696,7 @@
         </w:rPr>
         <w:t>Wirtualizacja/konteneryzacja</w:t>
       </w:r>
-      <w:bookmarkEnd w:id="13"/>
+      <w:bookmarkEnd w:id="18"/>
     </w:p>
     <w:p>
       <w:pPr>
@@ -4416,7 +5710,35 @@
         <w:rPr>
           <w:lang w:val="pl-PL"/>
         </w:rPr>
-        <w:t>Docker i kontenery będą używane w tym projekcie do łatwego wdrażania i zarządzania aplikacją w różnych środowiskach. Aplikacja zostanie umieszczona w kontenerze i spakowana w obraz Dockera, który można łatwo wdrożyć na dowolnym komputerze hosta z zainstalowanym Dockerem. Kontener będzie miał preinstalowane wszystkie niezbędne zależności i konfiguracje, co ułatwi uruchamianie aplikacji bez obaw o problemy ze zgodnością. Takie podejście zapewni również izolację i</w:t>
+        <w:t xml:space="preserve">Docker i kontenery będą używane w tym projekcie do łatwego wdrażania i zarządzania aplikacją w różnych środowiskach. Aplikacja zostanie umieszczona w kontenerze i spakowana w obraz </w:t>
+      </w:r>
+      <w:proofErr w:type="spellStart"/>
+      <w:r>
+        <w:rPr>
+          <w:lang w:val="pl-PL"/>
+        </w:rPr>
+        <w:t>Dockera</w:t>
+      </w:r>
+      <w:proofErr w:type="spellEnd"/>
+      <w:r>
+        <w:rPr>
+          <w:lang w:val="pl-PL"/>
+        </w:rPr>
+        <w:t xml:space="preserve">, który można łatwo wdrożyć na dowolnym komputerze hosta z zainstalowanym </w:t>
+      </w:r>
+      <w:proofErr w:type="spellStart"/>
+      <w:r>
+        <w:rPr>
+          <w:lang w:val="pl-PL"/>
+        </w:rPr>
+        <w:t>Dockerem</w:t>
+      </w:r>
+      <w:proofErr w:type="spellEnd"/>
+      <w:r>
+        <w:rPr>
+          <w:lang w:val="pl-PL"/>
+        </w:rPr>
+        <w:t>. Kontener będzie miał preinstalowane wszystkie niezbędne zależności i konfiguracje, co ułatwi uruchamianie aplikacji bez obaw o problemy ze zgodnością. Takie podejście zapewni również izolację i</w:t>
       </w:r>
       <w:r>
         <w:rPr>
@@ -4439,14 +5761,14 @@
           <w:lang w:val="pl-PL"/>
         </w:rPr>
       </w:pPr>
-      <w:bookmarkStart w:id="14" w:name="_Toc136612091"/>
+      <w:bookmarkStart w:id="19" w:name="_Toc136614685"/>
       <w:r>
         <w:rPr>
           <w:lang w:val="pl-PL"/>
         </w:rPr>
         <w:t>Bezpieczeństwo</w:t>
       </w:r>
-      <w:bookmarkEnd w:id="14"/>
+      <w:bookmarkEnd w:id="19"/>
     </w:p>
     <w:p>
       <w:pPr>
@@ -4487,58 +5809,909 @@
           <w:lang w:val="pl-PL"/>
         </w:rPr>
       </w:pPr>
-      <w:bookmarkStart w:id="15" w:name="_Toc136612092"/>
-      <w:r>
-        <w:rPr>
-          <w:lang w:val="pl-PL"/>
-        </w:rPr>
+      <w:bookmarkStart w:id="20" w:name="_Toc136614686"/>
+      <w:r>
+        <w:rPr>
+          <w:lang w:val="pl-PL"/>
+        </w:rPr>
+        <w:t>Podręcznik użytkownika</w:t>
+      </w:r>
+      <w:bookmarkEnd w:id="20"/>
+    </w:p>
+    <w:p>
+      <w:pPr>
+        <w:jc w:val="both"/>
+        <w:rPr>
+          <w:lang w:val="pl-PL"/>
+        </w:rPr>
+      </w:pPr>
+      <w:r>
+        <w:rPr>
+          <w:lang w:val="pl-PL"/>
+        </w:rPr>
+        <w:t>Użytkownik może</w:t>
+      </w:r>
+      <w:r>
+        <w:rPr>
+          <w:lang w:val="pl-PL"/>
+        </w:rPr>
+        <w:t xml:space="preserve"> obracać widok używając przycisków ze strzałkami.</w:t>
+      </w:r>
+      <w:r>
+        <w:rPr>
+          <w:lang w:val="pl-PL"/>
+        </w:rPr>
+        <w:t xml:space="preserve"> Aby zmienić zdjęcie/lokacje w której </w:t>
+      </w:r>
+      <w:r>
+        <w:rPr>
+          <w:lang w:val="pl-PL"/>
+        </w:rPr>
+        <w:t xml:space="preserve">się </w:t>
+      </w:r>
+      <w:r>
+        <w:rPr>
+          <w:lang w:val="pl-PL"/>
+        </w:rPr>
+        <w:t xml:space="preserve">znajduje, należy kliknąć na jeden z przycisków reprezentujących </w:t>
+      </w:r>
+      <w:r>
+        <w:rPr>
+          <w:lang w:val="pl-PL"/>
+        </w:rPr>
+        <w:t>mapę.</w:t>
+      </w:r>
+    </w:p>
+    <w:p>
+      <w:pPr>
+        <w:pStyle w:val="Heading1"/>
+        <w:jc w:val="both"/>
+        <w:rPr>
+          <w:lang w:val="pl-PL"/>
+        </w:rPr>
+      </w:pPr>
+      <w:bookmarkStart w:id="21" w:name="_Toc136614687"/>
+      <w:r>
+        <w:rPr>
+          <w:lang w:val="pl-PL"/>
+        </w:rPr>
+        <w:t>Podręcznik administratora</w:t>
+      </w:r>
+      <w:bookmarkEnd w:id="21"/>
+    </w:p>
+    <w:p>
+      <w:pPr>
+        <w:jc w:val="both"/>
+        <w:rPr>
+          <w:lang w:val="pl-PL"/>
+        </w:rPr>
+      </w:pPr>
+      <w:r>
+        <w:rPr>
+          <w:lang w:val="pl-PL"/>
+        </w:rPr>
+        <w:t>Instrukcja dla administratora, jak zainstalować projekt:</w:t>
+      </w:r>
+    </w:p>
+    <w:p>
+      <w:pPr>
+        <w:jc w:val="both"/>
+        <w:rPr>
+          <w:lang w:val="pl-PL"/>
+        </w:rPr>
+      </w:pPr>
+      <w:r>
+        <w:rPr>
+          <w:lang w:val="pl-PL"/>
+        </w:rPr>
+        <w:t>1. Sklonuj repozytorium z https://github.com/congminh1254/360-webview-nojs na lokalną maszynę.</w:t>
+      </w:r>
+    </w:p>
+    <w:p>
+      <w:pPr>
+        <w:jc w:val="both"/>
+        <w:rPr>
+          <w:lang w:val="pl-PL"/>
+        </w:rPr>
+      </w:pPr>
+      <w:r>
+        <w:rPr>
+          <w:lang w:val="pl-PL"/>
+        </w:rPr>
+        <w:t>2. Pobierz i rozpakuj zestaw danych zdjęć 360 stopni na swoim komputerze głównym.</w:t>
+      </w:r>
+    </w:p>
+    <w:p>
+      <w:pPr>
+        <w:jc w:val="both"/>
+        <w:rPr>
+          <w:lang w:val="pl-PL"/>
+        </w:rPr>
+      </w:pPr>
+      <w:r>
+        <w:rPr>
+          <w:lang w:val="pl-PL"/>
+        </w:rPr>
+        <w:t>3. Otwórz terminal i przejdź do katalogu głównego sklonowanego repozytorium.</w:t>
+      </w:r>
+    </w:p>
+    <w:p>
+      <w:pPr>
+        <w:jc w:val="both"/>
+        <w:rPr>
+          <w:lang w:val="pl-PL"/>
+        </w:rPr>
+      </w:pPr>
+      <w:r>
+        <w:rPr>
+          <w:lang w:val="pl-PL"/>
+        </w:rPr>
+        <w:t>4. Aby wyczyścić poprzedni kontener Docker, uruchom następujące polecenie:</w:t>
+      </w:r>
+    </w:p>
+    <w:p>
+      <w:pPr>
+        <w:spacing w:after="0"/>
+        <w:jc w:val="both"/>
+      </w:pPr>
+      <w:r>
+        <w:rPr>
+          <w:lang w:val="pl-PL"/>
+        </w:rPr>
+        <w:t xml:space="preserve">    </w:t>
+      </w:r>
+      <w:r>
+        <w:t>```</w:t>
+      </w:r>
+    </w:p>
+    <w:p>
+      <w:pPr>
+        <w:spacing w:after="0"/>
+        <w:jc w:val="both"/>
+      </w:pPr>
+      <w:r>
+        <w:t xml:space="preserve">    docker stop 360-webview &amp;&amp; docker rm 360-webview</w:t>
+      </w:r>
+    </w:p>
+    <w:p>
+      <w:pPr>
+        <w:spacing w:after="0"/>
+        <w:jc w:val="both"/>
+        <w:rPr>
+          <w:lang w:val="pl-PL"/>
+        </w:rPr>
+      </w:pPr>
+      <w:r>
+        <w:t xml:space="preserve">    </w:t>
+      </w:r>
+      <w:r>
+        <w:rPr>
+          <w:lang w:val="pl-PL"/>
+        </w:rPr>
+        <w:t>```</w:t>
+      </w:r>
+    </w:p>
+    <w:p>
+      <w:pPr>
+        <w:jc w:val="both"/>
+        <w:rPr>
+          <w:lang w:val="pl-PL"/>
+        </w:rPr>
+      </w:pPr>
+      <w:r>
+        <w:rPr>
+          <w:lang w:val="pl-PL"/>
+        </w:rPr>
+        <w:t xml:space="preserve">5. Aby skompilować bieżącą wersję projektu do obrazu </w:t>
+      </w:r>
+      <w:proofErr w:type="spellStart"/>
+      <w:r>
+        <w:rPr>
+          <w:lang w:val="pl-PL"/>
+        </w:rPr>
+        <w:t>Dockera</w:t>
+      </w:r>
+      <w:proofErr w:type="spellEnd"/>
+      <w:r>
+        <w:rPr>
+          <w:lang w:val="pl-PL"/>
+        </w:rPr>
+        <w:t>, uruchom następującą komendę:</w:t>
+      </w:r>
+    </w:p>
+    <w:p>
+      <w:pPr>
+        <w:spacing w:after="0"/>
+        <w:jc w:val="both"/>
+        <w:rPr>
+          <w:lang w:val="pl-PL"/>
+        </w:rPr>
+      </w:pPr>
+      <w:r>
+        <w:rPr>
+          <w:lang w:val="pl-PL"/>
+        </w:rPr>
+        <w:t xml:space="preserve">    ```</w:t>
+      </w:r>
+    </w:p>
+    <w:p>
+      <w:pPr>
+        <w:spacing w:after="0"/>
+        <w:jc w:val="both"/>
+        <w:rPr>
+          <w:lang w:val="pl-PL"/>
+        </w:rPr>
+      </w:pPr>
+      <w:r>
+        <w:rPr>
+          <w:lang w:val="pl-PL"/>
+        </w:rPr>
+        <w:t xml:space="preserve">    </w:t>
+      </w:r>
+      <w:proofErr w:type="spellStart"/>
+      <w:r>
+        <w:rPr>
+          <w:lang w:val="pl-PL"/>
+        </w:rPr>
+        <w:t>docker</w:t>
+      </w:r>
+      <w:proofErr w:type="spellEnd"/>
+      <w:r>
+        <w:rPr>
+          <w:lang w:val="pl-PL"/>
+        </w:rPr>
+        <w:t xml:space="preserve"> </w:t>
+      </w:r>
+      <w:proofErr w:type="spellStart"/>
+      <w:r>
+        <w:rPr>
+          <w:lang w:val="pl-PL"/>
+        </w:rPr>
+        <w:t>build</w:t>
+      </w:r>
+      <w:proofErr w:type="spellEnd"/>
+      <w:r>
+        <w:rPr>
+          <w:lang w:val="pl-PL"/>
+        </w:rPr>
+        <w:t xml:space="preserve"> . -t 360-webview</w:t>
+      </w:r>
+    </w:p>
+    <w:p>
+      <w:pPr>
+        <w:spacing w:after="0"/>
+        <w:jc w:val="both"/>
+        <w:rPr>
+          <w:lang w:val="pl-PL"/>
+        </w:rPr>
+      </w:pPr>
+      <w:r>
+        <w:rPr>
+          <w:lang w:val="pl-PL"/>
+        </w:rPr>
+        <w:t xml:space="preserve">    ```</w:t>
+      </w:r>
+    </w:p>
+    <w:p>
+      <w:pPr>
+        <w:jc w:val="both"/>
+        <w:rPr>
+          <w:lang w:val="pl-PL"/>
+        </w:rPr>
+      </w:pPr>
+      <w:r>
+        <w:rPr>
+          <w:lang w:val="pl-PL"/>
+        </w:rPr>
+        <w:t>6. Aby wdrożyć kontener Docker z zamontowanym katalogiem zestawu danych w /</w:t>
+      </w:r>
+      <w:proofErr w:type="spellStart"/>
+      <w:r>
+        <w:rPr>
+          <w:lang w:val="pl-PL"/>
+        </w:rPr>
+        <w:t>python-docker</w:t>
+      </w:r>
+      <w:proofErr w:type="spellEnd"/>
+      <w:r>
+        <w:rPr>
+          <w:lang w:val="pl-PL"/>
+        </w:rPr>
+        <w:t>/data, uruchom następującą komendę:</w:t>
+      </w:r>
+    </w:p>
+    <w:p>
+      <w:pPr>
+        <w:spacing w:after="0"/>
+        <w:jc w:val="both"/>
+      </w:pPr>
+      <w:r>
+        <w:rPr>
+          <w:lang w:val="pl-PL"/>
+        </w:rPr>
+        <w:t xml:space="preserve">    </w:t>
+      </w:r>
+      <w:r>
+        <w:t>```</w:t>
+      </w:r>
+    </w:p>
+    <w:p>
+      <w:pPr>
+        <w:spacing w:after="0"/>
+      </w:pPr>
+      <w:r>
+        <w:t xml:space="preserve">    docker run -d -it --name 360-webview --restart always --mount type=</w:t>
+      </w:r>
+      <w:proofErr w:type="spellStart"/>
+      <w:r>
+        <w:t>bind,source</w:t>
+      </w:r>
+      <w:proofErr w:type="spellEnd"/>
+      <w:r>
+        <w:t>=$HOME/</w:t>
+      </w:r>
+      <w:proofErr w:type="spellStart"/>
+      <w:r>
+        <w:t>data_folder,target</w:t>
+      </w:r>
+      <w:proofErr w:type="spellEnd"/>
+      <w:r>
+        <w:t>=/python-docker/data -p 9001:9001 360-webview</w:t>
+      </w:r>
+    </w:p>
+    <w:p>
+      <w:pPr>
+        <w:spacing w:after="0"/>
+        <w:jc w:val="both"/>
+        <w:rPr>
+          <w:lang w:val="pl-PL"/>
+        </w:rPr>
+      </w:pPr>
+      <w:r>
         <w:lastRenderedPageBreak/>
-        <w:t>Podręcznik użytkownika</w:t>
-      </w:r>
-      <w:bookmarkEnd w:id="15"/>
-    </w:p>
-    <w:p>
-      <w:pPr>
-        <w:jc w:val="both"/>
-        <w:rPr>
-          <w:lang w:val="pl-PL"/>
-        </w:rPr>
-      </w:pPr>
-      <w:r>
-        <w:rPr>
-          <w:lang w:val="pl-PL"/>
-        </w:rPr>
-        <w:t>Użytkownik może</w:t>
-      </w:r>
-      <w:r>
-        <w:rPr>
-          <w:lang w:val="pl-PL"/>
-        </w:rPr>
-        <w:t xml:space="preserve"> obracać widok używając przycisków ze strzałkami.</w:t>
-      </w:r>
-      <w:r>
-        <w:rPr>
-          <w:lang w:val="pl-PL"/>
-        </w:rPr>
-        <w:t xml:space="preserve"> Aby zmienić zdjęcie/lokacje w której </w:t>
-      </w:r>
-      <w:r>
-        <w:rPr>
-          <w:lang w:val="pl-PL"/>
-        </w:rPr>
-        <w:t xml:space="preserve">się </w:t>
-      </w:r>
-      <w:r>
-        <w:rPr>
-          <w:lang w:val="pl-PL"/>
-        </w:rPr>
-        <w:t xml:space="preserve">znajduje, należy kliknąć na jeden z przycisków reprezentujących </w:t>
-      </w:r>
-      <w:r>
-        <w:rPr>
-          <w:lang w:val="pl-PL"/>
-        </w:rPr>
-        <w:t>mapę.</w:t>
+        <w:t xml:space="preserve">    </w:t>
+      </w:r>
+      <w:r>
+        <w:rPr>
+          <w:lang w:val="pl-PL"/>
+        </w:rPr>
+        <w:t>```</w:t>
+      </w:r>
+    </w:p>
+    <w:p>
+      <w:pPr>
+        <w:jc w:val="both"/>
+        <w:rPr>
+          <w:lang w:val="pl-PL"/>
+        </w:rPr>
+      </w:pPr>
+      <w:r>
+        <w:rPr>
+          <w:lang w:val="pl-PL"/>
+        </w:rPr>
+        <w:t xml:space="preserve">To polecenie uruchomi kontener Docker o nazwie `360-webview`, który automatycznie uruchomi się ponownie po ponownym uruchomieniu systemu (`--restart </w:t>
+      </w:r>
+      <w:proofErr w:type="spellStart"/>
+      <w:r>
+        <w:rPr>
+          <w:lang w:val="pl-PL"/>
+        </w:rPr>
+        <w:t>always</w:t>
+      </w:r>
+      <w:proofErr w:type="spellEnd"/>
+      <w:r>
+        <w:rPr>
+          <w:lang w:val="pl-PL"/>
+        </w:rPr>
+        <w:t>`). Zamontuje również katalog zestawu danych znajdujący się w `$HOME/</w:t>
+      </w:r>
+      <w:proofErr w:type="spellStart"/>
+      <w:r>
+        <w:rPr>
+          <w:lang w:val="pl-PL"/>
+        </w:rPr>
+        <w:t>data_folder</w:t>
+      </w:r>
+      <w:proofErr w:type="spellEnd"/>
+      <w:r>
+        <w:rPr>
+          <w:lang w:val="pl-PL"/>
+        </w:rPr>
+        <w:t>` w katalogu `/</w:t>
+      </w:r>
+      <w:proofErr w:type="spellStart"/>
+      <w:r>
+        <w:rPr>
+          <w:lang w:val="pl-PL"/>
+        </w:rPr>
+        <w:t>python-docker</w:t>
+      </w:r>
+      <w:proofErr w:type="spellEnd"/>
+      <w:r>
+        <w:rPr>
+          <w:lang w:val="pl-PL"/>
+        </w:rPr>
+        <w:t>/data` kontenera, w którym aplikacja będzie szukać zdjęć 360 stopni. Na koniec zmapuje port 9001 kontenera na port 9001 hosta (`-p 9001:9001`), w którym aplikacja będzie dostępna z przeglądarki internetowej.</w:t>
+      </w:r>
+    </w:p>
+    <w:p>
+      <w:pPr>
+        <w:jc w:val="both"/>
+        <w:rPr>
+          <w:lang w:val="pl-PL"/>
+        </w:rPr>
+      </w:pPr>
+      <w:r>
+        <w:rPr>
+          <w:lang w:val="pl-PL"/>
+        </w:rPr>
+        <w:t xml:space="preserve">7. Opcjonalnie: aby skonfigurować </w:t>
+      </w:r>
+      <w:proofErr w:type="spellStart"/>
+      <w:r>
+        <w:rPr>
+          <w:lang w:val="pl-PL"/>
+        </w:rPr>
+        <w:t>Nginx</w:t>
+      </w:r>
+      <w:proofErr w:type="spellEnd"/>
+      <w:r>
+        <w:rPr>
+          <w:lang w:val="pl-PL"/>
+        </w:rPr>
+        <w:t xml:space="preserve"> do ruchu </w:t>
+      </w:r>
+      <w:proofErr w:type="spellStart"/>
+      <w:r>
+        <w:rPr>
+          <w:lang w:val="pl-PL"/>
+        </w:rPr>
+        <w:t>proxy</w:t>
+      </w:r>
+      <w:proofErr w:type="spellEnd"/>
+      <w:r>
+        <w:rPr>
+          <w:lang w:val="pl-PL"/>
+        </w:rPr>
+        <w:t xml:space="preserve"> z Internetu do portu 9001, wykonaj następujące kroki:</w:t>
+      </w:r>
+    </w:p>
+    <w:p>
+      <w:pPr>
+        <w:jc w:val="both"/>
+        <w:rPr>
+          <w:lang w:val="pl-PL"/>
+        </w:rPr>
+      </w:pPr>
+      <w:r>
+        <w:rPr>
+          <w:lang w:val="pl-PL"/>
+        </w:rPr>
+        <w:t xml:space="preserve">    - Zainstaluj </w:t>
+      </w:r>
+      <w:proofErr w:type="spellStart"/>
+      <w:r>
+        <w:rPr>
+          <w:lang w:val="pl-PL"/>
+        </w:rPr>
+        <w:t>Nginx</w:t>
+      </w:r>
+      <w:proofErr w:type="spellEnd"/>
+      <w:r>
+        <w:rPr>
+          <w:lang w:val="pl-PL"/>
+        </w:rPr>
+        <w:t>, jeśli nie jest jeszcze zainstalowany w twoim systemie.</w:t>
+      </w:r>
+    </w:p>
+    <w:p>
+      <w:pPr>
+        <w:jc w:val="both"/>
+        <w:rPr>
+          <w:lang w:val="pl-PL"/>
+        </w:rPr>
+      </w:pPr>
+      <w:r>
+        <w:rPr>
+          <w:lang w:val="pl-PL"/>
+        </w:rPr>
+        <w:t xml:space="preserve">    - Otwórz plik konfiguracyjny </w:t>
+      </w:r>
+      <w:proofErr w:type="spellStart"/>
+      <w:r>
+        <w:rPr>
+          <w:lang w:val="pl-PL"/>
+        </w:rPr>
+        <w:t>Nginx</w:t>
+      </w:r>
+      <w:proofErr w:type="spellEnd"/>
+      <w:r>
+        <w:rPr>
+          <w:lang w:val="pl-PL"/>
+        </w:rPr>
+        <w:t>, zwykle znajdujący się w `/</w:t>
+      </w:r>
+      <w:proofErr w:type="spellStart"/>
+      <w:r>
+        <w:rPr>
+          <w:lang w:val="pl-PL"/>
+        </w:rPr>
+        <w:t>etc</w:t>
+      </w:r>
+      <w:proofErr w:type="spellEnd"/>
+      <w:r>
+        <w:rPr>
+          <w:lang w:val="pl-PL"/>
+        </w:rPr>
+        <w:t>/</w:t>
+      </w:r>
+      <w:proofErr w:type="spellStart"/>
+      <w:r>
+        <w:rPr>
+          <w:lang w:val="pl-PL"/>
+        </w:rPr>
+        <w:t>nginx</w:t>
+      </w:r>
+      <w:proofErr w:type="spellEnd"/>
+      <w:r>
+        <w:rPr>
+          <w:lang w:val="pl-PL"/>
+        </w:rPr>
+        <w:t>/</w:t>
+      </w:r>
+      <w:proofErr w:type="spellStart"/>
+      <w:r>
+        <w:rPr>
+          <w:lang w:val="pl-PL"/>
+        </w:rPr>
+        <w:t>nginx.conf</w:t>
+      </w:r>
+      <w:proofErr w:type="spellEnd"/>
+      <w:r>
+        <w:rPr>
+          <w:lang w:val="pl-PL"/>
+        </w:rPr>
+        <w:t>`, za pomocą edytora tekstu.</w:t>
+      </w:r>
+    </w:p>
+    <w:p>
+      <w:pPr>
+        <w:jc w:val="both"/>
+        <w:rPr>
+          <w:lang w:val="pl-PL"/>
+        </w:rPr>
+      </w:pPr>
+      <w:r>
+        <w:rPr>
+          <w:lang w:val="pl-PL"/>
+        </w:rPr>
+        <w:t xml:space="preserve">    - Dodaj następujący blok kodu w bloku `http`:</w:t>
+      </w:r>
+    </w:p>
+    <w:p>
+      <w:pPr>
+        <w:spacing w:after="0"/>
+        <w:jc w:val="both"/>
+      </w:pPr>
+      <w:r>
+        <w:rPr>
+          <w:lang w:val="pl-PL"/>
+        </w:rPr>
+        <w:t xml:space="preserve">      </w:t>
+      </w:r>
+      <w:r>
+        <w:t>```</w:t>
+      </w:r>
+    </w:p>
+    <w:p>
+      <w:pPr>
+        <w:spacing w:after="0"/>
+        <w:jc w:val="both"/>
+      </w:pPr>
+      <w:r>
+        <w:t xml:space="preserve">       server {</w:t>
+      </w:r>
+    </w:p>
+    <w:p>
+      <w:pPr>
+        <w:spacing w:after="0"/>
+        <w:jc w:val="both"/>
+      </w:pPr>
+      <w:r>
+        <w:t xml:space="preserve">         listen 80;</w:t>
+      </w:r>
+    </w:p>
+    <w:p>
+      <w:pPr>
+        <w:spacing w:after="0"/>
+        <w:jc w:val="both"/>
+      </w:pPr>
+      <w:r>
+        <w:t xml:space="preserve">         </w:t>
+      </w:r>
+      <w:proofErr w:type="spellStart"/>
+      <w:r>
+        <w:t>server_name</w:t>
+      </w:r>
+      <w:proofErr w:type="spellEnd"/>
+      <w:r>
+        <w:t xml:space="preserve"> example.com;</w:t>
+      </w:r>
+    </w:p>
+    <w:p>
+      <w:pPr>
+        <w:spacing w:after="0"/>
+        <w:jc w:val="both"/>
+      </w:pPr>
+      <w:r>
+        <w:t xml:space="preserve">         location / {</w:t>
+      </w:r>
+    </w:p>
+    <w:p>
+      <w:pPr>
+        <w:spacing w:after="0"/>
+        <w:jc w:val="both"/>
+      </w:pPr>
+      <w:r>
+        <w:t xml:space="preserve">             </w:t>
+      </w:r>
+      <w:proofErr w:type="spellStart"/>
+      <w:r>
+        <w:t>proxy_pass</w:t>
+      </w:r>
+      <w:proofErr w:type="spellEnd"/>
+      <w:r>
+        <w:t xml:space="preserve"> http://localhost:9001;</w:t>
+      </w:r>
+    </w:p>
+    <w:p>
+      <w:pPr>
+        <w:spacing w:after="0"/>
+        <w:jc w:val="both"/>
+      </w:pPr>
+      <w:r>
+        <w:t xml:space="preserve">             </w:t>
+      </w:r>
+      <w:proofErr w:type="spellStart"/>
+      <w:r>
+        <w:t>proxy_set_header</w:t>
+      </w:r>
+      <w:proofErr w:type="spellEnd"/>
+      <w:r>
+        <w:t xml:space="preserve"> Host $host;</w:t>
+      </w:r>
+    </w:p>
+    <w:p>
+      <w:pPr>
+        <w:spacing w:after="0"/>
+        <w:jc w:val="both"/>
+      </w:pPr>
+      <w:r>
+        <w:t xml:space="preserve">             </w:t>
+      </w:r>
+      <w:proofErr w:type="spellStart"/>
+      <w:r>
+        <w:t>proxy_set_header</w:t>
+      </w:r>
+      <w:proofErr w:type="spellEnd"/>
+      <w:r>
+        <w:t xml:space="preserve"> X-Real-IP $</w:t>
+      </w:r>
+      <w:proofErr w:type="spellStart"/>
+      <w:r>
+        <w:t>remote_addr</w:t>
+      </w:r>
+      <w:proofErr w:type="spellEnd"/>
+      <w:r>
+        <w:t>;</w:t>
+      </w:r>
+    </w:p>
+    <w:p>
+      <w:pPr>
+        <w:spacing w:after="0"/>
+        <w:jc w:val="both"/>
+      </w:pPr>
+      <w:r>
+        <w:t xml:space="preserve">             </w:t>
+      </w:r>
+      <w:proofErr w:type="spellStart"/>
+      <w:r>
+        <w:t>proxy_set_header</w:t>
+      </w:r>
+      <w:proofErr w:type="spellEnd"/>
+      <w:r>
+        <w:t xml:space="preserve"> X-Forwarded-For $</w:t>
+      </w:r>
+      <w:proofErr w:type="spellStart"/>
+      <w:r>
+        <w:t>proxy_add_x_forwarded_for</w:t>
+      </w:r>
+      <w:proofErr w:type="spellEnd"/>
+      <w:r>
+        <w:t>;</w:t>
+      </w:r>
+    </w:p>
+    <w:p>
+      <w:pPr>
+        <w:spacing w:after="0"/>
+        <w:jc w:val="both"/>
+        <w:rPr>
+          <w:lang w:val="pl-PL"/>
+        </w:rPr>
+      </w:pPr>
+      <w:r>
+        <w:t xml:space="preserve">         </w:t>
+      </w:r>
+      <w:r>
+        <w:rPr>
+          <w:lang w:val="pl-PL"/>
+        </w:rPr>
+        <w:t>}</w:t>
+      </w:r>
+    </w:p>
+    <w:p>
+      <w:pPr>
+        <w:spacing w:after="0"/>
+        <w:jc w:val="both"/>
+        <w:rPr>
+          <w:lang w:val="pl-PL"/>
+        </w:rPr>
+      </w:pPr>
+      <w:r>
+        <w:rPr>
+          <w:lang w:val="pl-PL"/>
+        </w:rPr>
+        <w:t xml:space="preserve">     }</w:t>
+      </w:r>
+    </w:p>
+    <w:p>
+      <w:pPr>
+        <w:spacing w:after="0"/>
+        <w:jc w:val="both"/>
+        <w:rPr>
+          <w:lang w:val="pl-PL"/>
+        </w:rPr>
+      </w:pPr>
+      <w:r>
+        <w:rPr>
+          <w:lang w:val="pl-PL"/>
+        </w:rPr>
+        <w:t xml:space="preserve">      ```</w:t>
+      </w:r>
+    </w:p>
+    <w:p>
+      <w:pPr>
+        <w:jc w:val="both"/>
+        <w:rPr>
+          <w:lang w:val="pl-PL"/>
+        </w:rPr>
+      </w:pPr>
+      <w:r>
+        <w:rPr>
+          <w:lang w:val="pl-PL"/>
+        </w:rPr>
+        <w:t xml:space="preserve">    - Zastąp `example.com` nazwą swojej domeny lub adresem IP.</w:t>
+      </w:r>
+    </w:p>
+    <w:p>
+      <w:pPr>
+        <w:jc w:val="both"/>
+        <w:rPr>
+          <w:lang w:val="pl-PL"/>
+        </w:rPr>
+      </w:pPr>
+      <w:r>
+        <w:rPr>
+          <w:lang w:val="pl-PL"/>
+        </w:rPr>
+        <w:t xml:space="preserve">    - Zapisz i zamknij plik, a następnie uruchom ponownie </w:t>
+      </w:r>
+      <w:proofErr w:type="spellStart"/>
+      <w:r>
+        <w:rPr>
+          <w:lang w:val="pl-PL"/>
+        </w:rPr>
+        <w:t>Nginx</w:t>
+      </w:r>
+      <w:proofErr w:type="spellEnd"/>
+      <w:r>
+        <w:rPr>
+          <w:lang w:val="pl-PL"/>
+        </w:rPr>
+        <w:t xml:space="preserve"> za pomocą następującego polecenia:</w:t>
+      </w:r>
+    </w:p>
+    <w:p>
+      <w:pPr>
+        <w:jc w:val="both"/>
+        <w:rPr>
+          <w:lang w:val="pl-PL"/>
+        </w:rPr>
+      </w:pPr>
+      <w:r>
+        <w:rPr>
+          <w:lang w:val="pl-PL"/>
+        </w:rPr>
+        <w:t xml:space="preserve">      ```</w:t>
+      </w:r>
+    </w:p>
+    <w:p>
+      <w:pPr>
+        <w:jc w:val="both"/>
+        <w:rPr>
+          <w:lang w:val="pl-PL"/>
+        </w:rPr>
+      </w:pPr>
+      <w:r>
+        <w:rPr>
+          <w:lang w:val="pl-PL"/>
+        </w:rPr>
+        <w:t xml:space="preserve">      </w:t>
+      </w:r>
+      <w:proofErr w:type="spellStart"/>
+      <w:r>
+        <w:rPr>
+          <w:lang w:val="pl-PL"/>
+        </w:rPr>
+        <w:t>sudo</w:t>
+      </w:r>
+      <w:proofErr w:type="spellEnd"/>
+      <w:r>
+        <w:rPr>
+          <w:lang w:val="pl-PL"/>
+        </w:rPr>
+        <w:t xml:space="preserve"> </w:t>
+      </w:r>
+      <w:proofErr w:type="spellStart"/>
+      <w:r>
+        <w:rPr>
+          <w:lang w:val="pl-PL"/>
+        </w:rPr>
+        <w:t>systemctl</w:t>
+      </w:r>
+      <w:proofErr w:type="spellEnd"/>
+      <w:r>
+        <w:rPr>
+          <w:lang w:val="pl-PL"/>
+        </w:rPr>
+        <w:t xml:space="preserve"> restart </w:t>
+      </w:r>
+      <w:proofErr w:type="spellStart"/>
+      <w:r>
+        <w:rPr>
+          <w:lang w:val="pl-PL"/>
+        </w:rPr>
+        <w:t>nginx</w:t>
+      </w:r>
+      <w:proofErr w:type="spellEnd"/>
+    </w:p>
+    <w:p>
+      <w:pPr>
+        <w:jc w:val="both"/>
+        <w:rPr>
+          <w:lang w:val="pl-PL"/>
+        </w:rPr>
+      </w:pPr>
+      <w:r>
+        <w:rPr>
+          <w:lang w:val="pl-PL"/>
+        </w:rPr>
+        <w:t xml:space="preserve">      ```</w:t>
+      </w:r>
+    </w:p>
+    <w:p>
+      <w:pPr>
+        <w:jc w:val="both"/>
+        <w:rPr>
+          <w:highlight w:val="yellow"/>
+          <w:lang w:val="pl-PL"/>
+        </w:rPr>
+      </w:pPr>
+      <w:r>
+        <w:rPr>
+          <w:lang w:val="pl-PL"/>
+        </w:rPr>
+        <w:t xml:space="preserve">    - Teraz powinieneś mieć dostęp do aplikacji z przeglądarki internetowej, przechodząc do „http://example.com” lub swojego adresu IP.</w:t>
       </w:r>
     </w:p>
     <w:p>
@@ -4549,548 +6722,14 @@
           <w:lang w:val="pl-PL"/>
         </w:rPr>
       </w:pPr>
-      <w:bookmarkStart w:id="16" w:name="_Toc136612093"/>
-      <w:r>
-        <w:rPr>
-          <w:lang w:val="pl-PL"/>
-        </w:rPr>
-        <w:t>Podręcznik administratora</w:t>
-      </w:r>
-      <w:bookmarkEnd w:id="16"/>
-    </w:p>
-    <w:p>
-      <w:pPr>
-        <w:jc w:val="both"/>
-        <w:rPr>
-          <w:lang w:val="pl-PL"/>
-        </w:rPr>
-      </w:pPr>
-      <w:r>
-        <w:rPr>
-          <w:lang w:val="pl-PL"/>
-        </w:rPr>
-        <w:t>Instrukcja dla administratora, jak zainstalować projekt:</w:t>
-      </w:r>
-    </w:p>
-    <w:p>
-      <w:pPr>
-        <w:jc w:val="both"/>
-        <w:rPr>
-          <w:lang w:val="pl-PL"/>
-        </w:rPr>
-      </w:pPr>
-      <w:r>
-        <w:rPr>
-          <w:lang w:val="pl-PL"/>
-        </w:rPr>
-        <w:t>1. Sklonuj repozytorium z https://github.com/congminh1254/360-webview-nojs na lokalną maszynę.</w:t>
-      </w:r>
-    </w:p>
-    <w:p>
-      <w:pPr>
-        <w:jc w:val="both"/>
-        <w:rPr>
-          <w:lang w:val="pl-PL"/>
-        </w:rPr>
-      </w:pPr>
-      <w:r>
-        <w:rPr>
-          <w:lang w:val="pl-PL"/>
-        </w:rPr>
-        <w:t>2. Pobierz i rozpakuj zestaw danych zdjęć 360 stopni na swoim komputerze głównym.</w:t>
-      </w:r>
-    </w:p>
-    <w:p>
-      <w:pPr>
-        <w:jc w:val="both"/>
-        <w:rPr>
-          <w:lang w:val="pl-PL"/>
-        </w:rPr>
-      </w:pPr>
-      <w:r>
-        <w:rPr>
-          <w:lang w:val="pl-PL"/>
-        </w:rPr>
-        <w:t>3. Otwórz terminal i przejdź do katalogu głównego sklonowanego repozytorium.</w:t>
-      </w:r>
-    </w:p>
-    <w:p>
-      <w:pPr>
-        <w:jc w:val="both"/>
-        <w:rPr>
-          <w:lang w:val="pl-PL"/>
-        </w:rPr>
-      </w:pPr>
-      <w:r>
-        <w:rPr>
-          <w:lang w:val="pl-PL"/>
-        </w:rPr>
-        <w:t>4. Aby wyczyścić poprzedni kontener Docker, uruchom następujące polecenie:</w:t>
-      </w:r>
-    </w:p>
-    <w:p>
-      <w:pPr>
-        <w:spacing w:after="0"/>
-        <w:jc w:val="both"/>
-      </w:pPr>
-      <w:r>
-        <w:rPr>
-          <w:lang w:val="pl-PL"/>
-        </w:rPr>
-        <w:t xml:space="preserve">    </w:t>
-      </w:r>
-      <w:r>
-        <w:t>```</w:t>
-      </w:r>
-    </w:p>
-    <w:p>
-      <w:pPr>
-        <w:spacing w:after="0"/>
-        <w:jc w:val="both"/>
-      </w:pPr>
-      <w:r>
-        <w:t xml:space="preserve">    docker stop 360-webview &amp;&amp; docker rm 360-webview</w:t>
-      </w:r>
-    </w:p>
-    <w:p>
-      <w:pPr>
-        <w:spacing w:after="0"/>
-        <w:jc w:val="both"/>
-        <w:rPr>
-          <w:lang w:val="pl-PL"/>
-        </w:rPr>
-      </w:pPr>
-      <w:r>
-        <w:t xml:space="preserve">    </w:t>
-      </w:r>
-      <w:r>
-        <w:rPr>
-          <w:lang w:val="pl-PL"/>
-        </w:rPr>
-        <w:t>```</w:t>
-      </w:r>
-    </w:p>
-    <w:p>
-      <w:pPr>
-        <w:jc w:val="both"/>
-        <w:rPr>
-          <w:lang w:val="pl-PL"/>
-        </w:rPr>
-      </w:pPr>
-      <w:r>
-        <w:rPr>
-          <w:lang w:val="pl-PL"/>
-        </w:rPr>
-        <w:t>5. Aby skompilować bieżącą wersję projektu do obrazu Dockera, uruchom następującą komendę:</w:t>
-      </w:r>
-    </w:p>
-    <w:p>
-      <w:pPr>
-        <w:spacing w:after="0"/>
-        <w:jc w:val="both"/>
-        <w:rPr>
-          <w:lang w:val="pl-PL"/>
-        </w:rPr>
-      </w:pPr>
-      <w:r>
-        <w:rPr>
-          <w:lang w:val="pl-PL"/>
-        </w:rPr>
-        <w:t xml:space="preserve">    ```</w:t>
-      </w:r>
-    </w:p>
-    <w:p>
-      <w:pPr>
-        <w:spacing w:after="0"/>
-        <w:jc w:val="both"/>
-        <w:rPr>
-          <w:lang w:val="pl-PL"/>
-        </w:rPr>
-      </w:pPr>
-      <w:r>
-        <w:rPr>
-          <w:lang w:val="pl-PL"/>
-        </w:rPr>
-        <w:t xml:space="preserve">    docker build . -t 360-webview</w:t>
-      </w:r>
-    </w:p>
-    <w:p>
-      <w:pPr>
-        <w:spacing w:after="0"/>
-        <w:jc w:val="both"/>
-        <w:rPr>
-          <w:lang w:val="pl-PL"/>
-        </w:rPr>
-      </w:pPr>
-      <w:r>
-        <w:rPr>
-          <w:lang w:val="pl-PL"/>
-        </w:rPr>
-        <w:t xml:space="preserve">    ```</w:t>
-      </w:r>
-    </w:p>
-    <w:p>
-      <w:pPr>
-        <w:jc w:val="both"/>
-        <w:rPr>
-          <w:lang w:val="pl-PL"/>
-        </w:rPr>
-      </w:pPr>
-      <w:r>
-        <w:rPr>
-          <w:lang w:val="pl-PL"/>
-        </w:rPr>
-        <w:t>6. Aby wdrożyć kontener Docker z zamontowanym katalogiem zestawu danych w /python-docker/data, uruchom następującą komendę:</w:t>
-      </w:r>
-    </w:p>
-    <w:p>
-      <w:pPr>
-        <w:spacing w:after="0"/>
-        <w:jc w:val="both"/>
-      </w:pPr>
-      <w:r>
-        <w:rPr>
-          <w:lang w:val="pl-PL"/>
-        </w:rPr>
-        <w:t xml:space="preserve">    </w:t>
-      </w:r>
-      <w:r>
-        <w:t>```</w:t>
-      </w:r>
-    </w:p>
-    <w:p>
-      <w:pPr>
-        <w:spacing w:after="0"/>
-      </w:pPr>
-      <w:r>
-        <w:t xml:space="preserve">    docker run -d -it --name 360-webview --restart always --mount type=bind,source=$HOME/data_folder,target=/python-docker/data -p 9001:9001 360-webview</w:t>
-      </w:r>
-    </w:p>
-    <w:p>
-      <w:pPr>
-        <w:spacing w:after="0"/>
-        <w:jc w:val="both"/>
-        <w:rPr>
-          <w:lang w:val="pl-PL"/>
-        </w:rPr>
-      </w:pPr>
-      <w:r>
-        <w:t xml:space="preserve">    </w:t>
-      </w:r>
-      <w:r>
-        <w:rPr>
-          <w:lang w:val="pl-PL"/>
-        </w:rPr>
-        <w:t>```</w:t>
-      </w:r>
-    </w:p>
-    <w:p>
-      <w:pPr>
-        <w:jc w:val="both"/>
-        <w:rPr>
-          <w:lang w:val="pl-PL"/>
-        </w:rPr>
-      </w:pPr>
-      <w:r>
-        <w:rPr>
-          <w:lang w:val="pl-PL"/>
-        </w:rPr>
-        <w:t>To polecenie uruchomi kontener Docker o nazwie `360-webview`, który automatycznie uruchomi się ponownie po ponownym uruchomieniu systemu (`--restart always`). Zamontuje również katalog zestawu danych znajdujący się w `$HOME/data_folder` w katalogu `/python-docker/data` kontenera, w którym aplikacja będzie szukać zdjęć 360 stopni. Na koniec zmapuje port 9001 kontenera na port 9001 hosta (`-p 9001:9001`), w którym aplikacja będzie dostępna z przeglądarki internetowej.</w:t>
-      </w:r>
-    </w:p>
-    <w:p>
-      <w:pPr>
-        <w:jc w:val="both"/>
-        <w:rPr>
-          <w:lang w:val="pl-PL"/>
-        </w:rPr>
-      </w:pPr>
-      <w:r>
-        <w:rPr>
-          <w:lang w:val="pl-PL"/>
-        </w:rPr>
-        <w:t>7. Opcjonalnie: aby skonfigurować Nginx do ruchu proxy z Internetu do portu 9001, wykonaj następujące kroki:</w:t>
-      </w:r>
-    </w:p>
-    <w:p>
-      <w:pPr>
-        <w:jc w:val="both"/>
-        <w:rPr>
-          <w:lang w:val="pl-PL"/>
-        </w:rPr>
-      </w:pPr>
-      <w:r>
-        <w:rPr>
-          <w:lang w:val="pl-PL"/>
-        </w:rPr>
-        <w:t xml:space="preserve">    - Zainstaluj Nginx, jeśli nie jest jeszcze zainstalowany w twoim systemie.</w:t>
-      </w:r>
-    </w:p>
-    <w:p>
-      <w:pPr>
-        <w:jc w:val="both"/>
-        <w:rPr>
-          <w:lang w:val="pl-PL"/>
-        </w:rPr>
-      </w:pPr>
-      <w:r>
-        <w:rPr>
-          <w:lang w:val="pl-PL"/>
-        </w:rPr>
-        <w:t xml:space="preserve">    - Otwórz plik konfiguracyjny Nginx, zwykle znajdujący się w `/etc/nginx/nginx.conf`, za pomocą edytora tekstu.</w:t>
-      </w:r>
-    </w:p>
-    <w:p>
-      <w:pPr>
-        <w:jc w:val="both"/>
-        <w:rPr>
-          <w:lang w:val="pl-PL"/>
-        </w:rPr>
-      </w:pPr>
-      <w:r>
-        <w:rPr>
-          <w:lang w:val="pl-PL"/>
-        </w:rPr>
-        <w:t xml:space="preserve">    - Dodaj następujący blok kodu w bloku `http`:</w:t>
-      </w:r>
-    </w:p>
-    <w:p>
-      <w:pPr>
-        <w:spacing w:after="0"/>
-        <w:jc w:val="both"/>
-      </w:pPr>
-      <w:r>
-        <w:rPr>
-          <w:lang w:val="pl-PL"/>
-        </w:rPr>
-        <w:t xml:space="preserve">      </w:t>
-      </w:r>
-      <w:r>
-        <w:t>```</w:t>
-      </w:r>
-    </w:p>
-    <w:p>
-      <w:pPr>
-        <w:spacing w:after="0"/>
-        <w:jc w:val="both"/>
-      </w:pPr>
-      <w:r>
-        <w:t xml:space="preserve">       server {</w:t>
-      </w:r>
-    </w:p>
-    <w:p>
-      <w:pPr>
-        <w:spacing w:after="0"/>
-        <w:jc w:val="both"/>
-      </w:pPr>
-      <w:r>
-        <w:t xml:space="preserve">         listen 80;</w:t>
-      </w:r>
-    </w:p>
-    <w:p>
-      <w:pPr>
-        <w:spacing w:after="0"/>
-        <w:jc w:val="both"/>
-      </w:pPr>
-      <w:r>
-        <w:lastRenderedPageBreak/>
-        <w:t xml:space="preserve">         server_name example.com;</w:t>
-      </w:r>
-    </w:p>
-    <w:p>
-      <w:pPr>
-        <w:spacing w:after="0"/>
-        <w:jc w:val="both"/>
-      </w:pPr>
-      <w:r>
-        <w:t xml:space="preserve">         location / {</w:t>
-      </w:r>
-    </w:p>
-    <w:p>
-      <w:pPr>
-        <w:spacing w:after="0"/>
-        <w:jc w:val="both"/>
-      </w:pPr>
-      <w:r>
-        <w:t xml:space="preserve">             proxy_pass http://localhost:9001;</w:t>
-      </w:r>
-    </w:p>
-    <w:p>
-      <w:pPr>
-        <w:spacing w:after="0"/>
-        <w:jc w:val="both"/>
-      </w:pPr>
-      <w:r>
-        <w:t xml:space="preserve">             proxy_set_header Host $host;</w:t>
-      </w:r>
-    </w:p>
-    <w:p>
-      <w:pPr>
-        <w:spacing w:after="0"/>
-        <w:jc w:val="both"/>
-      </w:pPr>
-      <w:r>
-        <w:t xml:space="preserve">             proxy_set_header X-Real-IP $remote_addr;</w:t>
-      </w:r>
-    </w:p>
-    <w:p>
-      <w:pPr>
-        <w:spacing w:after="0"/>
-        <w:jc w:val="both"/>
-      </w:pPr>
-      <w:r>
-        <w:t xml:space="preserve">             proxy_set_header X-Forwarded-For $proxy_add_x_forwarded_for;</w:t>
-      </w:r>
-    </w:p>
-    <w:p>
-      <w:pPr>
-        <w:spacing w:after="0"/>
-        <w:jc w:val="both"/>
-        <w:rPr>
-          <w:lang w:val="pl-PL"/>
-        </w:rPr>
-      </w:pPr>
-      <w:r>
-        <w:t xml:space="preserve">         </w:t>
-      </w:r>
-      <w:r>
-        <w:rPr>
-          <w:lang w:val="pl-PL"/>
-        </w:rPr>
-        <w:t>}</w:t>
-      </w:r>
-    </w:p>
-    <w:p>
-      <w:pPr>
-        <w:spacing w:after="0"/>
-        <w:jc w:val="both"/>
-        <w:rPr>
-          <w:lang w:val="pl-PL"/>
-        </w:rPr>
-      </w:pPr>
-      <w:r>
-        <w:rPr>
-          <w:lang w:val="pl-PL"/>
-        </w:rPr>
-        <w:t xml:space="preserve">     }</w:t>
-      </w:r>
-    </w:p>
-    <w:p>
-      <w:pPr>
-        <w:spacing w:after="0"/>
-        <w:jc w:val="both"/>
-        <w:rPr>
-          <w:lang w:val="pl-PL"/>
-        </w:rPr>
-      </w:pPr>
-      <w:r>
-        <w:rPr>
-          <w:lang w:val="pl-PL"/>
-        </w:rPr>
-        <w:t xml:space="preserve">      ```</w:t>
-      </w:r>
-    </w:p>
-    <w:p>
-      <w:pPr>
-        <w:jc w:val="both"/>
-        <w:rPr>
-          <w:lang w:val="pl-PL"/>
-        </w:rPr>
-      </w:pPr>
-      <w:r>
-        <w:rPr>
-          <w:lang w:val="pl-PL"/>
-        </w:rPr>
-        <w:t xml:space="preserve">    - Zastąp `example.com` nazwą swojej domeny lub adresem IP.</w:t>
-      </w:r>
-    </w:p>
-    <w:p>
-      <w:pPr>
-        <w:jc w:val="both"/>
-        <w:rPr>
-          <w:lang w:val="pl-PL"/>
-        </w:rPr>
-      </w:pPr>
-      <w:r>
-        <w:rPr>
-          <w:lang w:val="pl-PL"/>
-        </w:rPr>
-        <w:t xml:space="preserve">    - Zapisz i zamknij plik, a następnie uruchom ponownie Nginx za pomocą następującego polecenia:</w:t>
-      </w:r>
-    </w:p>
-    <w:p>
-      <w:pPr>
-        <w:jc w:val="both"/>
-        <w:rPr>
-          <w:lang w:val="pl-PL"/>
-        </w:rPr>
-      </w:pPr>
-      <w:r>
-        <w:rPr>
-          <w:lang w:val="pl-PL"/>
-        </w:rPr>
-        <w:t xml:space="preserve">      ```</w:t>
-      </w:r>
-    </w:p>
-    <w:p>
-      <w:pPr>
-        <w:jc w:val="both"/>
-        <w:rPr>
-          <w:lang w:val="pl-PL"/>
-        </w:rPr>
-      </w:pPr>
-      <w:r>
-        <w:rPr>
-          <w:lang w:val="pl-PL"/>
-        </w:rPr>
-        <w:t xml:space="preserve">      sudo systemctl restart nginx</w:t>
-      </w:r>
-    </w:p>
-    <w:p>
-      <w:pPr>
-        <w:jc w:val="both"/>
-        <w:rPr>
-          <w:lang w:val="pl-PL"/>
-        </w:rPr>
-      </w:pPr>
-      <w:r>
-        <w:rPr>
-          <w:lang w:val="pl-PL"/>
-        </w:rPr>
-        <w:t xml:space="preserve">      ```</w:t>
-      </w:r>
-    </w:p>
-    <w:p>
-      <w:pPr>
-        <w:jc w:val="both"/>
-        <w:rPr>
-          <w:highlight w:val="yellow"/>
-          <w:lang w:val="pl-PL"/>
-        </w:rPr>
-      </w:pPr>
-      <w:r>
-        <w:rPr>
-          <w:lang w:val="pl-PL"/>
-        </w:rPr>
-        <w:t xml:space="preserve">    - Teraz powinieneś mieć dostęp do aplikacji z przeglądarki internetowej, przechodząc do „http://example.com” lub swojego adresu IP.</w:t>
-      </w:r>
-    </w:p>
-    <w:p>
-      <w:pPr>
-        <w:pStyle w:val="Heading1"/>
-        <w:jc w:val="both"/>
-        <w:rPr>
-          <w:lang w:val="pl-PL"/>
-        </w:rPr>
-      </w:pPr>
-      <w:bookmarkStart w:id="17" w:name="_Toc136612094"/>
+      <w:bookmarkStart w:id="22" w:name="_Toc136614688"/>
       <w:r>
         <w:rPr>
           <w:lang w:val="pl-PL"/>
         </w:rPr>
         <w:t>Podsumowanie</w:t>
       </w:r>
-      <w:bookmarkEnd w:id="17"/>
+      <w:bookmarkEnd w:id="22"/>
     </w:p>
     <w:p>
       <w:pPr>
@@ -5122,8 +6761,16 @@
         <w:rPr>
           <w:lang w:val="pl-PL"/>
         </w:rPr>
-        <w:t>Open source</w:t>
-      </w:r>
+        <w:t xml:space="preserve">Open </w:t>
+      </w:r>
+      <w:proofErr w:type="spellStart"/>
+      <w:r>
+        <w:rPr>
+          <w:lang w:val="pl-PL"/>
+        </w:rPr>
+        <w:t>source</w:t>
+      </w:r>
+      <w:proofErr w:type="spellEnd"/>
     </w:p>
     <w:p>
       <w:pPr>
@@ -5160,8 +6807,16 @@
         <w:rPr>
           <w:lang w:val="pl-PL"/>
         </w:rPr>
-        <w:t>Nie potrzebuje javascript</w:t>
-      </w:r>
+        <w:t xml:space="preserve">Nie potrzebuje </w:t>
+      </w:r>
+      <w:proofErr w:type="spellStart"/>
+      <w:r>
+        <w:rPr>
+          <w:lang w:val="pl-PL"/>
+        </w:rPr>
+        <w:t>javascript</w:t>
+      </w:r>
+      <w:proofErr w:type="spellEnd"/>
     </w:p>
     <w:p>
       <w:pPr>
@@ -5193,6 +6848,7 @@
         <w:rPr>
           <w:lang w:val="pl-PL"/>
         </w:rPr>
+        <w:lastRenderedPageBreak/>
         <w:t>Słabe strony:</w:t>
       </w:r>
     </w:p>
@@ -5267,14 +6923,14 @@
           <w:lang w:val="pl-PL"/>
         </w:rPr>
       </w:pPr>
-      <w:bookmarkStart w:id="18" w:name="_Toc136612095"/>
+      <w:bookmarkStart w:id="23" w:name="_Toc136614689"/>
       <w:r>
         <w:rPr>
           <w:lang w:val="pl-PL"/>
         </w:rPr>
         <w:t>Bibliografia</w:t>
       </w:r>
-      <w:bookmarkEnd w:id="18"/>
+      <w:bookmarkEnd w:id="23"/>
     </w:p>
     <w:p>
       <w:pPr>
@@ -5301,7 +6957,7 @@
       </w:r>
     </w:p>
     <w:sectPr>
-      <w:footerReference w:type="default" r:id="rId18"/>
+      <w:footerReference w:type="default" r:id="rId19"/>
       <w:pgSz w:w="12240" w:h="15840"/>
       <w:pgMar w:top="1440" w:right="1440" w:bottom="1440" w:left="1440" w:header="720" w:footer="720" w:gutter="0"/>
       <w:pgNumType w:start="0"/>
@@ -7121,7 +8777,6 @@
     <w:next w:val="Normal"/>
     <w:link w:val="Heading3Char"/>
     <w:uiPriority w:val="9"/>
-    <w:semiHidden/>
     <w:unhideWhenUsed/>
     <w:qFormat/>
     <w:rsid w:val="00412CB1"/>
@@ -7383,7 +9038,6 @@
     <w:basedOn w:val="DefaultParagraphFont"/>
     <w:link w:val="Heading3"/>
     <w:uiPriority w:val="9"/>
-    <w:semiHidden/>
     <w:rsid w:val="00412CB1"/>
     <w:rPr>
       <w:rFonts w:asciiTheme="majorHAnsi" w:eastAsiaTheme="majorEastAsia" w:hAnsiTheme="majorHAnsi" w:cstheme="majorBidi"/>
@@ -7578,6 +9232,19 @@
     <w:pPr>
       <w:ind w:left="720"/>
       <w:contextualSpacing/>
+    </w:pPr>
+  </w:style>
+  <w:style w:type="paragraph" w:styleId="TOC3">
+    <w:name w:val="toc 3"/>
+    <w:basedOn w:val="Normal"/>
+    <w:next w:val="Normal"/>
+    <w:autoRedefine/>
+    <w:uiPriority w:val="39"/>
+    <w:unhideWhenUsed/>
+    <w:rsid w:val="0041027B"/>
+    <w:pPr>
+      <w:spacing w:after="100"/>
+      <w:ind w:left="440"/>
     </w:pPr>
   </w:style>
 </w:styles>
@@ -7879,21 +9546,6 @@
 </file>
 
 <file path=customXml/item1.xml><?xml version="1.0" encoding="utf-8"?>
-<p:properties xmlns:p="http://schemas.microsoft.com/office/2006/metadata/properties" xmlns:xsi="http://www.w3.org/2001/XMLSchema-instance" xmlns:pc="http://schemas.microsoft.com/office/infopath/2007/PartnerControls">
-  <documentManagement/>
-</p:properties>
-</file>
-
-<file path=customXml/item2.xml><?xml version="1.0" encoding="utf-8"?>
-<?mso-contentType ?>
-<FormTemplates xmlns="http://schemas.microsoft.com/sharepoint/v3/contenttype/forms">
-  <Display>DocumentLibraryForm</Display>
-  <Edit>DocumentLibraryForm</Edit>
-  <New>DocumentLibraryForm</New>
-</FormTemplates>
-</file>
-
-<file path=customXml/item3.xml><?xml version="1.0" encoding="utf-8"?>
 <ct:contentTypeSchema xmlns:ct="http://schemas.microsoft.com/office/2006/metadata/contentType" xmlns:ma="http://schemas.microsoft.com/office/2006/metadata/properties/metaAttributes" ct:_="" ma:_="" ma:contentTypeName="Dokument" ma:contentTypeID="0x0101004929020CFF384446908380BC31CA01D4" ma:contentTypeVersion="10" ma:contentTypeDescription="Utwórz nowy dokument." ma:contentTypeScope="" ma:versionID="dc29bec5c6377fe5c3f7cfb7903a04c9">
   <xsd:schema xmlns:xsd="http://www.w3.org/2001/XMLSchema" xmlns:xs="http://www.w3.org/2001/XMLSchema" xmlns:p="http://schemas.microsoft.com/office/2006/metadata/properties" xmlns:ns2="f46da455-b1b0-45e2-a201-0667b22addba" xmlns:ns3="59971b63-50ac-4666-8cd8-d53609f3af7a" targetNamespace="http://schemas.microsoft.com/office/2006/metadata/properties" ma:root="true" ma:fieldsID="0834059b0618be4f9b33b669e5c03c67" ns2:_="" ns3:_="">
     <xsd:import namespace="f46da455-b1b0-45e2-a201-0667b22addba"/>
@@ -8098,28 +9750,26 @@
 </ct:contentTypeSchema>
 </file>
 
+<file path=customXml/item2.xml><?xml version="1.0" encoding="utf-8"?>
+<?mso-contentType ?>
+<FormTemplates xmlns="http://schemas.microsoft.com/sharepoint/v3/contenttype/forms">
+  <Display>DocumentLibraryForm</Display>
+  <Edit>DocumentLibraryForm</Edit>
+  <New>DocumentLibraryForm</New>
+</FormTemplates>
+</file>
+
+<file path=customXml/item3.xml><?xml version="1.0" encoding="utf-8"?>
+<p:properties xmlns:p="http://schemas.microsoft.com/office/2006/metadata/properties" xmlns:xsi="http://www.w3.org/2001/XMLSchema-instance" xmlns:pc="http://schemas.microsoft.com/office/infopath/2007/PartnerControls">
+  <documentManagement/>
+</p:properties>
+</file>
+
 <file path=customXml/item4.xml><?xml version="1.0" encoding="utf-8"?>
 <b:Sources xmlns:b="http://schemas.openxmlformats.org/officeDocument/2006/bibliography" xmlns="http://schemas.openxmlformats.org/officeDocument/2006/bibliography" SelectedStyle="\APASixthEditionOfficeOnline.xsl" StyleName="APA" Version="6"/>
 </file>
 
 <file path=customXml/itemProps1.xml><?xml version="1.0" encoding="utf-8"?>
-<ds:datastoreItem xmlns:ds="http://schemas.openxmlformats.org/officeDocument/2006/customXml" ds:itemID="{2E747D5B-E448-43D6-87AB-265E64E42BBE}">
-  <ds:schemaRefs>
-    <ds:schemaRef ds:uri="http://schemas.microsoft.com/office/2006/metadata/properties"/>
-    <ds:schemaRef ds:uri="http://schemas.microsoft.com/office/infopath/2007/PartnerControls"/>
-  </ds:schemaRefs>
-</ds:datastoreItem>
-</file>
-
-<file path=customXml/itemProps2.xml><?xml version="1.0" encoding="utf-8"?>
-<ds:datastoreItem xmlns:ds="http://schemas.openxmlformats.org/officeDocument/2006/customXml" ds:itemID="{F9A131CB-DF13-4CD8-A0D7-377D1109257A}">
-  <ds:schemaRefs>
-    <ds:schemaRef ds:uri="http://schemas.microsoft.com/sharepoint/v3/contenttype/forms"/>
-  </ds:schemaRefs>
-</ds:datastoreItem>
-</file>
-
-<file path=customXml/itemProps3.xml><?xml version="1.0" encoding="utf-8"?>
 <ds:datastoreItem xmlns:ds="http://schemas.openxmlformats.org/officeDocument/2006/customXml" ds:itemID="{E1A206C9-E379-4216-8B09-2B209421528B}">
   <ds:schemaRefs>
     <ds:schemaRef ds:uri="http://schemas.microsoft.com/office/2006/metadata/contentType"/>
@@ -8138,6 +9788,23 @@
 </ds:datastoreItem>
 </file>
 
+<file path=customXml/itemProps2.xml><?xml version="1.0" encoding="utf-8"?>
+<ds:datastoreItem xmlns:ds="http://schemas.openxmlformats.org/officeDocument/2006/customXml" ds:itemID="{F9A131CB-DF13-4CD8-A0D7-377D1109257A}">
+  <ds:schemaRefs>
+    <ds:schemaRef ds:uri="http://schemas.microsoft.com/sharepoint/v3/contenttype/forms"/>
+  </ds:schemaRefs>
+</ds:datastoreItem>
+</file>
+
+<file path=customXml/itemProps3.xml><?xml version="1.0" encoding="utf-8"?>
+<ds:datastoreItem xmlns:ds="http://schemas.openxmlformats.org/officeDocument/2006/customXml" ds:itemID="{2E747D5B-E448-43D6-87AB-265E64E42BBE}">
+  <ds:schemaRefs>
+    <ds:schemaRef ds:uri="http://schemas.microsoft.com/office/2006/metadata/properties"/>
+    <ds:schemaRef ds:uri="http://schemas.microsoft.com/office/infopath/2007/PartnerControls"/>
+  </ds:schemaRefs>
+</ds:datastoreItem>
+</file>
+
 <file path=customXml/itemProps4.xml><?xml version="1.0" encoding="utf-8"?>
 <ds:datastoreItem xmlns:ds="http://schemas.openxmlformats.org/officeDocument/2006/customXml" ds:itemID="{EC704509-8BAA-4833-BD9F-5F29B34D07E1}">
   <ds:schemaRefs>

</xml_diff>

<commit_message>
smaller zoom buttons update arc diagram in docs start work on directon on minimap
</commit_message>
<xml_diff>
--- a/Dokumentacja.docx
+++ b/Dokumentacja.docx
@@ -466,7 +466,17 @@
                                     <w:szCs w:val="36"/>
                                     <w:lang w:val="pl-PL"/>
                                   </w:rPr>
-                                  <w:t>0.0</w:t>
+                                  <w:t>2</w:t>
+                                </w:r>
+                                <w:r>
+                                  <w:rPr>
+                                    <w:smallCaps/>
+                                    <w:color w:val="404040" w:themeColor="text1" w:themeTint="BF"/>
+                                    <w:sz w:val="36"/>
+                                    <w:szCs w:val="36"/>
+                                    <w:lang w:val="pl-PL"/>
+                                  </w:rPr>
+                                  <w:t>.0</w:t>
                                 </w:r>
                               </w:p>
                               <w:p>
@@ -498,23 +508,13 @@
                                     <w:szCs w:val="36"/>
                                   </w:rPr>
                                 </w:pPr>
-                                <w:proofErr w:type="spellStart"/>
                                 <w:r>
                                   <w:rPr>
                                     <w:color w:val="404040" w:themeColor="text1" w:themeTint="BF"/>
                                     <w:sz w:val="36"/>
                                     <w:szCs w:val="36"/>
                                   </w:rPr>
-                                  <w:t>Semestr</w:t>
-                                </w:r>
-                                <w:proofErr w:type="spellEnd"/>
-                                <w:r>
-                                  <w:rPr>
-                                    <w:color w:val="404040" w:themeColor="text1" w:themeTint="BF"/>
-                                    <w:sz w:val="36"/>
-                                    <w:szCs w:val="36"/>
-                                  </w:rPr>
-                                  <w:t xml:space="preserve"> </w:t>
+                                  <w:t xml:space="preserve">Semestr </w:t>
                                 </w:r>
                                 <w:r>
                                   <w:rPr>
@@ -674,7 +674,17 @@
                               <w:szCs w:val="36"/>
                               <w:lang w:val="pl-PL"/>
                             </w:rPr>
-                            <w:t>0.0</w:t>
+                            <w:t>2</w:t>
+                          </w:r>
+                          <w:r>
+                            <w:rPr>
+                              <w:smallCaps/>
+                              <w:color w:val="404040" w:themeColor="text1" w:themeTint="BF"/>
+                              <w:sz w:val="36"/>
+                              <w:szCs w:val="36"/>
+                              <w:lang w:val="pl-PL"/>
+                            </w:rPr>
+                            <w:t>.0</w:t>
                           </w:r>
                         </w:p>
                         <w:p>
@@ -706,23 +716,13 @@
                               <w:szCs w:val="36"/>
                             </w:rPr>
                           </w:pPr>
-                          <w:proofErr w:type="spellStart"/>
                           <w:r>
                             <w:rPr>
                               <w:color w:val="404040" w:themeColor="text1" w:themeTint="BF"/>
                               <w:sz w:val="36"/>
                               <w:szCs w:val="36"/>
                             </w:rPr>
-                            <w:t>Semestr</w:t>
-                          </w:r>
-                          <w:proofErr w:type="spellEnd"/>
-                          <w:r>
-                            <w:rPr>
-                              <w:color w:val="404040" w:themeColor="text1" w:themeTint="BF"/>
-                              <w:sz w:val="36"/>
-                              <w:szCs w:val="36"/>
-                            </w:rPr>
-                            <w:t xml:space="preserve"> </w:t>
+                            <w:t xml:space="preserve">Semestr </w:t>
                           </w:r>
                           <w:r>
                             <w:rPr>
@@ -889,7 +889,6 @@
                                     <w:lang w:val="pl-PL"/>
                                   </w:rPr>
                                 </w:pPr>
-                                <w:proofErr w:type="spellStart"/>
                                 <w:r>
                                   <w:rPr>
                                     <w:color w:val="595959" w:themeColor="text1" w:themeTint="A6"/>
@@ -897,29 +896,8 @@
                                     <w:szCs w:val="28"/>
                                     <w:lang w:val="pl-PL"/>
                                   </w:rPr>
-                                  <w:t>Andrii</w:t>
+                                  <w:t>Andrii Demydenko</w:t>
                                 </w:r>
-                                <w:proofErr w:type="spellEnd"/>
-                                <w:r>
-                                  <w:rPr>
-                                    <w:color w:val="595959" w:themeColor="text1" w:themeTint="A6"/>
-                                    <w:sz w:val="28"/>
-                                    <w:szCs w:val="28"/>
-                                    <w:lang w:val="pl-PL"/>
-                                  </w:rPr>
-                                  <w:t xml:space="preserve"> </w:t>
-                                </w:r>
-                                <w:proofErr w:type="spellStart"/>
-                                <w:r>
-                                  <w:rPr>
-                                    <w:color w:val="595959" w:themeColor="text1" w:themeTint="A6"/>
-                                    <w:sz w:val="28"/>
-                                    <w:szCs w:val="28"/>
-                                    <w:lang w:val="pl-PL"/>
-                                  </w:rPr>
-                                  <w:t>Demydenko</w:t>
-                                </w:r>
-                                <w:proofErr w:type="spellEnd"/>
                               </w:p>
                               <w:p>
                                 <w:pPr>
@@ -939,27 +917,7 @@
                                     <w:szCs w:val="28"/>
                                     <w:lang w:val="pl-PL"/>
                                   </w:rPr>
-                                  <w:t xml:space="preserve">Minh </w:t>
-                                </w:r>
-                                <w:proofErr w:type="spellStart"/>
-                                <w:r>
-                                  <w:rPr>
-                                    <w:color w:val="595959" w:themeColor="text1" w:themeTint="A6"/>
-                                    <w:sz w:val="28"/>
-                                    <w:szCs w:val="28"/>
-                                    <w:lang w:val="pl-PL"/>
-                                  </w:rPr>
-                                  <w:t>Nguyen</w:t>
-                                </w:r>
-                                <w:proofErr w:type="spellEnd"/>
-                                <w:r>
-                                  <w:rPr>
-                                    <w:color w:val="595959" w:themeColor="text1" w:themeTint="A6"/>
-                                    <w:sz w:val="28"/>
-                                    <w:szCs w:val="28"/>
-                                    <w:lang w:val="pl-PL"/>
-                                  </w:rPr>
-                                  <w:t xml:space="preserve"> Con</w:t>
+                                  <w:t>Minh Nguyen Con</w:t>
                                 </w:r>
                               </w:p>
                               <w:p>
@@ -1024,19 +982,8 @@
                                     <w:szCs w:val="28"/>
                                     <w:lang w:val="pl-PL"/>
                                   </w:rPr>
-                                  <w:t xml:space="preserve"> Krystian </w:t>
+                                  <w:t xml:space="preserve"> Krystian Radlak</w:t>
                                 </w:r>
-                                <w:proofErr w:type="spellStart"/>
-                                <w:r>
-                                  <w:rPr>
-                                    <w:color w:val="595959" w:themeColor="text1" w:themeTint="A6"/>
-                                    <w:sz w:val="28"/>
-                                    <w:szCs w:val="28"/>
-                                    <w:lang w:val="pl-PL"/>
-                                  </w:rPr>
-                                  <w:t>Radlak</w:t>
-                                </w:r>
-                                <w:proofErr w:type="spellEnd"/>
                               </w:p>
                             </w:txbxContent>
                           </wps:txbx>
@@ -1152,7 +1099,6 @@
                               <w:lang w:val="pl-PL"/>
                             </w:rPr>
                           </w:pPr>
-                          <w:proofErr w:type="spellStart"/>
                           <w:r>
                             <w:rPr>
                               <w:color w:val="595959" w:themeColor="text1" w:themeTint="A6"/>
@@ -1160,29 +1106,8 @@
                               <w:szCs w:val="28"/>
                               <w:lang w:val="pl-PL"/>
                             </w:rPr>
-                            <w:t>Andrii</w:t>
+                            <w:t>Andrii Demydenko</w:t>
                           </w:r>
-                          <w:proofErr w:type="spellEnd"/>
-                          <w:r>
-                            <w:rPr>
-                              <w:color w:val="595959" w:themeColor="text1" w:themeTint="A6"/>
-                              <w:sz w:val="28"/>
-                              <w:szCs w:val="28"/>
-                              <w:lang w:val="pl-PL"/>
-                            </w:rPr>
-                            <w:t xml:space="preserve"> </w:t>
-                          </w:r>
-                          <w:proofErr w:type="spellStart"/>
-                          <w:r>
-                            <w:rPr>
-                              <w:color w:val="595959" w:themeColor="text1" w:themeTint="A6"/>
-                              <w:sz w:val="28"/>
-                              <w:szCs w:val="28"/>
-                              <w:lang w:val="pl-PL"/>
-                            </w:rPr>
-                            <w:t>Demydenko</w:t>
-                          </w:r>
-                          <w:proofErr w:type="spellEnd"/>
                         </w:p>
                         <w:p>
                           <w:pPr>
@@ -1202,27 +1127,7 @@
                               <w:szCs w:val="28"/>
                               <w:lang w:val="pl-PL"/>
                             </w:rPr>
-                            <w:t xml:space="preserve">Minh </w:t>
-                          </w:r>
-                          <w:proofErr w:type="spellStart"/>
-                          <w:r>
-                            <w:rPr>
-                              <w:color w:val="595959" w:themeColor="text1" w:themeTint="A6"/>
-                              <w:sz w:val="28"/>
-                              <w:szCs w:val="28"/>
-                              <w:lang w:val="pl-PL"/>
-                            </w:rPr>
-                            <w:t>Nguyen</w:t>
-                          </w:r>
-                          <w:proofErr w:type="spellEnd"/>
-                          <w:r>
-                            <w:rPr>
-                              <w:color w:val="595959" w:themeColor="text1" w:themeTint="A6"/>
-                              <w:sz w:val="28"/>
-                              <w:szCs w:val="28"/>
-                              <w:lang w:val="pl-PL"/>
-                            </w:rPr>
-                            <w:t xml:space="preserve"> Con</w:t>
+                            <w:t>Minh Nguyen Con</w:t>
                           </w:r>
                         </w:p>
                         <w:p>
@@ -1287,19 +1192,8 @@
                               <w:szCs w:val="28"/>
                               <w:lang w:val="pl-PL"/>
                             </w:rPr>
-                            <w:t xml:space="preserve"> Krystian </w:t>
+                            <w:t xml:space="preserve"> Krystian Radlak</w:t>
                           </w:r>
-                          <w:proofErr w:type="spellStart"/>
-                          <w:r>
-                            <w:rPr>
-                              <w:color w:val="595959" w:themeColor="text1" w:themeTint="A6"/>
-                              <w:sz w:val="28"/>
-                              <w:szCs w:val="28"/>
-                              <w:lang w:val="pl-PL"/>
-                            </w:rPr>
-                            <w:t>Radlak</w:t>
-                          </w:r>
-                          <w:proofErr w:type="spellEnd"/>
                         </w:p>
                       </w:txbxContent>
                     </v:textbox>
@@ -1342,19 +1236,9 @@
             <w:pStyle w:val="TOCHeading"/>
             <w:jc w:val="both"/>
           </w:pPr>
-          <w:proofErr w:type="spellStart"/>
           <w:r>
-            <w:t>Spis</w:t>
+            <w:t>Spis treści</w:t>
           </w:r>
-          <w:proofErr w:type="spellEnd"/>
-          <w:r>
-            <w:t xml:space="preserve"> </w:t>
-          </w:r>
-          <w:proofErr w:type="spellStart"/>
-          <w:r>
-            <w:t>treści</w:t>
-          </w:r>
-          <w:proofErr w:type="spellEnd"/>
         </w:p>
         <w:p>
           <w:pPr>
@@ -3585,13 +3469,11 @@
         <w:jc w:val="both"/>
       </w:pPr>
       <w:bookmarkStart w:id="0" w:name="_Toc136614666"/>
-      <w:proofErr w:type="spellStart"/>
       <w:r>
         <w:lastRenderedPageBreak/>
         <w:t>Wprowadzenie</w:t>
       </w:r>
       <w:bookmarkEnd w:id="0"/>
-      <w:proofErr w:type="spellEnd"/>
     </w:p>
     <w:p>
       <w:pPr>
@@ -3623,7 +3505,6 @@
         </w:rPr>
         <w:t xml:space="preserve">Celem projektu jest wytworzenie wolnego i otwartego oprogramowania umożliwiającego przeglądanie zbioru zdjęć sferycznych w przeglądarce internetowej z uwzględnieniem urządzeń o niskiej mocy obliczeniowej, urządzeń mobilnych, urządzeń z ograniczonym dostępem do </w:t>
       </w:r>
-      <w:proofErr w:type="spellStart"/>
       <w:r>
         <w:rPr>
           <w:lang w:val="pl-PL"/>
@@ -3636,7 +3517,6 @@
         </w:rPr>
         <w:t>nternetu</w:t>
       </w:r>
-      <w:proofErr w:type="spellEnd"/>
       <w:r>
         <w:rPr>
           <w:lang w:val="pl-PL"/>
@@ -3653,28 +3533,10 @@
         </w:rPr>
       </w:pPr>
       <w:bookmarkStart w:id="2" w:name="_Toc136614668"/>
-      <w:proofErr w:type="spellStart"/>
-      <w:r>
-        <w:t>Wstępna</w:t>
-      </w:r>
-      <w:proofErr w:type="spellEnd"/>
-      <w:r>
-        <w:t xml:space="preserve"> </w:t>
-      </w:r>
-      <w:proofErr w:type="spellStart"/>
-      <w:r>
-        <w:t>wizja</w:t>
-      </w:r>
-      <w:proofErr w:type="spellEnd"/>
-      <w:r>
-        <w:t xml:space="preserve"> </w:t>
-      </w:r>
-      <w:proofErr w:type="spellStart"/>
-      <w:r>
-        <w:t>projektu</w:t>
+      <w:r>
+        <w:t>Wstępna wizja projektu</w:t>
       </w:r>
       <w:bookmarkEnd w:id="2"/>
-      <w:proofErr w:type="spellEnd"/>
     </w:p>
     <w:p>
       <w:pPr>
@@ -3705,41 +3567,13 @@
         <w:rPr>
           <w:lang w:val="pl-PL"/>
         </w:rPr>
-        <w:t xml:space="preserve">ie korzystać z </w:t>
-      </w:r>
-      <w:proofErr w:type="spellStart"/>
-      <w:r>
-        <w:rPr>
-          <w:lang w:val="pl-PL"/>
-        </w:rPr>
-        <w:t>javascript</w:t>
-      </w:r>
-      <w:proofErr w:type="spellEnd"/>
-      <w:r>
-        <w:rPr>
-          <w:lang w:val="pl-PL"/>
-        </w:rPr>
-        <w:t xml:space="preserve">, do „obracania się”, będą wykorzystywane przyciski: góra, </w:t>
-      </w:r>
-      <w:r>
-        <w:rPr>
-          <w:lang w:val="pl-PL"/>
-        </w:rPr>
-        <w:t xml:space="preserve">dół, prawo, lewo. Kliknięcie przycisku spowoduje </w:t>
-      </w:r>
-      <w:proofErr w:type="spellStart"/>
-      <w:r>
-        <w:rPr>
-          <w:lang w:val="pl-PL"/>
-        </w:rPr>
-        <w:t>wyrenderowanie</w:t>
-      </w:r>
-      <w:proofErr w:type="spellEnd"/>
-      <w:r>
-        <w:rPr>
-          <w:lang w:val="pl-PL"/>
-        </w:rPr>
-        <w:t xml:space="preserve"> obrazka lekko obróconego w pożądaną stronę.</w:t>
+        <w:t xml:space="preserve">ie korzystać z javascript, do „obracania się”, będą wykorzystywane przyciski: góra, </w:t>
+      </w:r>
+      <w:r>
+        <w:rPr>
+          <w:lang w:val="pl-PL"/>
+        </w:rPr>
+        <w:t>dół, prawo, lewo. Kliknięcie przycisku spowoduje wyrenderowanie obrazka lekko obróconego w pożądaną stronę.</w:t>
       </w:r>
     </w:p>
     <w:p>
@@ -3751,20 +3585,10 @@
         </w:rPr>
       </w:pPr>
       <w:bookmarkStart w:id="3" w:name="_Toc136614669"/>
-      <w:proofErr w:type="spellStart"/>
-      <w:r>
-        <w:t>Problematyka</w:t>
-      </w:r>
-      <w:proofErr w:type="spellEnd"/>
-      <w:r>
-        <w:t xml:space="preserve"> </w:t>
-      </w:r>
-      <w:proofErr w:type="spellStart"/>
-      <w:r>
-        <w:t>problemu</w:t>
+      <w:r>
+        <w:t>Problematyka problemu</w:t>
       </w:r>
       <w:bookmarkEnd w:id="3"/>
-      <w:proofErr w:type="spellEnd"/>
     </w:p>
     <w:p>
       <w:pPr>
@@ -3876,6 +3700,7 @@
       </w:pPr>
       <w:r>
         <w:rPr>
+          <w:noProof/>
           <w:lang w:val="pl-PL"/>
         </w:rPr>
         <w:drawing>
@@ -3977,66 +3802,59 @@
           <w:rFonts w:cstheme="minorHAnsi"/>
           <w:lang w:val="pl-PL"/>
         </w:rPr>
+        <w:t xml:space="preserve">ϕ </w:t>
+      </w:r>
+      <w:r>
+        <w:rPr>
+          <w:lang w:val="pl-PL"/>
+        </w:rPr>
+        <w:t xml:space="preserve"> i długości geograficznej </w:t>
+      </w:r>
+      <w:r>
+        <w:rPr>
+          <w:rFonts w:cstheme="minorHAnsi"/>
+          <w:lang w:val="pl-PL"/>
+        </w:rPr>
+        <w:t>λ</w:t>
+      </w:r>
+      <w:r>
+        <w:rPr>
+          <w:lang w:val="pl-PL"/>
+        </w:rPr>
+        <w:t xml:space="preserve">, dla rzutu o długości środkowej </w:t>
+      </w:r>
+      <w:r>
+        <w:rPr>
+          <w:rFonts w:cstheme="minorHAnsi"/>
+          <w:lang w:val="pl-PL"/>
+        </w:rPr>
+        <w:t>λ</w:t>
+      </w:r>
+      <w:r>
+        <w:rPr>
+          <w:vertAlign w:val="subscript"/>
+          <w:lang w:val="pl-PL"/>
+        </w:rPr>
+        <w:t>0</w:t>
+      </w:r>
+      <w:r>
+        <w:rPr>
+          <w:lang w:val="pl-PL"/>
+        </w:rPr>
+        <w:t xml:space="preserve"> i szerokości geograficznej środkowej </w:t>
+      </w:r>
+      <w:r>
+        <w:rPr>
+          <w:rFonts w:cstheme="minorHAnsi"/>
+          <w:lang w:val="pl-PL"/>
+        </w:rPr>
         <w:t>ϕ</w:t>
       </w:r>
       <w:r>
         <w:rPr>
-          <w:rFonts w:cstheme="minorHAnsi"/>
-          <w:lang w:val="pl-PL"/>
-        </w:rPr>
-        <w:t xml:space="preserve"> </w:t>
-      </w:r>
-      <w:r>
-        <w:rPr>
-          <w:lang w:val="pl-PL"/>
-        </w:rPr>
-        <w:t xml:space="preserve"> i długości geograficznej </w:t>
-      </w:r>
-      <w:r>
-        <w:rPr>
-          <w:rFonts w:cstheme="minorHAnsi"/>
-          <w:lang w:val="pl-PL"/>
-        </w:rPr>
-        <w:t>λ</w:t>
-      </w:r>
-      <w:r>
-        <w:rPr>
-          <w:lang w:val="pl-PL"/>
-        </w:rPr>
-        <w:t xml:space="preserve">, dla rzutu o długości środkowej </w:t>
-      </w:r>
-      <w:r>
-        <w:rPr>
-          <w:rFonts w:cstheme="minorHAnsi"/>
-          <w:lang w:val="pl-PL"/>
-        </w:rPr>
-        <w:t>λ</w:t>
-      </w:r>
-      <w:r>
-        <w:rPr>
           <w:vertAlign w:val="subscript"/>
           <w:lang w:val="pl-PL"/>
         </w:rPr>
-        <w:t>0</w:t>
-      </w:r>
-      <w:r>
-        <w:rPr>
-          <w:lang w:val="pl-PL"/>
-        </w:rPr>
-        <w:t xml:space="preserve"> i szerokości geograficznej środkowej </w:t>
-      </w:r>
-      <w:r>
-        <w:rPr>
-          <w:rFonts w:cstheme="minorHAnsi"/>
-          <w:lang w:val="pl-PL"/>
-        </w:rPr>
-        <w:t>ϕ</w:t>
-      </w:r>
-      <w:r>
-        <w:rPr>
-          <w:vertAlign w:val="subscript"/>
-          <w:lang w:val="pl-PL"/>
-        </w:rPr>
         <w:t>1</w:t>
       </w:r>
       <w:r>
@@ -4052,21 +3870,14 @@
         <w:jc w:val="both"/>
       </w:pPr>
       <w:bookmarkStart w:id="4" w:name="_Toc136614670"/>
-      <w:proofErr w:type="spellStart"/>
       <w:r>
         <w:lastRenderedPageBreak/>
         <w:t>Analiza</w:t>
       </w:r>
-      <w:proofErr w:type="spellEnd"/>
-      <w:r>
-        <w:t xml:space="preserve"> </w:t>
-      </w:r>
-      <w:proofErr w:type="spellStart"/>
-      <w:r>
-        <w:t>wymagań</w:t>
+      <w:r>
+        <w:t xml:space="preserve"> wymagań</w:t>
       </w:r>
       <w:bookmarkEnd w:id="4"/>
-      <w:proofErr w:type="spellEnd"/>
     </w:p>
     <w:p>
       <w:pPr>
@@ -4079,39 +3890,19 @@
         <w:jc w:val="both"/>
       </w:pPr>
       <w:bookmarkStart w:id="5" w:name="_Toc136614671"/>
-      <w:proofErr w:type="spellStart"/>
       <w:r>
         <w:t>W</w:t>
       </w:r>
       <w:r>
-        <w:t>ymagania</w:t>
-      </w:r>
-      <w:proofErr w:type="spellEnd"/>
-      <w:r>
-        <w:t xml:space="preserve"> </w:t>
-      </w:r>
-      <w:proofErr w:type="spellStart"/>
-      <w:r>
-        <w:t>użytkownika</w:t>
-      </w:r>
-      <w:proofErr w:type="spellEnd"/>
-      <w:r>
-        <w:t xml:space="preserve"> </w:t>
-      </w:r>
-      <w:proofErr w:type="spellStart"/>
-      <w:r>
-        <w:t>i</w:t>
-      </w:r>
-      <w:proofErr w:type="spellEnd"/>
-      <w:r>
-        <w:t xml:space="preserve"> </w:t>
-      </w:r>
-      <w:proofErr w:type="spellStart"/>
+        <w:t xml:space="preserve">ymagania </w:t>
+      </w:r>
+      <w:r>
+        <w:t xml:space="preserve">użytkownika i </w:t>
+      </w:r>
       <w:r>
         <w:t>biznesowe</w:t>
       </w:r>
       <w:bookmarkEnd w:id="5"/>
-      <w:proofErr w:type="spellEnd"/>
     </w:p>
     <w:p>
       <w:pPr>
@@ -4143,16 +3934,8 @@
         <w:rPr>
           <w:lang w:val="pl-PL"/>
         </w:rPr>
-        <w:t xml:space="preserve">Aplikacja ma być open </w:t>
-      </w:r>
-      <w:proofErr w:type="spellStart"/>
-      <w:r>
-        <w:rPr>
-          <w:lang w:val="pl-PL"/>
-        </w:rPr>
-        <w:t>source</w:t>
-      </w:r>
-      <w:proofErr w:type="spellEnd"/>
+        <w:t>Aplikacja ma być open source</w:t>
+      </w:r>
     </w:p>
     <w:p>
       <w:pPr>
@@ -4236,16 +4019,8 @@
         <w:rPr>
           <w:lang w:val="pl-PL"/>
         </w:rPr>
-        <w:t xml:space="preserve">Aplikacja ma działać na urządzeniach nie wspierających </w:t>
-      </w:r>
-      <w:proofErr w:type="spellStart"/>
-      <w:r>
-        <w:rPr>
-          <w:lang w:val="pl-PL"/>
-        </w:rPr>
-        <w:t>javascript</w:t>
-      </w:r>
-      <w:proofErr w:type="spellEnd"/>
+        <w:t>Aplikacja ma działać na urządzeniach nie wspierających javascript</w:t>
+      </w:r>
     </w:p>
     <w:p>
       <w:pPr>
@@ -4272,36 +4047,16 @@
         <w:jc w:val="both"/>
       </w:pPr>
       <w:bookmarkStart w:id="6" w:name="_Toc136614672"/>
-      <w:proofErr w:type="spellStart"/>
-      <w:r>
-        <w:t>Wymagania</w:t>
-      </w:r>
-      <w:proofErr w:type="spellEnd"/>
-      <w:r>
-        <w:t xml:space="preserve"> </w:t>
-      </w:r>
-      <w:proofErr w:type="spellStart"/>
-      <w:r>
-        <w:t>funkcjonalne</w:t>
-      </w:r>
-      <w:proofErr w:type="spellEnd"/>
-      <w:r>
-        <w:t xml:space="preserve"> </w:t>
-      </w:r>
-      <w:proofErr w:type="spellStart"/>
+      <w:r>
+        <w:t xml:space="preserve">Wymagania funkcjonalne </w:t>
+      </w:r>
       <w:r>
         <w:t>i</w:t>
       </w:r>
-      <w:proofErr w:type="spellEnd"/>
-      <w:r>
-        <w:t xml:space="preserve"> </w:t>
-      </w:r>
-      <w:proofErr w:type="spellStart"/>
-      <w:r>
-        <w:t>niefunkcjonalne</w:t>
+      <w:r>
+        <w:t xml:space="preserve"> niefunkcjonalne</w:t>
       </w:r>
       <w:bookmarkEnd w:id="6"/>
-      <w:proofErr w:type="spellEnd"/>
     </w:p>
     <w:p>
       <w:pPr>
@@ -4415,7 +4170,19 @@
         <w:rPr>
           <w:lang w:val="pl-PL"/>
         </w:rPr>
-        <w:t>Można zmienić przybliżenie obrazka poprzez zmianę parametru w linku.</w:t>
+        <w:t xml:space="preserve">Można zmienić przybliżenie obrazka </w:t>
+      </w:r>
+      <w:r>
+        <w:rPr>
+          <w:lang w:val="pl-PL"/>
+        </w:rPr>
+        <w:t>używając przycisków + i -</w:t>
+      </w:r>
+      <w:r>
+        <w:rPr>
+          <w:lang w:val="pl-PL"/>
+        </w:rPr>
+        <w:t>.</w:t>
       </w:r>
     </w:p>
     <w:p>
@@ -4465,7 +4232,43 @@
         <w:rPr>
           <w:lang w:val="pl-PL"/>
         </w:rPr>
-        <w:t>Kierunek patrzenia jest zachowany po zmianie miejsca na mapie.</w:t>
+        <w:t>Kierunek patrzenia</w:t>
+      </w:r>
+      <w:r>
+        <w:rPr>
+          <w:lang w:val="pl-PL"/>
+        </w:rPr>
+        <w:t xml:space="preserve"> i przybliżenie</w:t>
+      </w:r>
+      <w:r>
+        <w:rPr>
+          <w:lang w:val="pl-PL"/>
+        </w:rPr>
+        <w:t xml:space="preserve"> </w:t>
+      </w:r>
+      <w:r>
+        <w:rPr>
+          <w:lang w:val="pl-PL"/>
+        </w:rPr>
+        <w:t>są</w:t>
+      </w:r>
+      <w:r>
+        <w:rPr>
+          <w:lang w:val="pl-PL"/>
+        </w:rPr>
+        <w:t xml:space="preserve"> zachowan</w:t>
+      </w:r>
+      <w:r>
+        <w:rPr>
+          <w:lang w:val="pl-PL"/>
+        </w:rPr>
+        <w:t>e</w:t>
+      </w:r>
+      <w:r>
+        <w:rPr>
+          <w:lang w:val="pl-PL"/>
+        </w:rPr>
+        <w:t xml:space="preserve"> po zmianie miejsca na mapie.</w:t>
       </w:r>
     </w:p>
     <w:p>
@@ -4498,21 +4301,7 @@
         <w:rPr>
           <w:lang w:val="pl-PL"/>
         </w:rPr>
-        <w:t xml:space="preserve">Aplikacja funkcjonuje na urządzeniach nie wspierających </w:t>
-      </w:r>
-      <w:proofErr w:type="spellStart"/>
-      <w:r>
-        <w:rPr>
-          <w:lang w:val="pl-PL"/>
-        </w:rPr>
-        <w:t>javasript</w:t>
-      </w:r>
-      <w:proofErr w:type="spellEnd"/>
-      <w:r>
-        <w:rPr>
-          <w:lang w:val="pl-PL"/>
-        </w:rPr>
-        <w:t>.</w:t>
+        <w:t>Aplikacja funkcjonuje na urządzeniach nie wspierających javasript.</w:t>
       </w:r>
     </w:p>
     <w:p>
@@ -4552,20 +4341,10 @@
         <w:jc w:val="both"/>
       </w:pPr>
       <w:bookmarkStart w:id="7" w:name="_Toc136614673"/>
-      <w:proofErr w:type="spellStart"/>
-      <w:r>
-        <w:t>Przypadki</w:t>
-      </w:r>
-      <w:proofErr w:type="spellEnd"/>
-      <w:r>
-        <w:t xml:space="preserve"> </w:t>
-      </w:r>
-      <w:proofErr w:type="spellStart"/>
-      <w:r>
-        <w:t>użycia</w:t>
+      <w:r>
+        <w:t>Przypadki użycia</w:t>
       </w:r>
       <w:bookmarkEnd w:id="7"/>
-      <w:proofErr w:type="spellEnd"/>
     </w:p>
     <w:p>
       <w:pPr>
@@ -4657,13 +4436,13 @@
       </w:pPr>
       <w:r>
         <w:rPr>
-          <w:noProof/>
+          <w:lang w:val="pl-PL"/>
         </w:rPr>
         <w:drawing>
-          <wp:inline distT="0" distB="0" distL="0" distR="0" wp14:anchorId="3D888288" wp14:editId="390461B1">
-            <wp:extent cx="3238095" cy="6771428"/>
-            <wp:effectExtent l="0" t="0" r="635" b="0"/>
-            <wp:docPr id="544454597" name="Picture 1" descr="Diagram&#10;&#10;Description automatically generated"/>
+          <wp:inline distT="0" distB="0" distL="0" distR="0" wp14:anchorId="29AD261D" wp14:editId="2C597CA1">
+            <wp:extent cx="5943600" cy="4457700"/>
+            <wp:effectExtent l="0" t="0" r="0" b="0"/>
+            <wp:docPr id="1864057620" name="Picture 1" descr="A diagram of a server&#10;&#10;Description automatically generated with medium confidence"/>
             <wp:cNvGraphicFramePr>
               <a:graphicFrameLocks xmlns:a="http://schemas.openxmlformats.org/drawingml/2006/main" noChangeAspect="1"/>
             </wp:cNvGraphicFramePr>
@@ -4671,7 +4450,7 @@
               <a:graphicData uri="http://schemas.openxmlformats.org/drawingml/2006/picture">
                 <pic:pic xmlns:pic="http://schemas.openxmlformats.org/drawingml/2006/picture">
                   <pic:nvPicPr>
-                    <pic:cNvPr id="544454597" name="Picture 1" descr="Diagram&#10;&#10;Description automatically generated"/>
+                    <pic:cNvPr id="1864057620" name="Picture 1" descr="A diagram of a server&#10;&#10;Description automatically generated with medium confidence"/>
                     <pic:cNvPicPr/>
                   </pic:nvPicPr>
                   <pic:blipFill>
@@ -4683,7 +4462,7 @@
                   <pic:spPr>
                     <a:xfrm>
                       <a:off x="0" y="0"/>
-                      <a:ext cx="3238095" cy="6771428"/>
+                      <a:ext cx="5943600" cy="4457700"/>
                     </a:xfrm>
                     <a:prstGeom prst="rect">
                       <a:avLst/>
@@ -4736,30 +4515,95 @@
         <w:rPr>
           <w:lang w:val="pl-PL"/>
         </w:rPr>
-        <w:t xml:space="preserve">Obrazy będą przechowywane na komputerze host, a podczas wdrażania kontenera </w:t>
-      </w:r>
-      <w:proofErr w:type="spellStart"/>
-      <w:r>
-        <w:rPr>
-          <w:lang w:val="pl-PL"/>
-        </w:rPr>
-        <w:t>dockera</w:t>
-      </w:r>
-      <w:proofErr w:type="spellEnd"/>
-      <w:r>
-        <w:rPr>
-          <w:lang w:val="pl-PL"/>
-        </w:rPr>
-        <w:t xml:space="preserve">, katalog ten jest montowany w kontenerze, wraz z plikiem mapy w formacie </w:t>
-      </w:r>
-      <w:proofErr w:type="spellStart"/>
-      <w:r>
-        <w:rPr>
-          <w:lang w:val="pl-PL"/>
-        </w:rPr>
-        <w:t>json</w:t>
-      </w:r>
-      <w:proofErr w:type="spellEnd"/>
+        <w:t>Obrazy będą przechowywane na komputerze host, a podczas wdrażania kontenera dockera, katalog ten jest montowany w kontenerze, wraz z plikiem mapy w formacie json.</w:t>
+      </w:r>
+    </w:p>
+    <w:p>
+      <w:pPr>
+        <w:pStyle w:val="Heading1"/>
+        <w:jc w:val="both"/>
+        <w:rPr>
+          <w:lang w:val="pl-PL"/>
+        </w:rPr>
+      </w:pPr>
+      <w:bookmarkStart w:id="10" w:name="_Toc136614676"/>
+      <w:r>
+        <w:rPr>
+          <w:lang w:val="pl-PL"/>
+        </w:rPr>
+        <w:t>Specyfikacja analityczna</w:t>
+      </w:r>
+      <w:r>
+        <w:rPr>
+          <w:lang w:val="pl-PL"/>
+        </w:rPr>
+        <w:t xml:space="preserve"> i projektowa</w:t>
+      </w:r>
+      <w:bookmarkEnd w:id="10"/>
+    </w:p>
+    <w:p>
+      <w:pPr>
+        <w:jc w:val="both"/>
+        <w:rPr>
+          <w:lang w:val="pl-PL"/>
+        </w:rPr>
+      </w:pPr>
+      <w:r>
+        <w:rPr>
+          <w:lang w:val="pl-PL"/>
+        </w:rPr>
+        <w:t xml:space="preserve">Odnośnik do repozytorium: </w:t>
+      </w:r>
+      <w:r>
+        <w:rPr>
+          <w:lang w:val="pl-PL"/>
+        </w:rPr>
+        <w:t>https://github.com/congminh1254/360-webview-nojs</w:t>
+      </w:r>
+    </w:p>
+    <w:p>
+      <w:pPr>
+        <w:jc w:val="both"/>
+        <w:rPr>
+          <w:lang w:val="pl-PL"/>
+        </w:rPr>
+      </w:pPr>
+      <w:r>
+        <w:rPr>
+          <w:lang w:val="pl-PL"/>
+        </w:rPr>
+        <w:t>Aplikacja z</w:t>
+      </w:r>
+      <w:r>
+        <w:rPr>
+          <w:lang w:val="pl-PL"/>
+        </w:rPr>
+        <w:t>budowan</w:t>
+      </w:r>
+      <w:r>
+        <w:rPr>
+          <w:lang w:val="pl-PL"/>
+        </w:rPr>
+        <w:t>a</w:t>
+      </w:r>
+      <w:r>
+        <w:rPr>
+          <w:lang w:val="pl-PL"/>
+        </w:rPr>
+        <w:t xml:space="preserve"> przy użyciu Pythona i Flask</w:t>
+      </w:r>
+      <w:r>
+        <w:rPr>
+          <w:lang w:val="pl-PL"/>
+        </w:rPr>
+        <w:t xml:space="preserve">. </w:t>
+      </w:r>
+      <w:r>
+        <w:rPr>
+          <w:lang w:val="pl-PL"/>
+        </w:rPr>
+        <w:t>Biblioteka OpenCV używana do renderowania zdjęć</w:t>
+      </w:r>
       <w:r>
         <w:rPr>
           <w:lang w:val="pl-PL"/>
@@ -4769,308 +4613,95 @@
     </w:p>
     <w:p>
       <w:pPr>
-        <w:pStyle w:val="Heading1"/>
-        <w:jc w:val="both"/>
-        <w:rPr>
-          <w:lang w:val="pl-PL"/>
-        </w:rPr>
-      </w:pPr>
-      <w:bookmarkStart w:id="10" w:name="_Toc136614676"/>
-      <w:r>
-        <w:rPr>
+        <w:jc w:val="both"/>
+        <w:rPr>
+          <w:lang w:val="pl-PL"/>
+        </w:rPr>
+      </w:pPr>
+      <w:r>
+        <w:rPr>
+          <w:lang w:val="pl-PL"/>
+        </w:rPr>
+        <w:t>Wykorzystana została a</w:t>
+      </w:r>
+      <w:r>
+        <w:rPr>
+          <w:lang w:val="pl-PL"/>
+        </w:rPr>
+        <w:t>rchitektura mikroserwisów z mikroserwisem Flask odpowiedzialnym za renderowanie zdjęć i zwracanie ich do klienta</w:t>
+      </w:r>
+    </w:p>
+    <w:p>
+      <w:pPr>
+        <w:jc w:val="both"/>
+        <w:rPr>
+          <w:lang w:val="pl-PL"/>
+        </w:rPr>
+      </w:pPr>
+      <w:r>
+        <w:rPr>
+          <w:lang w:val="pl-PL"/>
+        </w:rPr>
+        <w:t>Zdjęcia przechowywane jako pliki w systemie plików</w:t>
+      </w:r>
+      <w:r>
+        <w:rPr>
+          <w:lang w:val="pl-PL"/>
+        </w:rPr>
+        <w:t xml:space="preserve">. </w:t>
+      </w:r>
+      <w:r>
+        <w:rPr>
+          <w:lang w:val="pl-PL"/>
+        </w:rPr>
+        <w:t>Wygenerowana mapa zapisana w formacie JSON</w:t>
+      </w:r>
+      <w:r>
+        <w:rPr>
+          <w:lang w:val="pl-PL"/>
+        </w:rPr>
+        <w:t xml:space="preserve">. </w:t>
+      </w:r>
+      <w:r>
+        <w:rPr>
+          <w:lang w:val="pl-PL"/>
+        </w:rPr>
+        <w:t>Aplikacja uzyskuje dostęp do plików i map w celu renderowania zdjęć po stronie serwera i zwracania ich klientowi</w:t>
+      </w:r>
+      <w:r>
+        <w:rPr>
+          <w:lang w:val="pl-PL"/>
+        </w:rPr>
+        <w:t>.</w:t>
+      </w:r>
+    </w:p>
+    <w:p>
+      <w:pPr>
+        <w:jc w:val="both"/>
+        <w:rPr>
+          <w:lang w:val="pl-PL"/>
+        </w:rPr>
+      </w:pPr>
+      <w:r>
+        <w:rPr>
+          <w:lang w:val="pl-PL"/>
+        </w:rPr>
+        <w:t>Diagram klas:</w:t>
+      </w:r>
+    </w:p>
+    <w:p>
+      <w:pPr>
+        <w:jc w:val="both"/>
+        <w:rPr>
+          <w:lang w:val="pl-PL"/>
+        </w:rPr>
+      </w:pPr>
+      <w:r>
+        <w:rPr>
+          <w:noProof/>
           <w:lang w:val="pl-PL"/>
         </w:rPr>
         <w:lastRenderedPageBreak/>
-        <w:t>Specyfikacja analityczna</w:t>
-      </w:r>
-      <w:r>
-        <w:rPr>
-          <w:lang w:val="pl-PL"/>
-        </w:rPr>
-        <w:t xml:space="preserve"> i projektowa</w:t>
-      </w:r>
-      <w:bookmarkEnd w:id="10"/>
-    </w:p>
-    <w:p>
-      <w:pPr>
-        <w:jc w:val="both"/>
-        <w:rPr>
-          <w:lang w:val="pl-PL"/>
-        </w:rPr>
-      </w:pPr>
-      <w:r>
-        <w:rPr>
-          <w:lang w:val="pl-PL"/>
-        </w:rPr>
-        <w:t xml:space="preserve">Odnośnik do repozytorium: </w:t>
-      </w:r>
-      <w:r>
-        <w:rPr>
-          <w:lang w:val="pl-PL"/>
-        </w:rPr>
-        <w:t>https://github.com/congminh1254/360-webview-nojs</w:t>
-      </w:r>
-    </w:p>
-    <w:p>
-      <w:pPr>
-        <w:jc w:val="both"/>
-        <w:rPr>
-          <w:lang w:val="pl-PL"/>
-        </w:rPr>
-      </w:pPr>
-      <w:r>
-        <w:rPr>
-          <w:lang w:val="pl-PL"/>
-        </w:rPr>
-        <w:t>Aplikacja z</w:t>
-      </w:r>
-      <w:r>
-        <w:rPr>
-          <w:lang w:val="pl-PL"/>
-        </w:rPr>
-        <w:t>budowan</w:t>
-      </w:r>
-      <w:r>
-        <w:rPr>
-          <w:lang w:val="pl-PL"/>
-        </w:rPr>
-        <w:t>a</w:t>
-      </w:r>
-      <w:r>
-        <w:rPr>
-          <w:lang w:val="pl-PL"/>
-        </w:rPr>
-        <w:t xml:space="preserve"> przy użyciu </w:t>
-      </w:r>
-      <w:proofErr w:type="spellStart"/>
-      <w:r>
-        <w:rPr>
-          <w:lang w:val="pl-PL"/>
-        </w:rPr>
-        <w:t>Pythona</w:t>
-      </w:r>
-      <w:proofErr w:type="spellEnd"/>
-      <w:r>
-        <w:rPr>
-          <w:lang w:val="pl-PL"/>
-        </w:rPr>
-        <w:t xml:space="preserve"> i </w:t>
-      </w:r>
-      <w:proofErr w:type="spellStart"/>
-      <w:r>
-        <w:rPr>
-          <w:lang w:val="pl-PL"/>
-        </w:rPr>
-        <w:t>Flask</w:t>
-      </w:r>
-      <w:proofErr w:type="spellEnd"/>
-      <w:r>
-        <w:rPr>
-          <w:lang w:val="pl-PL"/>
-        </w:rPr>
-        <w:t xml:space="preserve">. </w:t>
-      </w:r>
-      <w:r>
-        <w:rPr>
-          <w:lang w:val="pl-PL"/>
-        </w:rPr>
-        <w:t xml:space="preserve">Biblioteka </w:t>
-      </w:r>
-      <w:proofErr w:type="spellStart"/>
-      <w:r>
-        <w:rPr>
-          <w:lang w:val="pl-PL"/>
-        </w:rPr>
-        <w:t>OpenCV</w:t>
-      </w:r>
-      <w:proofErr w:type="spellEnd"/>
-      <w:r>
-        <w:rPr>
-          <w:lang w:val="pl-PL"/>
-        </w:rPr>
-        <w:t xml:space="preserve"> używana do </w:t>
-      </w:r>
-      <w:proofErr w:type="spellStart"/>
-      <w:r>
-        <w:rPr>
-          <w:lang w:val="pl-PL"/>
-        </w:rPr>
-        <w:t>renderowania</w:t>
-      </w:r>
-      <w:proofErr w:type="spellEnd"/>
-      <w:r>
-        <w:rPr>
-          <w:lang w:val="pl-PL"/>
-        </w:rPr>
-        <w:t xml:space="preserve"> zdjęć</w:t>
-      </w:r>
-      <w:r>
-        <w:rPr>
-          <w:lang w:val="pl-PL"/>
-        </w:rPr>
-        <w:t>.</w:t>
-      </w:r>
-    </w:p>
-    <w:p>
-      <w:pPr>
-        <w:jc w:val="both"/>
-        <w:rPr>
-          <w:lang w:val="pl-PL"/>
-        </w:rPr>
-      </w:pPr>
-      <w:r>
-        <w:rPr>
-          <w:lang w:val="pl-PL"/>
-        </w:rPr>
-        <w:t>Wykorzystana została a</w:t>
-      </w:r>
-      <w:r>
-        <w:rPr>
-          <w:lang w:val="pl-PL"/>
-        </w:rPr>
-        <w:t xml:space="preserve">rchitektura </w:t>
-      </w:r>
-      <w:proofErr w:type="spellStart"/>
-      <w:r>
-        <w:rPr>
-          <w:lang w:val="pl-PL"/>
-        </w:rPr>
-        <w:t>mikroserwisów</w:t>
-      </w:r>
-      <w:proofErr w:type="spellEnd"/>
-      <w:r>
-        <w:rPr>
-          <w:lang w:val="pl-PL"/>
-        </w:rPr>
-        <w:t xml:space="preserve"> z </w:t>
-      </w:r>
-      <w:proofErr w:type="spellStart"/>
-      <w:r>
-        <w:rPr>
-          <w:lang w:val="pl-PL"/>
-        </w:rPr>
-        <w:t>mikroserwisem</w:t>
-      </w:r>
-      <w:proofErr w:type="spellEnd"/>
-      <w:r>
-        <w:rPr>
-          <w:lang w:val="pl-PL"/>
-        </w:rPr>
-        <w:t xml:space="preserve"> </w:t>
-      </w:r>
-      <w:proofErr w:type="spellStart"/>
-      <w:r>
-        <w:rPr>
-          <w:lang w:val="pl-PL"/>
-        </w:rPr>
-        <w:t>Flask</w:t>
-      </w:r>
-      <w:proofErr w:type="spellEnd"/>
-      <w:r>
-        <w:rPr>
-          <w:lang w:val="pl-PL"/>
-        </w:rPr>
-        <w:t xml:space="preserve"> odpowiedzialnym za </w:t>
-      </w:r>
-      <w:proofErr w:type="spellStart"/>
-      <w:r>
-        <w:rPr>
-          <w:lang w:val="pl-PL"/>
-        </w:rPr>
-        <w:t>renderowanie</w:t>
-      </w:r>
-      <w:proofErr w:type="spellEnd"/>
-      <w:r>
-        <w:rPr>
-          <w:lang w:val="pl-PL"/>
-        </w:rPr>
-        <w:t xml:space="preserve"> zdjęć i zwracanie ich do klienta</w:t>
-      </w:r>
-    </w:p>
-    <w:p>
-      <w:pPr>
-        <w:jc w:val="both"/>
-        <w:rPr>
-          <w:lang w:val="pl-PL"/>
-        </w:rPr>
-      </w:pPr>
-      <w:r>
-        <w:rPr>
-          <w:lang w:val="pl-PL"/>
-        </w:rPr>
-        <w:t>Zdjęcia przechowywane jako pliki w systemie plików</w:t>
-      </w:r>
-      <w:r>
-        <w:rPr>
-          <w:lang w:val="pl-PL"/>
-        </w:rPr>
-        <w:t xml:space="preserve">. </w:t>
-      </w:r>
-      <w:r>
-        <w:rPr>
-          <w:lang w:val="pl-PL"/>
-        </w:rPr>
-        <w:t>Wygenerowana mapa zapisana w formacie JSON</w:t>
-      </w:r>
-      <w:r>
-        <w:rPr>
-          <w:lang w:val="pl-PL"/>
-        </w:rPr>
-        <w:t xml:space="preserve">. </w:t>
-      </w:r>
-      <w:r>
-        <w:rPr>
-          <w:lang w:val="pl-PL"/>
-        </w:rPr>
-        <w:t xml:space="preserve">Aplikacja uzyskuje dostęp do plików i map w celu </w:t>
-      </w:r>
-      <w:proofErr w:type="spellStart"/>
-      <w:r>
-        <w:rPr>
-          <w:lang w:val="pl-PL"/>
-        </w:rPr>
-        <w:t>renderowania</w:t>
-      </w:r>
-      <w:proofErr w:type="spellEnd"/>
-      <w:r>
-        <w:rPr>
-          <w:lang w:val="pl-PL"/>
-        </w:rPr>
-        <w:t xml:space="preserve"> zdjęć po stronie serwera i zwracania ich klientowi</w:t>
-      </w:r>
-      <w:r>
-        <w:rPr>
-          <w:lang w:val="pl-PL"/>
-        </w:rPr>
-        <w:t>.</w:t>
-      </w:r>
-    </w:p>
-    <w:p>
-      <w:pPr>
-        <w:jc w:val="both"/>
-        <w:rPr>
-          <w:lang w:val="pl-PL"/>
-        </w:rPr>
-      </w:pPr>
-      <w:r>
-        <w:rPr>
-          <w:lang w:val="pl-PL"/>
-        </w:rPr>
-        <w:t>Diagram klas:</w:t>
-      </w:r>
-    </w:p>
-    <w:p>
-      <w:pPr>
-        <w:jc w:val="both"/>
-        <w:rPr>
-          <w:lang w:val="pl-PL"/>
-        </w:rPr>
-      </w:pPr>
-      <w:r>
-        <w:rPr>
-          <w:noProof/>
-          <w:lang w:val="pl-PL"/>
-        </w:rPr>
         <w:drawing>
           <wp:inline distT="0" distB="0" distL="0" distR="0" wp14:anchorId="084F7612" wp14:editId="5FCF224C">
             <wp:extent cx="4914900" cy="2714625"/>
@@ -5151,7 +4782,13 @@
         <w:rPr>
           <w:lang w:val="pl-PL"/>
         </w:rPr>
-        <w:t>Liczba plików: 13</w:t>
+        <w:t>Liczba plików: 1</w:t>
+      </w:r>
+      <w:r>
+        <w:rPr>
+          <w:lang w:val="pl-PL"/>
+        </w:rPr>
+        <w:t>8</w:t>
       </w:r>
     </w:p>
     <w:p>
@@ -5170,7 +4807,13 @@
         <w:rPr>
           <w:lang w:val="pl-PL"/>
         </w:rPr>
-        <w:t>Liczba linii kodu: 192</w:t>
+        <w:t xml:space="preserve">Liczba linii kodu: </w:t>
+      </w:r>
+      <w:r>
+        <w:rPr>
+          <w:lang w:val="pl-PL"/>
+        </w:rPr>
+        <w:t>427</w:t>
       </w:r>
     </w:p>
     <w:p>
@@ -5189,7 +4832,13 @@
         <w:rPr>
           <w:lang w:val="pl-PL"/>
         </w:rPr>
-        <w:t>Liczba testów jednostkowych: 0</w:t>
+        <w:t xml:space="preserve">Liczba testów jednostkowych: </w:t>
+      </w:r>
+      <w:r>
+        <w:rPr>
+          <w:lang w:val="pl-PL"/>
+        </w:rPr>
+        <w:t>2</w:t>
       </w:r>
     </w:p>
     <w:p>
@@ -5238,35 +4887,7 @@
         <w:rPr>
           <w:lang w:val="pl-PL"/>
         </w:rPr>
-        <w:t xml:space="preserve">Przy użyciu programu </w:t>
-      </w:r>
-      <w:proofErr w:type="spellStart"/>
-      <w:r>
-        <w:rPr>
-          <w:lang w:val="pl-PL"/>
-        </w:rPr>
-        <w:t>Figma</w:t>
-      </w:r>
-      <w:proofErr w:type="spellEnd"/>
-      <w:r>
-        <w:rPr>
-          <w:lang w:val="pl-PL"/>
-        </w:rPr>
-        <w:t xml:space="preserve">, stworzyliśmy </w:t>
-      </w:r>
-      <w:proofErr w:type="spellStart"/>
-      <w:r>
-        <w:rPr>
-          <w:lang w:val="pl-PL"/>
-        </w:rPr>
-        <w:t>mockup</w:t>
-      </w:r>
-      <w:proofErr w:type="spellEnd"/>
-      <w:r>
-        <w:rPr>
-          <w:lang w:val="pl-PL"/>
-        </w:rPr>
-        <w:t xml:space="preserve"> ekranu aplikacji:</w:t>
+        <w:t>Przy użyciu programu Figma, stworzyliśmy mockup ekranu aplikacji:</w:t>
       </w:r>
     </w:p>
     <w:p>
@@ -5281,7 +4902,6 @@
           <w:noProof/>
           <w:lang w:val="pl-PL"/>
         </w:rPr>
-        <w:lastRenderedPageBreak/>
         <w:drawing>
           <wp:inline distT="0" distB="0" distL="0" distR="0" wp14:anchorId="423A6837" wp14:editId="71A58587">
             <wp:extent cx="5934075" cy="3343275"/>
@@ -5343,35 +4963,7 @@
         <w:rPr>
           <w:lang w:val="pl-PL"/>
         </w:rPr>
-        <w:t xml:space="preserve">Interfejs jest na tyle prosty, że nie ma potrzeby użycia </w:t>
-      </w:r>
-      <w:proofErr w:type="spellStart"/>
-      <w:r>
-        <w:rPr>
-          <w:lang w:val="pl-PL"/>
-        </w:rPr>
-        <w:t>wireframes</w:t>
-      </w:r>
-      <w:proofErr w:type="spellEnd"/>
-      <w:r>
-        <w:rPr>
-          <w:lang w:val="pl-PL"/>
-        </w:rPr>
-        <w:t xml:space="preserve">, </w:t>
-      </w:r>
-      <w:proofErr w:type="spellStart"/>
-      <w:r>
-        <w:rPr>
-          <w:lang w:val="pl-PL"/>
-        </w:rPr>
-        <w:t>wireflows</w:t>
-      </w:r>
-      <w:proofErr w:type="spellEnd"/>
-      <w:r>
-        <w:rPr>
-          <w:lang w:val="pl-PL"/>
-        </w:rPr>
-        <w:t xml:space="preserve"> itd.</w:t>
+        <w:t>Interfejs jest na tyle prosty, że nie ma potrzeby użycia wireframes, wireflows itd.</w:t>
       </w:r>
     </w:p>
     <w:p>
@@ -5387,6 +4979,7 @@
         <w:rPr>
           <w:lang w:val="pl-PL"/>
         </w:rPr>
+        <w:lastRenderedPageBreak/>
         <w:t>Specyfikacja testów</w:t>
       </w:r>
       <w:bookmarkEnd w:id="12"/>
@@ -5430,21 +5023,7 @@
         <w:rPr>
           <w:lang w:val="pl-PL"/>
         </w:rPr>
-        <w:t xml:space="preserve">Testy ręczne odegrały kluczową rolę w weryfikacji poprawności </w:t>
-      </w:r>
-      <w:proofErr w:type="spellStart"/>
-      <w:r>
-        <w:rPr>
-          <w:lang w:val="pl-PL"/>
-        </w:rPr>
-        <w:t>renderowania</w:t>
-      </w:r>
-      <w:proofErr w:type="spellEnd"/>
-      <w:r>
-        <w:rPr>
-          <w:lang w:val="pl-PL"/>
-        </w:rPr>
-        <w:t xml:space="preserve"> obrazów sferycznych w różnych przeglądarkach, w tym w przeglądarkach </w:t>
+        <w:t xml:space="preserve">Testy ręczne odegrały kluczową rolę w weryfikacji poprawności renderowania obrazów sferycznych w różnych przeglądarkach, w tym w przeglądarkach </w:t>
       </w:r>
       <w:r>
         <w:rPr>
@@ -5496,19 +5075,11 @@
         </w:rPr>
       </w:pPr>
       <w:bookmarkStart w:id="15" w:name="_Toc136614681"/>
-      <w:proofErr w:type="spellStart"/>
-      <w:r>
-        <w:rPr>
-          <w:lang w:val="pl-PL"/>
-        </w:rPr>
-        <w:t>Renderowanie</w:t>
-      </w:r>
-      <w:proofErr w:type="spellEnd"/>
-      <w:r>
-        <w:rPr>
-          <w:lang w:val="pl-PL"/>
-        </w:rPr>
-        <w:t xml:space="preserve"> obrazu sferycznego</w:t>
+      <w:r>
+        <w:rPr>
+          <w:lang w:val="pl-PL"/>
+        </w:rPr>
+        <w:t>Renderowanie obrazu sferycznego</w:t>
       </w:r>
       <w:bookmarkEnd w:id="15"/>
     </w:p>
@@ -5528,21 +5099,7 @@
         <w:rPr>
           <w:lang w:val="pl-PL"/>
         </w:rPr>
-        <w:t xml:space="preserve">rzetestowano różne obrazy sferyczne o różnych rozdzielczościach, współczynnikach proporcji i formatach, aby zapewnić dokładne </w:t>
-      </w:r>
-      <w:proofErr w:type="spellStart"/>
-      <w:r>
-        <w:rPr>
-          <w:lang w:val="pl-PL"/>
-        </w:rPr>
-        <w:t>renderowanie</w:t>
-      </w:r>
-      <w:proofErr w:type="spellEnd"/>
-      <w:r>
-        <w:rPr>
-          <w:lang w:val="pl-PL"/>
-        </w:rPr>
-        <w:t>.</w:t>
+        <w:t>rzetestowano różne obrazy sferyczne o różnych rozdzielczościach, współczynnikach proporcji i formatach, aby zapewnić dokładne renderowanie.</w:t>
       </w:r>
     </w:p>
     <w:p>
@@ -5637,7 +5194,6 @@
         <w:rPr>
           <w:lang w:val="pl-PL"/>
         </w:rPr>
-        <w:lastRenderedPageBreak/>
         <w:t>Należy zauważyć, że ze względu na charakter projektu nieobsługujący języka JavaScript oraz brak złożonych interakcji lub zewnętrznych zależności test</w:t>
       </w:r>
       <w:r>
@@ -5710,35 +5266,7 @@
         <w:rPr>
           <w:lang w:val="pl-PL"/>
         </w:rPr>
-        <w:t xml:space="preserve">Docker i kontenery będą używane w tym projekcie do łatwego wdrażania i zarządzania aplikacją w różnych środowiskach. Aplikacja zostanie umieszczona w kontenerze i spakowana w obraz </w:t>
-      </w:r>
-      <w:proofErr w:type="spellStart"/>
-      <w:r>
-        <w:rPr>
-          <w:lang w:val="pl-PL"/>
-        </w:rPr>
-        <w:t>Dockera</w:t>
-      </w:r>
-      <w:proofErr w:type="spellEnd"/>
-      <w:r>
-        <w:rPr>
-          <w:lang w:val="pl-PL"/>
-        </w:rPr>
-        <w:t xml:space="preserve">, który można łatwo wdrożyć na dowolnym komputerze hosta z zainstalowanym </w:t>
-      </w:r>
-      <w:proofErr w:type="spellStart"/>
-      <w:r>
-        <w:rPr>
-          <w:lang w:val="pl-PL"/>
-        </w:rPr>
-        <w:t>Dockerem</w:t>
-      </w:r>
-      <w:proofErr w:type="spellEnd"/>
-      <w:r>
-        <w:rPr>
-          <w:lang w:val="pl-PL"/>
-        </w:rPr>
-        <w:t>. Kontener będzie miał preinstalowane wszystkie niezbędne zależności i konfiguracje, co ułatwi uruchamianie aplikacji bez obaw o problemy ze zgodnością. Takie podejście zapewni również izolację i</w:t>
+        <w:t>Docker i kontenery będą używane w tym projekcie do łatwego wdrażania i zarządzania aplikacją w różnych środowiskach. Aplikacja zostanie umieszczona w kontenerze i spakowana w obraz Dockera, który można łatwo wdrożyć na dowolnym komputerze hosta z zainstalowanym Dockerem. Kontener będzie miał preinstalowane wszystkie niezbędne zależności i konfiguracje, co ułatwi uruchamianie aplikacji bez obaw o problemy ze zgodnością. Takie podejście zapewni również izolację i</w:t>
       </w:r>
       <w:r>
         <w:rPr>
@@ -5814,6 +5342,7 @@
         <w:rPr>
           <w:lang w:val="pl-PL"/>
         </w:rPr>
+        <w:lastRenderedPageBreak/>
         <w:t>Podręcznik użytkownika</w:t>
       </w:r>
       <w:bookmarkEnd w:id="20"/>
@@ -6002,21 +5531,7 @@
         <w:rPr>
           <w:lang w:val="pl-PL"/>
         </w:rPr>
-        <w:t xml:space="preserve">5. Aby skompilować bieżącą wersję projektu do obrazu </w:t>
-      </w:r>
-      <w:proofErr w:type="spellStart"/>
-      <w:r>
-        <w:rPr>
-          <w:lang w:val="pl-PL"/>
-        </w:rPr>
-        <w:t>Dockera</w:t>
-      </w:r>
-      <w:proofErr w:type="spellEnd"/>
-      <w:r>
-        <w:rPr>
-          <w:lang w:val="pl-PL"/>
-        </w:rPr>
-        <w:t>, uruchom następującą komendę:</w:t>
+        <w:t>5. Aby skompilować bieżącą wersję projektu do obrazu Dockera, uruchom następującą komendę:</w:t>
       </w:r>
     </w:p>
     <w:p>
@@ -6046,346 +5561,190 @@
         <w:rPr>
           <w:lang w:val="pl-PL"/>
         </w:rPr>
+        <w:t xml:space="preserve">    docker build . -t 360-webview</w:t>
+      </w:r>
+    </w:p>
+    <w:p>
+      <w:pPr>
+        <w:spacing w:after="0"/>
+        <w:jc w:val="both"/>
+        <w:rPr>
+          <w:lang w:val="pl-PL"/>
+        </w:rPr>
+      </w:pPr>
+      <w:r>
+        <w:rPr>
+          <w:lang w:val="pl-PL"/>
+        </w:rPr>
+        <w:t xml:space="preserve">    ```</w:t>
+      </w:r>
+    </w:p>
+    <w:p>
+      <w:pPr>
+        <w:jc w:val="both"/>
+        <w:rPr>
+          <w:lang w:val="pl-PL"/>
+        </w:rPr>
+      </w:pPr>
+      <w:r>
+        <w:rPr>
+          <w:lang w:val="pl-PL"/>
+        </w:rPr>
+        <w:t>6. Aby wdrożyć kontener Docker z zamontowanym katalogiem zestawu danych w /python-docker/data, uruchom następującą komendę:</w:t>
+      </w:r>
+    </w:p>
+    <w:p>
+      <w:pPr>
+        <w:spacing w:after="0"/>
+        <w:jc w:val="both"/>
+      </w:pPr>
+      <w:r>
+        <w:rPr>
+          <w:lang w:val="pl-PL"/>
+        </w:rPr>
         <w:t xml:space="preserve">    </w:t>
       </w:r>
-      <w:proofErr w:type="spellStart"/>
-      <w:r>
-        <w:rPr>
-          <w:lang w:val="pl-PL"/>
-        </w:rPr>
-        <w:t>docker</w:t>
-      </w:r>
-      <w:proofErr w:type="spellEnd"/>
-      <w:r>
-        <w:rPr>
-          <w:lang w:val="pl-PL"/>
-        </w:rPr>
-        <w:t xml:space="preserve"> </w:t>
-      </w:r>
-      <w:proofErr w:type="spellStart"/>
-      <w:r>
-        <w:rPr>
-          <w:lang w:val="pl-PL"/>
-        </w:rPr>
-        <w:t>build</w:t>
-      </w:r>
-      <w:proofErr w:type="spellEnd"/>
-      <w:r>
-        <w:rPr>
-          <w:lang w:val="pl-PL"/>
-        </w:rPr>
-        <w:t xml:space="preserve"> . -t 360-webview</w:t>
+      <w:r>
+        <w:t>```</w:t>
       </w:r>
     </w:p>
     <w:p>
       <w:pPr>
         <w:spacing w:after="0"/>
-        <w:jc w:val="both"/>
-        <w:rPr>
-          <w:lang w:val="pl-PL"/>
-        </w:rPr>
-      </w:pPr>
-      <w:r>
-        <w:rPr>
-          <w:lang w:val="pl-PL"/>
-        </w:rPr>
-        <w:t xml:space="preserve">    ```</w:t>
-      </w:r>
-    </w:p>
-    <w:p>
-      <w:pPr>
-        <w:jc w:val="both"/>
-        <w:rPr>
-          <w:lang w:val="pl-PL"/>
-        </w:rPr>
-      </w:pPr>
-      <w:r>
-        <w:rPr>
-          <w:lang w:val="pl-PL"/>
-        </w:rPr>
-        <w:t>6. Aby wdrożyć kontener Docker z zamontowanym katalogiem zestawu danych w /</w:t>
-      </w:r>
-      <w:proofErr w:type="spellStart"/>
-      <w:r>
-        <w:rPr>
-          <w:lang w:val="pl-PL"/>
-        </w:rPr>
-        <w:t>python-docker</w:t>
-      </w:r>
-      <w:proofErr w:type="spellEnd"/>
-      <w:r>
-        <w:rPr>
-          <w:lang w:val="pl-PL"/>
-        </w:rPr>
-        <w:t>/data, uruchom następującą komendę:</w:t>
+      </w:pPr>
+      <w:r>
+        <w:t xml:space="preserve">    docker run -d -it --name 360-webview --restart always --mount type=bind,source=$HOME/data_folder,target=/python-docker/data -p 9001:9001 360-webview</w:t>
       </w:r>
     </w:p>
     <w:p>
       <w:pPr>
         <w:spacing w:after="0"/>
         <w:jc w:val="both"/>
-      </w:pPr>
-      <w:r>
-        <w:rPr>
-          <w:lang w:val="pl-PL"/>
-        </w:rPr>
+        <w:rPr>
+          <w:lang w:val="pl-PL"/>
+        </w:rPr>
+      </w:pPr>
+      <w:r>
         <w:t xml:space="preserve">    </w:t>
       </w:r>
       <w:r>
+        <w:rPr>
+          <w:lang w:val="pl-PL"/>
+        </w:rPr>
         <w:t>```</w:t>
       </w:r>
     </w:p>
     <w:p>
       <w:pPr>
+        <w:jc w:val="both"/>
+        <w:rPr>
+          <w:lang w:val="pl-PL"/>
+        </w:rPr>
+      </w:pPr>
+      <w:r>
+        <w:rPr>
+          <w:lang w:val="pl-PL"/>
+        </w:rPr>
+        <w:t>To polecenie uruchomi kontener Docker o nazwie `360-webview`, który automatycznie uruchomi się ponownie po ponownym uruchomieniu systemu (`--restart always`). Zamontuje również katalog zestawu danych znajdujący się w `$HOME/data_folder` w katalogu `/python-docker/data` kontenera, w którym aplikacja będzie szukać zdjęć 360 stopni. Na koniec zmapuje port 9001 kontenera na port 9001 hosta (`-p 9001:9001`), w którym aplikacja będzie dostępna z przeglądarki internetowej.</w:t>
+      </w:r>
+    </w:p>
+    <w:p>
+      <w:pPr>
+        <w:jc w:val="both"/>
+        <w:rPr>
+          <w:lang w:val="pl-PL"/>
+        </w:rPr>
+      </w:pPr>
+      <w:r>
+        <w:rPr>
+          <w:lang w:val="pl-PL"/>
+        </w:rPr>
+        <w:t>7. Opcjonalnie: aby skonfigurować Nginx do ruchu proxy z Internetu do portu 9001, wykonaj następujące kroki:</w:t>
+      </w:r>
+    </w:p>
+    <w:p>
+      <w:pPr>
+        <w:jc w:val="both"/>
+        <w:rPr>
+          <w:lang w:val="pl-PL"/>
+        </w:rPr>
+      </w:pPr>
+      <w:r>
+        <w:rPr>
+          <w:lang w:val="pl-PL"/>
+        </w:rPr>
+        <w:t xml:space="preserve">    - Zainstaluj Nginx, jeśli nie jest jeszcze zainstalowany w twoim systemie.</w:t>
+      </w:r>
+    </w:p>
+    <w:p>
+      <w:pPr>
+        <w:jc w:val="both"/>
+        <w:rPr>
+          <w:lang w:val="pl-PL"/>
+        </w:rPr>
+      </w:pPr>
+      <w:r>
+        <w:rPr>
+          <w:lang w:val="pl-PL"/>
+        </w:rPr>
+        <w:t xml:space="preserve">    - Otwórz plik konfiguracyjny Nginx, zwykle znajdujący się w `/etc/nginx/nginx.conf`, za pomocą edytora tekstu.</w:t>
+      </w:r>
+    </w:p>
+    <w:p>
+      <w:pPr>
+        <w:jc w:val="both"/>
+        <w:rPr>
+          <w:lang w:val="pl-PL"/>
+        </w:rPr>
+      </w:pPr>
+      <w:r>
+        <w:rPr>
+          <w:lang w:val="pl-PL"/>
+        </w:rPr>
+        <w:t xml:space="preserve">    - Dodaj następujący blok kodu w bloku `http`:</w:t>
+      </w:r>
+    </w:p>
+    <w:p>
+      <w:pPr>
         <w:spacing w:after="0"/>
-      </w:pPr>
-      <w:r>
-        <w:t xml:space="preserve">    docker run -d -it --name 360-webview --restart always --mount type=</w:t>
-      </w:r>
-      <w:proofErr w:type="spellStart"/>
-      <w:r>
-        <w:t>bind,source</w:t>
-      </w:r>
-      <w:proofErr w:type="spellEnd"/>
-      <w:r>
-        <w:t>=$HOME/</w:t>
-      </w:r>
-      <w:proofErr w:type="spellStart"/>
-      <w:r>
-        <w:t>data_folder,target</w:t>
-      </w:r>
-      <w:proofErr w:type="spellEnd"/>
-      <w:r>
-        <w:t>=/python-docker/data -p 9001:9001 360-webview</w:t>
+        <w:jc w:val="both"/>
+      </w:pPr>
+      <w:r>
+        <w:rPr>
+          <w:lang w:val="pl-PL"/>
+        </w:rPr>
+        <w:t xml:space="preserve">      </w:t>
+      </w:r>
+      <w:r>
+        <w:t>```</w:t>
       </w:r>
     </w:p>
     <w:p>
       <w:pPr>
         <w:spacing w:after="0"/>
         <w:jc w:val="both"/>
-        <w:rPr>
-          <w:lang w:val="pl-PL"/>
-        </w:rPr>
+      </w:pPr>
+      <w:r>
+        <w:t xml:space="preserve">       server {</w:t>
+      </w:r>
+    </w:p>
+    <w:p>
+      <w:pPr>
+        <w:spacing w:after="0"/>
+        <w:jc w:val="both"/>
+      </w:pPr>
+      <w:r>
+        <w:t xml:space="preserve">         listen 80;</w:t>
+      </w:r>
+    </w:p>
+    <w:p>
+      <w:pPr>
+        <w:spacing w:after="0"/>
+        <w:jc w:val="both"/>
       </w:pPr>
       <w:r>
         <w:lastRenderedPageBreak/>
-        <w:t xml:space="preserve">    </w:t>
-      </w:r>
-      <w:r>
-        <w:rPr>
-          <w:lang w:val="pl-PL"/>
-        </w:rPr>
-        <w:t>```</w:t>
-      </w:r>
-    </w:p>
-    <w:p>
-      <w:pPr>
-        <w:jc w:val="both"/>
-        <w:rPr>
-          <w:lang w:val="pl-PL"/>
-        </w:rPr>
-      </w:pPr>
-      <w:r>
-        <w:rPr>
-          <w:lang w:val="pl-PL"/>
-        </w:rPr>
-        <w:t xml:space="preserve">To polecenie uruchomi kontener Docker o nazwie `360-webview`, który automatycznie uruchomi się ponownie po ponownym uruchomieniu systemu (`--restart </w:t>
-      </w:r>
-      <w:proofErr w:type="spellStart"/>
-      <w:r>
-        <w:rPr>
-          <w:lang w:val="pl-PL"/>
-        </w:rPr>
-        <w:t>always</w:t>
-      </w:r>
-      <w:proofErr w:type="spellEnd"/>
-      <w:r>
-        <w:rPr>
-          <w:lang w:val="pl-PL"/>
-        </w:rPr>
-        <w:t>`). Zamontuje również katalog zestawu danych znajdujący się w `$HOME/</w:t>
-      </w:r>
-      <w:proofErr w:type="spellStart"/>
-      <w:r>
-        <w:rPr>
-          <w:lang w:val="pl-PL"/>
-        </w:rPr>
-        <w:t>data_folder</w:t>
-      </w:r>
-      <w:proofErr w:type="spellEnd"/>
-      <w:r>
-        <w:rPr>
-          <w:lang w:val="pl-PL"/>
-        </w:rPr>
-        <w:t>` w katalogu `/</w:t>
-      </w:r>
-      <w:proofErr w:type="spellStart"/>
-      <w:r>
-        <w:rPr>
-          <w:lang w:val="pl-PL"/>
-        </w:rPr>
-        <w:t>python-docker</w:t>
-      </w:r>
-      <w:proofErr w:type="spellEnd"/>
-      <w:r>
-        <w:rPr>
-          <w:lang w:val="pl-PL"/>
-        </w:rPr>
-        <w:t>/data` kontenera, w którym aplikacja będzie szukać zdjęć 360 stopni. Na koniec zmapuje port 9001 kontenera na port 9001 hosta (`-p 9001:9001`), w którym aplikacja będzie dostępna z przeglądarki internetowej.</w:t>
-      </w:r>
-    </w:p>
-    <w:p>
-      <w:pPr>
-        <w:jc w:val="both"/>
-        <w:rPr>
-          <w:lang w:val="pl-PL"/>
-        </w:rPr>
-      </w:pPr>
-      <w:r>
-        <w:rPr>
-          <w:lang w:val="pl-PL"/>
-        </w:rPr>
-        <w:t xml:space="preserve">7. Opcjonalnie: aby skonfigurować </w:t>
-      </w:r>
-      <w:proofErr w:type="spellStart"/>
-      <w:r>
-        <w:rPr>
-          <w:lang w:val="pl-PL"/>
-        </w:rPr>
-        <w:t>Nginx</w:t>
-      </w:r>
-      <w:proofErr w:type="spellEnd"/>
-      <w:r>
-        <w:rPr>
-          <w:lang w:val="pl-PL"/>
-        </w:rPr>
-        <w:t xml:space="preserve"> do ruchu </w:t>
-      </w:r>
-      <w:proofErr w:type="spellStart"/>
-      <w:r>
-        <w:rPr>
-          <w:lang w:val="pl-PL"/>
-        </w:rPr>
-        <w:t>proxy</w:t>
-      </w:r>
-      <w:proofErr w:type="spellEnd"/>
-      <w:r>
-        <w:rPr>
-          <w:lang w:val="pl-PL"/>
-        </w:rPr>
-        <w:t xml:space="preserve"> z Internetu do portu 9001, wykonaj następujące kroki:</w:t>
-      </w:r>
-    </w:p>
-    <w:p>
-      <w:pPr>
-        <w:jc w:val="both"/>
-        <w:rPr>
-          <w:lang w:val="pl-PL"/>
-        </w:rPr>
-      </w:pPr>
-      <w:r>
-        <w:rPr>
-          <w:lang w:val="pl-PL"/>
-        </w:rPr>
-        <w:t xml:space="preserve">    - Zainstaluj </w:t>
-      </w:r>
-      <w:proofErr w:type="spellStart"/>
-      <w:r>
-        <w:rPr>
-          <w:lang w:val="pl-PL"/>
-        </w:rPr>
-        <w:t>Nginx</w:t>
-      </w:r>
-      <w:proofErr w:type="spellEnd"/>
-      <w:r>
-        <w:rPr>
-          <w:lang w:val="pl-PL"/>
-        </w:rPr>
-        <w:t>, jeśli nie jest jeszcze zainstalowany w twoim systemie.</w:t>
-      </w:r>
-    </w:p>
-    <w:p>
-      <w:pPr>
-        <w:jc w:val="both"/>
-        <w:rPr>
-          <w:lang w:val="pl-PL"/>
-        </w:rPr>
-      </w:pPr>
-      <w:r>
-        <w:rPr>
-          <w:lang w:val="pl-PL"/>
-        </w:rPr>
-        <w:t xml:space="preserve">    - Otwórz plik konfiguracyjny </w:t>
-      </w:r>
-      <w:proofErr w:type="spellStart"/>
-      <w:r>
-        <w:rPr>
-          <w:lang w:val="pl-PL"/>
-        </w:rPr>
-        <w:t>Nginx</w:t>
-      </w:r>
-      <w:proofErr w:type="spellEnd"/>
-      <w:r>
-        <w:rPr>
-          <w:lang w:val="pl-PL"/>
-        </w:rPr>
-        <w:t>, zwykle znajdujący się w `/</w:t>
-      </w:r>
-      <w:proofErr w:type="spellStart"/>
-      <w:r>
-        <w:rPr>
-          <w:lang w:val="pl-PL"/>
-        </w:rPr>
-        <w:t>etc</w:t>
-      </w:r>
-      <w:proofErr w:type="spellEnd"/>
-      <w:r>
-        <w:rPr>
-          <w:lang w:val="pl-PL"/>
-        </w:rPr>
-        <w:t>/</w:t>
-      </w:r>
-      <w:proofErr w:type="spellStart"/>
-      <w:r>
-        <w:rPr>
-          <w:lang w:val="pl-PL"/>
-        </w:rPr>
-        <w:t>nginx</w:t>
-      </w:r>
-      <w:proofErr w:type="spellEnd"/>
-      <w:r>
-        <w:rPr>
-          <w:lang w:val="pl-PL"/>
-        </w:rPr>
-        <w:t>/</w:t>
-      </w:r>
-      <w:proofErr w:type="spellStart"/>
-      <w:r>
-        <w:rPr>
-          <w:lang w:val="pl-PL"/>
-        </w:rPr>
-        <w:t>nginx.conf</w:t>
-      </w:r>
-      <w:proofErr w:type="spellEnd"/>
-      <w:r>
-        <w:rPr>
-          <w:lang w:val="pl-PL"/>
-        </w:rPr>
-        <w:t>`, za pomocą edytora tekstu.</w:t>
-      </w:r>
-    </w:p>
-    <w:p>
-      <w:pPr>
-        <w:jc w:val="both"/>
-        <w:rPr>
-          <w:lang w:val="pl-PL"/>
-        </w:rPr>
-      </w:pPr>
-      <w:r>
-        <w:rPr>
-          <w:lang w:val="pl-PL"/>
-        </w:rPr>
-        <w:t xml:space="preserve">    - Dodaj następujący blok kodu w bloku `http`:</w:t>
+        <w:t xml:space="preserve">         server_name example.com;</w:t>
       </w:r>
     </w:p>
     <w:p>
@@ -6394,13 +5753,7 @@
         <w:jc w:val="both"/>
       </w:pPr>
       <w:r>
-        <w:rPr>
-          <w:lang w:val="pl-PL"/>
-        </w:rPr>
-        <w:t xml:space="preserve">      </w:t>
-      </w:r>
-      <w:r>
-        <w:t>```</w:t>
+        <w:t xml:space="preserve">         location / {</w:t>
       </w:r>
     </w:p>
     <w:p>
@@ -6409,7 +5762,7 @@
         <w:jc w:val="both"/>
       </w:pPr>
       <w:r>
-        <w:t xml:space="preserve">       server {</w:t>
+        <w:t xml:space="preserve">             proxy_pass http://localhost:9001;</w:t>
       </w:r>
     </w:p>
     <w:p>
@@ -6418,7 +5771,7 @@
         <w:jc w:val="both"/>
       </w:pPr>
       <w:r>
-        <w:t xml:space="preserve">         listen 80;</w:t>
+        <w:t xml:space="preserve">             proxy_set_header Host $host;</w:t>
       </w:r>
     </w:p>
     <w:p>
@@ -6427,147 +5780,55 @@
         <w:jc w:val="both"/>
       </w:pPr>
       <w:r>
+        <w:t xml:space="preserve">             proxy_set_header X-Real-IP $remote_addr;</w:t>
+      </w:r>
+    </w:p>
+    <w:p>
+      <w:pPr>
+        <w:spacing w:after="0"/>
+        <w:jc w:val="both"/>
+      </w:pPr>
+      <w:r>
+        <w:t xml:space="preserve">             proxy_set_header X-Forwarded-For $proxy_add_x_forwarded_for;</w:t>
+      </w:r>
+    </w:p>
+    <w:p>
+      <w:pPr>
+        <w:spacing w:after="0"/>
+        <w:jc w:val="both"/>
+        <w:rPr>
+          <w:lang w:val="pl-PL"/>
+        </w:rPr>
+      </w:pPr>
+      <w:r>
         <w:t xml:space="preserve">         </w:t>
       </w:r>
-      <w:proofErr w:type="spellStart"/>
-      <w:r>
-        <w:t>server_name</w:t>
-      </w:r>
-      <w:proofErr w:type="spellEnd"/>
-      <w:r>
-        <w:t xml:space="preserve"> example.com;</w:t>
+      <w:r>
+        <w:rPr>
+          <w:lang w:val="pl-PL"/>
+        </w:rPr>
+        <w:t>}</w:t>
       </w:r>
     </w:p>
     <w:p>
       <w:pPr>
         <w:spacing w:after="0"/>
         <w:jc w:val="both"/>
-      </w:pPr>
-      <w:r>
-        <w:t xml:space="preserve">         location / {</w:t>
+        <w:rPr>
+          <w:lang w:val="pl-PL"/>
+        </w:rPr>
+      </w:pPr>
+      <w:r>
+        <w:rPr>
+          <w:lang w:val="pl-PL"/>
+        </w:rPr>
+        <w:t xml:space="preserve">     }</w:t>
       </w:r>
     </w:p>
     <w:p>
       <w:pPr>
         <w:spacing w:after="0"/>
         <w:jc w:val="both"/>
-      </w:pPr>
-      <w:r>
-        <w:t xml:space="preserve">             </w:t>
-      </w:r>
-      <w:proofErr w:type="spellStart"/>
-      <w:r>
-        <w:t>proxy_pass</w:t>
-      </w:r>
-      <w:proofErr w:type="spellEnd"/>
-      <w:r>
-        <w:t xml:space="preserve"> http://localhost:9001;</w:t>
-      </w:r>
-    </w:p>
-    <w:p>
-      <w:pPr>
-        <w:spacing w:after="0"/>
-        <w:jc w:val="both"/>
-      </w:pPr>
-      <w:r>
-        <w:t xml:space="preserve">             </w:t>
-      </w:r>
-      <w:proofErr w:type="spellStart"/>
-      <w:r>
-        <w:t>proxy_set_header</w:t>
-      </w:r>
-      <w:proofErr w:type="spellEnd"/>
-      <w:r>
-        <w:t xml:space="preserve"> Host $host;</w:t>
-      </w:r>
-    </w:p>
-    <w:p>
-      <w:pPr>
-        <w:spacing w:after="0"/>
-        <w:jc w:val="both"/>
-      </w:pPr>
-      <w:r>
-        <w:t xml:space="preserve">             </w:t>
-      </w:r>
-      <w:proofErr w:type="spellStart"/>
-      <w:r>
-        <w:t>proxy_set_header</w:t>
-      </w:r>
-      <w:proofErr w:type="spellEnd"/>
-      <w:r>
-        <w:t xml:space="preserve"> X-Real-IP $</w:t>
-      </w:r>
-      <w:proofErr w:type="spellStart"/>
-      <w:r>
-        <w:t>remote_addr</w:t>
-      </w:r>
-      <w:proofErr w:type="spellEnd"/>
-      <w:r>
-        <w:t>;</w:t>
-      </w:r>
-    </w:p>
-    <w:p>
-      <w:pPr>
-        <w:spacing w:after="0"/>
-        <w:jc w:val="both"/>
-      </w:pPr>
-      <w:r>
-        <w:t xml:space="preserve">             </w:t>
-      </w:r>
-      <w:proofErr w:type="spellStart"/>
-      <w:r>
-        <w:t>proxy_set_header</w:t>
-      </w:r>
-      <w:proofErr w:type="spellEnd"/>
-      <w:r>
-        <w:t xml:space="preserve"> X-Forwarded-For $</w:t>
-      </w:r>
-      <w:proofErr w:type="spellStart"/>
-      <w:r>
-        <w:t>proxy_add_x_forwarded_for</w:t>
-      </w:r>
-      <w:proofErr w:type="spellEnd"/>
-      <w:r>
-        <w:t>;</w:t>
-      </w:r>
-    </w:p>
-    <w:p>
-      <w:pPr>
-        <w:spacing w:after="0"/>
-        <w:jc w:val="both"/>
-        <w:rPr>
-          <w:lang w:val="pl-PL"/>
-        </w:rPr>
-      </w:pPr>
-      <w:r>
-        <w:t xml:space="preserve">         </w:t>
-      </w:r>
-      <w:r>
-        <w:rPr>
-          <w:lang w:val="pl-PL"/>
-        </w:rPr>
-        <w:t>}</w:t>
-      </w:r>
-    </w:p>
-    <w:p>
-      <w:pPr>
-        <w:spacing w:after="0"/>
-        <w:jc w:val="both"/>
-        <w:rPr>
-          <w:lang w:val="pl-PL"/>
-        </w:rPr>
-      </w:pPr>
-      <w:r>
-        <w:rPr>
-          <w:lang w:val="pl-PL"/>
-        </w:rPr>
-        <w:t xml:space="preserve">     }</w:t>
-      </w:r>
-    </w:p>
-    <w:p>
-      <w:pPr>
-        <w:spacing w:after="0"/>
-        <w:jc w:val="both"/>
         <w:rPr>
           <w:lang w:val="pl-PL"/>
         </w:rPr>
@@ -6604,21 +5865,7 @@
         <w:rPr>
           <w:lang w:val="pl-PL"/>
         </w:rPr>
-        <w:t xml:space="preserve">    - Zapisz i zamknij plik, a następnie uruchom ponownie </w:t>
-      </w:r>
-      <w:proofErr w:type="spellStart"/>
-      <w:r>
-        <w:rPr>
-          <w:lang w:val="pl-PL"/>
-        </w:rPr>
-        <w:t>Nginx</w:t>
-      </w:r>
-      <w:proofErr w:type="spellEnd"/>
-      <w:r>
-        <w:rPr>
-          <w:lang w:val="pl-PL"/>
-        </w:rPr>
-        <w:t xml:space="preserve"> za pomocą następującego polecenia:</w:t>
+        <w:t xml:space="preserve">    - Zapisz i zamknij plik, a następnie uruchom ponownie Nginx za pomocą następującego polecenia:</w:t>
       </w:r>
     </w:p>
     <w:p>
@@ -6646,44 +5893,8 @@
         <w:rPr>
           <w:lang w:val="pl-PL"/>
         </w:rPr>
-        <w:t xml:space="preserve">      </w:t>
-      </w:r>
-      <w:proofErr w:type="spellStart"/>
-      <w:r>
-        <w:rPr>
-          <w:lang w:val="pl-PL"/>
-        </w:rPr>
-        <w:t>sudo</w:t>
-      </w:r>
-      <w:proofErr w:type="spellEnd"/>
-      <w:r>
-        <w:rPr>
-          <w:lang w:val="pl-PL"/>
-        </w:rPr>
-        <w:t xml:space="preserve"> </w:t>
-      </w:r>
-      <w:proofErr w:type="spellStart"/>
-      <w:r>
-        <w:rPr>
-          <w:lang w:val="pl-PL"/>
-        </w:rPr>
-        <w:t>systemctl</w:t>
-      </w:r>
-      <w:proofErr w:type="spellEnd"/>
-      <w:r>
-        <w:rPr>
-          <w:lang w:val="pl-PL"/>
-        </w:rPr>
-        <w:t xml:space="preserve"> restart </w:t>
-      </w:r>
-      <w:proofErr w:type="spellStart"/>
-      <w:r>
-        <w:rPr>
-          <w:lang w:val="pl-PL"/>
-        </w:rPr>
-        <w:t>nginx</w:t>
-      </w:r>
-      <w:proofErr w:type="spellEnd"/>
+        <w:t xml:space="preserve">      sudo systemctl restart nginx</w:t>
+      </w:r>
     </w:p>
     <w:p>
       <w:pPr>
@@ -6761,16 +5972,8 @@
         <w:rPr>
           <w:lang w:val="pl-PL"/>
         </w:rPr>
-        <w:t xml:space="preserve">Open </w:t>
-      </w:r>
-      <w:proofErr w:type="spellStart"/>
-      <w:r>
-        <w:rPr>
-          <w:lang w:val="pl-PL"/>
-        </w:rPr>
-        <w:t>source</w:t>
-      </w:r>
-      <w:proofErr w:type="spellEnd"/>
+        <w:t>Open source</w:t>
+      </w:r>
     </w:p>
     <w:p>
       <w:pPr>
@@ -6807,16 +6010,8 @@
         <w:rPr>
           <w:lang w:val="pl-PL"/>
         </w:rPr>
-        <w:t xml:space="preserve">Nie potrzebuje </w:t>
-      </w:r>
-      <w:proofErr w:type="spellStart"/>
-      <w:r>
-        <w:rPr>
-          <w:lang w:val="pl-PL"/>
-        </w:rPr>
-        <w:t>javascript</w:t>
-      </w:r>
-      <w:proofErr w:type="spellEnd"/>
+        <w:t>Nie potrzebuje javascript</w:t>
+      </w:r>
     </w:p>
     <w:p>
       <w:pPr>
@@ -6848,7 +6043,6 @@
         <w:rPr>
           <w:lang w:val="pl-PL"/>
         </w:rPr>
-        <w:lastRenderedPageBreak/>
         <w:t>Słabe strony:</w:t>
       </w:r>
     </w:p>

</xml_diff>